<commit_message>
add git cherry pick add push commnd after the pick changes form other branch so please not this one it not define in docs
</commit_message>
<xml_diff>
--- a/GitLeran/GIT.docx
+++ b/GitLeran/GIT.docx
@@ -497,21 +497,8 @@
           <w:szCs w:val="24"/>
           <w:lang w:eastAsia="en-IN"/>
         </w:rPr>
-        <w:t xml:space="preserve">git </w:t>
-      </w:r>
-      <w:proofErr w:type="gramStart"/>
-      <w:r>
-        <w:rPr>
-          <w:rFonts w:eastAsia="Times New Roman" w:cstheme="minorHAnsi"/>
-          <w:b/>
-          <w:bCs/>
-          <w:sz w:val="24"/>
-          <w:szCs w:val="24"/>
-          <w:lang w:eastAsia="en-IN"/>
-        </w:rPr>
-        <w:t>add</w:t>
-      </w:r>
-      <w:proofErr w:type="gramEnd"/>
+        <w:t>git add</w:t>
+      </w:r>
     </w:p>
     <w:p>
       <w:pPr>
@@ -570,21 +557,8 @@
           <w:szCs w:val="24"/>
           <w:lang w:eastAsia="en-IN"/>
         </w:rPr>
-        <w:t xml:space="preserve">git </w:t>
-      </w:r>
-      <w:proofErr w:type="gramStart"/>
-      <w:r>
-        <w:rPr>
-          <w:rFonts w:eastAsia="Times New Roman" w:cstheme="minorHAnsi"/>
-          <w:b/>
-          <w:bCs/>
-          <w:sz w:val="24"/>
-          <w:szCs w:val="24"/>
-          <w:lang w:eastAsia="en-IN"/>
-        </w:rPr>
-        <w:t>commit</w:t>
-      </w:r>
-      <w:proofErr w:type="gramEnd"/>
+        <w:t>git commit</w:t>
+      </w:r>
     </w:p>
     <w:p>
       <w:pPr>
@@ -671,27 +645,7 @@
           <w:szCs w:val="24"/>
           <w:lang w:eastAsia="en-IN"/>
         </w:rPr>
-        <w:t xml:space="preserve">git push is a command used to add all committed files in the local repository to the remote repository. </w:t>
-      </w:r>
-      <w:proofErr w:type="gramStart"/>
-      <w:r>
-        <w:rPr>
-          <w:rFonts w:eastAsia="Times New Roman" w:cstheme="minorHAnsi"/>
-          <w:sz w:val="24"/>
-          <w:szCs w:val="24"/>
-          <w:lang w:eastAsia="en-IN"/>
-        </w:rPr>
-        <w:t>So</w:t>
-      </w:r>
-      <w:proofErr w:type="gramEnd"/>
-      <w:r>
-        <w:rPr>
-          <w:rFonts w:eastAsia="Times New Roman" w:cstheme="minorHAnsi"/>
-          <w:sz w:val="24"/>
-          <w:szCs w:val="24"/>
-          <w:lang w:eastAsia="en-IN"/>
-        </w:rPr>
-        <w:t xml:space="preserve"> in the remote repository, all files and changes will be visible to anyone with access to the remote repository</w:t>
+        <w:t>git push is a command used to add all committed files in the local repository to the remote repository. So in the remote repository, all files and changes will be visible to anyone with access to the remote repository</w:t>
       </w:r>
     </w:p>
     <w:p>
@@ -857,21 +811,8 @@
           <w:szCs w:val="24"/>
           <w:lang w:eastAsia="en-IN"/>
         </w:rPr>
-        <w:t xml:space="preserve">git </w:t>
-      </w:r>
-      <w:proofErr w:type="gramStart"/>
-      <w:r>
-        <w:rPr>
-          <w:rFonts w:eastAsia="Times New Roman" w:cstheme="minorHAnsi"/>
-          <w:b/>
-          <w:bCs/>
-          <w:sz w:val="24"/>
-          <w:szCs w:val="24"/>
-          <w:lang w:eastAsia="en-IN"/>
-        </w:rPr>
-        <w:t>pull</w:t>
-      </w:r>
-      <w:proofErr w:type="gramEnd"/>
+        <w:t>git pull</w:t>
+      </w:r>
     </w:p>
     <w:p>
       <w:pPr>
@@ -898,19 +839,8 @@
           <w:szCs w:val="24"/>
           <w:lang w:eastAsia="en-IN"/>
         </w:rPr>
-        <w:t xml:space="preserve">git pull is command used to get files from the remote repository directly into the working directory. It is equivalent to a git fetch and a git </w:t>
-      </w:r>
-      <w:proofErr w:type="gramStart"/>
-      <w:r>
-        <w:rPr>
-          <w:rFonts w:eastAsia="Times New Roman" w:cstheme="minorHAnsi"/>
-          <w:sz w:val="24"/>
-          <w:szCs w:val="24"/>
-          <w:lang w:eastAsia="en-IN"/>
-        </w:rPr>
-        <w:t>merge .</w:t>
-      </w:r>
-      <w:proofErr w:type="gramEnd"/>
+        <w:t>git pull is command used to get files from the remote repository directly into the working directory. It is equivalent to a git fetch and a git merge .</w:t>
+      </w:r>
     </w:p>
     <w:p>
       <w:pPr>
@@ -1045,27 +975,7 @@
           <w:szCs w:val="24"/>
           <w:lang w:eastAsia="en-IN"/>
         </w:rPr>
-        <w:t xml:space="preserve">Step 1: Make sure you have Git installed on </w:t>
-      </w:r>
-      <w:proofErr w:type="spellStart"/>
-      <w:r>
-        <w:rPr>
-          <w:rFonts w:eastAsia="Times New Roman" w:cstheme="minorHAnsi"/>
-          <w:sz w:val="24"/>
-          <w:szCs w:val="24"/>
-          <w:lang w:eastAsia="en-IN"/>
-        </w:rPr>
-        <w:t>you</w:t>
-      </w:r>
-      <w:proofErr w:type="spellEnd"/>
-      <w:r>
-        <w:rPr>
-          <w:rFonts w:eastAsia="Times New Roman" w:cstheme="minorHAnsi"/>
-          <w:sz w:val="24"/>
-          <w:szCs w:val="24"/>
-          <w:lang w:eastAsia="en-IN"/>
-        </w:rPr>
-        <w:t xml:space="preserve"> machine. If you are running Linux(deb), enter the following in the terminal</w:t>
+        <w:t>Step 1: Make sure you have Git installed on you machine. If you are running Linux(deb), enter the following in the terminal</w:t>
       </w:r>
     </w:p>
     <w:p>
@@ -1097,29 +1007,16 @@
         </w:rPr>
         <w:t xml:space="preserve">$ </w:t>
       </w:r>
-      <w:proofErr w:type="spellStart"/>
-      <w:r>
-        <w:rPr>
-          <w:rFonts w:eastAsia="Times New Roman" w:cstheme="minorHAnsi"/>
-          <w:b/>
-          <w:bCs/>
-          <w:sz w:val="24"/>
-          <w:szCs w:val="24"/>
-          <w:lang w:eastAsia="en-IN"/>
-        </w:rPr>
-        <w:t>sudo</w:t>
-      </w:r>
-      <w:proofErr w:type="spellEnd"/>
-      <w:r>
-        <w:rPr>
-          <w:rFonts w:eastAsia="Times New Roman" w:cstheme="minorHAnsi"/>
-          <w:b/>
-          <w:bCs/>
-          <w:sz w:val="24"/>
-          <w:szCs w:val="24"/>
-          <w:lang w:eastAsia="en-IN"/>
-        </w:rPr>
-        <w:t xml:space="preserve"> apt install git-all</w:t>
+      <w:r>
+        <w:rPr>
+          <w:rFonts w:eastAsia="Times New Roman" w:cstheme="minorHAnsi"/>
+          <w:b/>
+          <w:bCs/>
+          <w:sz w:val="24"/>
+          <w:szCs w:val="24"/>
+          <w:lang w:eastAsia="en-IN"/>
+        </w:rPr>
+        <w:t>sudo apt install git-all</w:t>
       </w:r>
     </w:p>
     <w:p>
@@ -1211,33 +1108,7 @@
           <w:szCs w:val="24"/>
           <w:lang w:eastAsia="en-IN"/>
         </w:rPr>
-        <w:t xml:space="preserve">git config --global </w:t>
-      </w:r>
-      <w:proofErr w:type="spellStart"/>
-      <w:proofErr w:type="gramStart"/>
-      <w:r>
-        <w:rPr>
-          <w:rFonts w:eastAsia="Times New Roman" w:cstheme="minorHAnsi"/>
-          <w:b/>
-          <w:bCs/>
-          <w:sz w:val="24"/>
-          <w:szCs w:val="24"/>
-          <w:lang w:eastAsia="en-IN"/>
-        </w:rPr>
-        <w:t>user.email</w:t>
-      </w:r>
-      <w:proofErr w:type="spellEnd"/>
-      <w:proofErr w:type="gramEnd"/>
-      <w:r>
-        <w:rPr>
-          <w:rFonts w:eastAsia="Times New Roman" w:cstheme="minorHAnsi"/>
-          <w:b/>
-          <w:bCs/>
-          <w:sz w:val="24"/>
-          <w:szCs w:val="24"/>
-          <w:lang w:eastAsia="en-IN"/>
-        </w:rPr>
-        <w:t xml:space="preserve"> "im_satoshi@musk.com"</w:t>
+        <w:t>git config --global user.email "im_satoshi@musk.com"</w:t>
       </w:r>
     </w:p>
     <w:p>
@@ -1306,27 +1177,7 @@
           <w:szCs w:val="24"/>
           <w:lang w:eastAsia="en-IN"/>
         </w:rPr>
-        <w:t xml:space="preserve">create new file and changes on file push this file in </w:t>
-      </w:r>
-      <w:proofErr w:type="spellStart"/>
-      <w:r>
-        <w:rPr>
-          <w:rFonts w:eastAsia="Times New Roman" w:cstheme="minorHAnsi"/>
-          <w:sz w:val="24"/>
-          <w:szCs w:val="24"/>
-          <w:lang w:eastAsia="en-IN"/>
-        </w:rPr>
-        <w:t>git</w:t>
-      </w:r>
-      <w:proofErr w:type="spellEnd"/>
-      <w:r>
-        <w:rPr>
-          <w:rFonts w:eastAsia="Times New Roman" w:cstheme="minorHAnsi"/>
-          <w:sz w:val="24"/>
-          <w:szCs w:val="24"/>
-          <w:lang w:eastAsia="en-IN"/>
-        </w:rPr>
-        <w:t xml:space="preserve"> repo</w:t>
+        <w:t>create new file and changes on file push this file in git repo</w:t>
       </w:r>
     </w:p>
     <w:p>
@@ -1425,19 +1276,8 @@
           <w:szCs w:val="24"/>
           <w:lang w:eastAsia="en-IN"/>
         </w:rPr>
-        <w:t xml:space="preserve">Git </w:t>
-      </w:r>
-      <w:proofErr w:type="gramStart"/>
-      <w:r>
-        <w:rPr>
-          <w:rFonts w:eastAsia="Times New Roman" w:cstheme="minorHAnsi"/>
-          <w:sz w:val="24"/>
-          <w:szCs w:val="24"/>
-          <w:lang w:eastAsia="en-IN"/>
-        </w:rPr>
-        <w:t>add .</w:t>
-      </w:r>
-      <w:proofErr w:type="gramEnd"/>
+        <w:t>Git add .</w:t>
+      </w:r>
     </w:p>
     <w:p>
       <w:pPr>
@@ -1492,27 +1332,7 @@
           <w:szCs w:val="24"/>
           <w:lang w:eastAsia="en-IN"/>
         </w:rPr>
-        <w:t xml:space="preserve">Uncommit Changes you just made to your </w:t>
-      </w:r>
-      <w:proofErr w:type="spellStart"/>
-      <w:r>
-        <w:rPr>
-          <w:rFonts w:eastAsia="Times New Roman" w:cstheme="minorHAnsi"/>
-          <w:sz w:val="24"/>
-          <w:szCs w:val="24"/>
-          <w:lang w:eastAsia="en-IN"/>
-        </w:rPr>
-        <w:t>Git</w:t>
-      </w:r>
-      <w:proofErr w:type="spellEnd"/>
-      <w:r>
-        <w:rPr>
-          <w:rFonts w:eastAsia="Times New Roman" w:cstheme="minorHAnsi"/>
-          <w:sz w:val="24"/>
-          <w:szCs w:val="24"/>
-          <w:lang w:eastAsia="en-IN"/>
-        </w:rPr>
-        <w:t xml:space="preserve"> Repo</w:t>
+        <w:t>Uncommit Changes you just made to your Git Repo</w:t>
       </w:r>
     </w:p>
     <w:p>
@@ -1572,19 +1392,8 @@
           <w:szCs w:val="24"/>
           <w:lang w:eastAsia="en-IN"/>
         </w:rPr>
-        <w:t xml:space="preserve">git remote add origin </w:t>
-      </w:r>
-      <w:proofErr w:type="spellStart"/>
-      <w:r>
-        <w:rPr>
-          <w:rFonts w:eastAsia="Times New Roman" w:cstheme="minorHAnsi"/>
-          <w:sz w:val="24"/>
-          <w:szCs w:val="24"/>
-          <w:lang w:eastAsia="en-IN"/>
-        </w:rPr>
-        <w:t>remote_repository_URL</w:t>
-      </w:r>
-      <w:proofErr w:type="spellEnd"/>
+        <w:t>git remote add origin remote_repository_URL</w:t>
+      </w:r>
     </w:p>
     <w:p>
       <w:pPr>
@@ -1634,29 +1443,16 @@
           <w:lang w:eastAsia="en-IN"/>
         </w:rPr>
       </w:pPr>
-      <w:proofErr w:type="gramStart"/>
-      <w:r>
-        <w:rPr>
-          <w:rFonts w:eastAsia="Times New Roman" w:cstheme="minorHAnsi"/>
-          <w:b/>
-          <w:bCs/>
-          <w:sz w:val="24"/>
-          <w:szCs w:val="24"/>
-          <w:lang w:eastAsia="en-IN"/>
-        </w:rPr>
-        <w:t>Push  code</w:t>
-      </w:r>
-      <w:proofErr w:type="gramEnd"/>
-      <w:r>
-        <w:rPr>
-          <w:rFonts w:eastAsia="Times New Roman" w:cstheme="minorHAnsi"/>
-          <w:b/>
-          <w:bCs/>
-          <w:sz w:val="24"/>
-          <w:szCs w:val="24"/>
-          <w:lang w:eastAsia="en-IN"/>
-        </w:rPr>
-        <w:t xml:space="preserve"> in master branch</w:t>
+      <w:r>
+        <w:rPr>
+          <w:rFonts w:eastAsia="Times New Roman" w:cstheme="minorHAnsi"/>
+          <w:b/>
+          <w:bCs/>
+          <w:sz w:val="24"/>
+          <w:szCs w:val="24"/>
+          <w:lang w:eastAsia="en-IN"/>
+        </w:rPr>
+        <w:t>Push  code in master branch</w:t>
       </w:r>
       <w:r>
         <w:rPr>
@@ -1723,47 +1519,7 @@
           <w:szCs w:val="24"/>
           <w:lang w:eastAsia="en-IN"/>
         </w:rPr>
-        <w:t xml:space="preserve">Code </w:t>
-      </w:r>
-      <w:proofErr w:type="gramStart"/>
-      <w:r>
-        <w:rPr>
-          <w:rFonts w:eastAsia="Times New Roman" w:cstheme="minorHAnsi"/>
-          <w:sz w:val="24"/>
-          <w:szCs w:val="24"/>
-          <w:lang w:eastAsia="en-IN"/>
-        </w:rPr>
-        <w:t>push</w:t>
-      </w:r>
-      <w:proofErr w:type="gramEnd"/>
-      <w:r>
-        <w:rPr>
-          <w:rFonts w:eastAsia="Times New Roman" w:cstheme="minorHAnsi"/>
-          <w:sz w:val="24"/>
-          <w:szCs w:val="24"/>
-          <w:lang w:eastAsia="en-IN"/>
-        </w:rPr>
-        <w:t xml:space="preserve"> local code to live repo in </w:t>
-      </w:r>
-      <w:proofErr w:type="spellStart"/>
-      <w:r>
-        <w:rPr>
-          <w:rFonts w:eastAsia="Times New Roman" w:cstheme="minorHAnsi"/>
-          <w:sz w:val="24"/>
-          <w:szCs w:val="24"/>
-          <w:lang w:eastAsia="en-IN"/>
-        </w:rPr>
-        <w:t>github</w:t>
-      </w:r>
-      <w:proofErr w:type="spellEnd"/>
-      <w:r>
-        <w:rPr>
-          <w:rFonts w:eastAsia="Times New Roman" w:cstheme="minorHAnsi"/>
-          <w:sz w:val="24"/>
-          <w:szCs w:val="24"/>
-          <w:lang w:eastAsia="en-IN"/>
-        </w:rPr>
-        <w:t xml:space="preserve"> </w:t>
+        <w:t xml:space="preserve">Code push local code to live repo in github </w:t>
       </w:r>
     </w:p>
     <w:p>
@@ -1907,27 +1663,7 @@
           <w:szCs w:val="24"/>
           <w:lang w:eastAsia="en-IN"/>
         </w:rPr>
-        <w:t xml:space="preserve">Revert back to the last committed version to the </w:t>
-      </w:r>
-      <w:proofErr w:type="spellStart"/>
-      <w:r>
-        <w:rPr>
-          <w:rFonts w:eastAsia="Times New Roman" w:cstheme="minorHAnsi"/>
-          <w:sz w:val="24"/>
-          <w:szCs w:val="24"/>
-          <w:lang w:eastAsia="en-IN"/>
-        </w:rPr>
-        <w:t>Git</w:t>
-      </w:r>
-      <w:proofErr w:type="spellEnd"/>
-      <w:r>
-        <w:rPr>
-          <w:rFonts w:eastAsia="Times New Roman" w:cstheme="minorHAnsi"/>
-          <w:sz w:val="24"/>
-          <w:szCs w:val="24"/>
-          <w:lang w:eastAsia="en-IN"/>
-        </w:rPr>
-        <w:t xml:space="preserve"> Repo</w:t>
+        <w:t>Revert back to the last committed version to the Git Repo</w:t>
       </w:r>
     </w:p>
     <w:p>
@@ -1955,19 +1691,8 @@
           <w:szCs w:val="24"/>
           <w:lang w:eastAsia="en-IN"/>
         </w:rPr>
-        <w:t xml:space="preserve">git </w:t>
-      </w:r>
-      <w:proofErr w:type="gramStart"/>
-      <w:r>
-        <w:rPr>
-          <w:rFonts w:eastAsia="Times New Roman" w:cstheme="minorHAnsi"/>
-          <w:sz w:val="24"/>
-          <w:szCs w:val="24"/>
-          <w:lang w:eastAsia="en-IN"/>
-        </w:rPr>
-        <w:t>checkout .</w:t>
-      </w:r>
-      <w:proofErr w:type="gramEnd"/>
+        <w:t>git checkout .</w:t>
+      </w:r>
     </w:p>
     <w:p>
       <w:pPr>
@@ -2078,19 +1803,8 @@
           <w:szCs w:val="24"/>
           <w:lang w:eastAsia="en-IN"/>
         </w:rPr>
-        <w:t xml:space="preserve">$ git </w:t>
-      </w:r>
-      <w:proofErr w:type="gramStart"/>
-      <w:r>
-        <w:rPr>
-          <w:rFonts w:eastAsia="Times New Roman" w:cstheme="minorHAnsi"/>
-          <w:sz w:val="24"/>
-          <w:szCs w:val="24"/>
-          <w:lang w:eastAsia="en-IN"/>
-        </w:rPr>
-        <w:t>add .</w:t>
-      </w:r>
-      <w:proofErr w:type="gramEnd"/>
+        <w:t>$ git add .</w:t>
+      </w:r>
     </w:p>
     <w:p>
       <w:pPr>
@@ -2344,47 +2058,7 @@
           <w:szCs w:val="24"/>
           <w:lang w:eastAsia="en-IN"/>
         </w:rPr>
-        <w:t xml:space="preserve">Step </w:t>
-      </w:r>
-      <w:proofErr w:type="gramStart"/>
-      <w:r>
-        <w:rPr>
-          <w:rFonts w:eastAsia="Times New Roman" w:cstheme="minorHAnsi"/>
-          <w:sz w:val="24"/>
-          <w:szCs w:val="24"/>
-          <w:lang w:eastAsia="en-IN"/>
-        </w:rPr>
-        <w:t>5 :</w:t>
-      </w:r>
-      <w:proofErr w:type="gramEnd"/>
-      <w:r>
-        <w:rPr>
-          <w:rFonts w:eastAsia="Times New Roman" w:cstheme="minorHAnsi"/>
-          <w:sz w:val="24"/>
-          <w:szCs w:val="24"/>
-          <w:lang w:eastAsia="en-IN"/>
-        </w:rPr>
-        <w:t xml:space="preserve"> That’s all well and good… But </w:t>
-      </w:r>
-      <w:proofErr w:type="gramStart"/>
-      <w:r>
-        <w:rPr>
-          <w:rFonts w:eastAsia="Times New Roman" w:cstheme="minorHAnsi"/>
-          <w:sz w:val="24"/>
-          <w:szCs w:val="24"/>
-          <w:lang w:eastAsia="en-IN"/>
-        </w:rPr>
-        <w:t>How</w:t>
-      </w:r>
-      <w:proofErr w:type="gramEnd"/>
-      <w:r>
-        <w:rPr>
-          <w:rFonts w:eastAsia="Times New Roman" w:cstheme="minorHAnsi"/>
-          <w:sz w:val="24"/>
-          <w:szCs w:val="24"/>
-          <w:lang w:eastAsia="en-IN"/>
-        </w:rPr>
-        <w:t xml:space="preserve"> do I download and work on other repositories on GitHub?</w:t>
+        <w:t>Step 5 : That’s all well and good… But How do I download and work on other repositories on GitHub?</w:t>
       </w:r>
     </w:p>
     <w:p>
@@ -2412,27 +2086,7 @@
           <w:szCs w:val="24"/>
           <w:lang w:eastAsia="en-IN"/>
         </w:rPr>
-        <w:t xml:space="preserve">Cloning a </w:t>
-      </w:r>
-      <w:proofErr w:type="spellStart"/>
-      <w:r>
-        <w:rPr>
-          <w:rFonts w:eastAsia="Times New Roman" w:cstheme="minorHAnsi"/>
-          <w:sz w:val="24"/>
-          <w:szCs w:val="24"/>
-          <w:lang w:eastAsia="en-IN"/>
-        </w:rPr>
-        <w:t>Git</w:t>
-      </w:r>
-      <w:proofErr w:type="spellEnd"/>
-      <w:r>
-        <w:rPr>
-          <w:rFonts w:eastAsia="Times New Roman" w:cstheme="minorHAnsi"/>
-          <w:sz w:val="24"/>
-          <w:szCs w:val="24"/>
-          <w:lang w:eastAsia="en-IN"/>
-        </w:rPr>
-        <w:t xml:space="preserve"> Repo</w:t>
+        <w:t>Cloning a Git Repo</w:t>
       </w:r>
     </w:p>
     <w:p>
@@ -2465,21 +2119,8 @@
           <w:lang w:eastAsia="en-IN"/>
         </w:rPr>
         <w:lastRenderedPageBreak/>
-        <w:t xml:space="preserve">git clone </w:t>
-      </w:r>
-      <w:proofErr w:type="spellStart"/>
-      <w:r>
-        <w:rPr>
-          <w:rFonts w:eastAsia="Times New Roman" w:cstheme="minorHAnsi"/>
-          <w:b/>
-          <w:bCs/>
-          <w:sz w:val="24"/>
-          <w:szCs w:val="24"/>
-          <w:lang w:eastAsia="en-IN"/>
-        </w:rPr>
-        <w:t>remote_repository_URL</w:t>
-      </w:r>
-      <w:proofErr w:type="spellEnd"/>
+        <w:t>git clone remote_repository_URL</w:t>
+      </w:r>
     </w:p>
     <w:p>
       <w:pPr>
@@ -2527,65 +2168,14 @@
           <w:lang w:eastAsia="en-IN"/>
         </w:rPr>
       </w:pPr>
-      <w:proofErr w:type="gramStart"/>
-      <w:r>
-        <w:rPr>
-          <w:rFonts w:eastAsia="Times New Roman" w:cstheme="minorHAnsi"/>
-          <w:sz w:val="24"/>
-          <w:szCs w:val="24"/>
-          <w:lang w:eastAsia="en-IN"/>
-        </w:rPr>
-        <w:t>So</w:t>
-      </w:r>
-      <w:proofErr w:type="gramEnd"/>
-      <w:r>
-        <w:rPr>
-          <w:rFonts w:eastAsia="Times New Roman" w:cstheme="minorHAnsi"/>
-          <w:sz w:val="24"/>
-          <w:szCs w:val="24"/>
-          <w:lang w:eastAsia="en-IN"/>
-        </w:rPr>
-        <w:t xml:space="preserve"> imagine you and your friend are collaborating on a project. You both are working on the same project files. Each time you make some changes and push it into the master repo, your friend has to pull the changes that you pushed into the </w:t>
-      </w:r>
-      <w:proofErr w:type="spellStart"/>
-      <w:r>
-        <w:rPr>
-          <w:rFonts w:eastAsia="Times New Roman" w:cstheme="minorHAnsi"/>
-          <w:sz w:val="24"/>
-          <w:szCs w:val="24"/>
-          <w:lang w:eastAsia="en-IN"/>
-        </w:rPr>
-        <w:t>git</w:t>
-      </w:r>
-      <w:proofErr w:type="spellEnd"/>
-      <w:r>
-        <w:rPr>
-          <w:rFonts w:eastAsia="Times New Roman" w:cstheme="minorHAnsi"/>
-          <w:sz w:val="24"/>
-          <w:szCs w:val="24"/>
-          <w:lang w:eastAsia="en-IN"/>
-        </w:rPr>
-        <w:t xml:space="preserve"> repo. Meaning to make sure you’re working on the latest version of the </w:t>
-      </w:r>
-      <w:proofErr w:type="spellStart"/>
-      <w:r>
-        <w:rPr>
-          <w:rFonts w:eastAsia="Times New Roman" w:cstheme="minorHAnsi"/>
-          <w:sz w:val="24"/>
-          <w:szCs w:val="24"/>
-          <w:lang w:eastAsia="en-IN"/>
-        </w:rPr>
-        <w:t>git</w:t>
-      </w:r>
-      <w:proofErr w:type="spellEnd"/>
-      <w:r>
-        <w:rPr>
-          <w:rFonts w:eastAsia="Times New Roman" w:cstheme="minorHAnsi"/>
-          <w:sz w:val="24"/>
-          <w:szCs w:val="24"/>
-          <w:lang w:eastAsia="en-IN"/>
-        </w:rPr>
-        <w:t xml:space="preserve"> repo each time you start working, a git pull command is the way to go.</w:t>
+      <w:r>
+        <w:rPr>
+          <w:rFonts w:eastAsia="Times New Roman" w:cstheme="minorHAnsi"/>
+          <w:sz w:val="24"/>
+          <w:szCs w:val="24"/>
+          <w:lang w:eastAsia="en-IN"/>
+        </w:rPr>
+        <w:t>So imagine you and your friend are collaborating on a project. You both are working on the same project files. Each time you make some changes and push it into the master repo, your friend has to pull the changes that you pushed into the git repo. Meaning to make sure you’re working on the latest version of the git repo each time you start working, a git pull command is the way to go.</w:t>
       </w:r>
     </w:p>
     <w:p>
@@ -2668,7 +2258,6 @@
           <w:lang w:eastAsia="en-IN"/>
         </w:rPr>
       </w:pPr>
-      <w:proofErr w:type="spellStart"/>
       <w:r>
         <w:rPr>
           <w:rFonts w:eastAsia="Times New Roman" w:cstheme="minorHAnsi"/>
@@ -2680,7 +2269,6 @@
         </w:rPr>
         <w:t>Gitignore</w:t>
       </w:r>
-      <w:proofErr w:type="spellEnd"/>
     </w:p>
     <w:p>
       <w:pPr>
@@ -2700,36 +2288,14 @@
           <w:lang w:eastAsia="en-IN"/>
         </w:rPr>
       </w:pPr>
-      <w:proofErr w:type="gramStart"/>
-      <w:r>
-        <w:rPr>
-          <w:rFonts w:eastAsia="Times New Roman" w:cstheme="minorHAnsi"/>
-          <w:sz w:val="24"/>
-          <w:szCs w:val="24"/>
-          <w:lang w:eastAsia="en-IN"/>
-        </w:rPr>
-        <w:t>.</w:t>
-      </w:r>
-      <w:proofErr w:type="spellStart"/>
-      <w:r>
-        <w:rPr>
-          <w:rFonts w:eastAsia="Times New Roman" w:cstheme="minorHAnsi"/>
-          <w:sz w:val="24"/>
-          <w:szCs w:val="24"/>
-          <w:lang w:eastAsia="en-IN"/>
-        </w:rPr>
-        <w:t>gitignore</w:t>
-      </w:r>
-      <w:proofErr w:type="spellEnd"/>
-      <w:proofErr w:type="gramEnd"/>
-      <w:r>
-        <w:rPr>
-          <w:rFonts w:eastAsia="Times New Roman" w:cstheme="minorHAnsi"/>
-          <w:sz w:val="24"/>
-          <w:szCs w:val="24"/>
-          <w:lang w:eastAsia="en-IN"/>
-        </w:rPr>
-        <w:t xml:space="preserve"> tells git which files (or patterns) it should ignore</w:t>
+      <w:r>
+        <w:rPr>
+          <w:rFonts w:eastAsia="Times New Roman" w:cstheme="minorHAnsi"/>
+          <w:sz w:val="24"/>
+          <w:szCs w:val="24"/>
+          <w:lang w:eastAsia="en-IN"/>
+        </w:rPr>
+        <w:t>.gitignore tells git which files (or patterns) it should ignore</w:t>
       </w:r>
     </w:p>
     <w:p>
@@ -2788,67 +2354,29 @@
           <w:sz w:val="24"/>
           <w:szCs w:val="24"/>
         </w:rPr>
-        <w:t xml:space="preserve">Create account or login </w:t>
-      </w:r>
-      <w:proofErr w:type="spellStart"/>
-      <w:r>
-        <w:rPr>
-          <w:rFonts w:cstheme="minorHAnsi"/>
-          <w:sz w:val="24"/>
-          <w:szCs w:val="24"/>
-        </w:rPr>
-        <w:t>accont</w:t>
-      </w:r>
-      <w:proofErr w:type="spellEnd"/>
-    </w:p>
-    <w:p>
-      <w:pPr>
-        <w:pStyle w:val="ListParagraph"/>
-        <w:numPr>
-          <w:ilvl w:val="1"/>
-          <w:numId w:val="2"/>
-        </w:numPr>
-        <w:rPr>
-          <w:rFonts w:cstheme="minorHAnsi"/>
-          <w:sz w:val="24"/>
-          <w:szCs w:val="24"/>
-        </w:rPr>
-      </w:pPr>
-      <w:proofErr w:type="gramStart"/>
-      <w:r>
-        <w:rPr>
-          <w:rFonts w:cstheme="minorHAnsi"/>
-          <w:sz w:val="24"/>
-          <w:szCs w:val="24"/>
-        </w:rPr>
-        <w:t>Create  new</w:t>
-      </w:r>
-      <w:proofErr w:type="gramEnd"/>
-      <w:r>
-        <w:rPr>
-          <w:rFonts w:cstheme="minorHAnsi"/>
-          <w:sz w:val="24"/>
-          <w:szCs w:val="24"/>
-        </w:rPr>
-        <w:t xml:space="preserve"> repository </w:t>
-      </w:r>
-      <w:proofErr w:type="spellStart"/>
-      <w:r>
-        <w:rPr>
-          <w:rFonts w:cstheme="minorHAnsi"/>
-          <w:sz w:val="24"/>
-          <w:szCs w:val="24"/>
-        </w:rPr>
-        <w:t>github</w:t>
-      </w:r>
-      <w:proofErr w:type="spellEnd"/>
-      <w:r>
-        <w:rPr>
-          <w:rFonts w:cstheme="minorHAnsi"/>
-          <w:sz w:val="24"/>
-          <w:szCs w:val="24"/>
-        </w:rPr>
-        <w:t xml:space="preserve"> account  near profile plus to new repository option it click </w:t>
+        <w:t>Create account or login accont</w:t>
+      </w:r>
+    </w:p>
+    <w:p>
+      <w:pPr>
+        <w:pStyle w:val="ListParagraph"/>
+        <w:numPr>
+          <w:ilvl w:val="1"/>
+          <w:numId w:val="2"/>
+        </w:numPr>
+        <w:rPr>
+          <w:rFonts w:cstheme="minorHAnsi"/>
+          <w:sz w:val="24"/>
+          <w:szCs w:val="24"/>
+        </w:rPr>
+      </w:pPr>
+      <w:r>
+        <w:rPr>
+          <w:rFonts w:cstheme="minorHAnsi"/>
+          <w:sz w:val="24"/>
+          <w:szCs w:val="24"/>
+        </w:rPr>
+        <w:t xml:space="preserve">Create  new repository github account  near profile plus to new repository option it click </w:t>
       </w:r>
     </w:p>
     <w:p>
@@ -2984,25 +2512,7 @@
           <w:sz w:val="24"/>
           <w:szCs w:val="24"/>
         </w:rPr>
-        <w:t xml:space="preserve">Above the list of files, </w:t>
-      </w:r>
-      <w:proofErr w:type="gramStart"/>
-      <w:r>
-        <w:rPr>
-          <w:rFonts w:cstheme="minorHAnsi"/>
-          <w:sz w:val="24"/>
-          <w:szCs w:val="24"/>
-        </w:rPr>
-        <w:t>click  Code</w:t>
-      </w:r>
-      <w:proofErr w:type="gramEnd"/>
-      <w:r>
-        <w:rPr>
-          <w:rFonts w:cstheme="minorHAnsi"/>
-          <w:sz w:val="24"/>
-          <w:szCs w:val="24"/>
-        </w:rPr>
-        <w:t>.</w:t>
+        <w:t>Above the list of files, click  Code.</w:t>
       </w:r>
     </w:p>
     <w:p>
@@ -3182,29 +2692,7 @@
           <w:sz w:val="24"/>
           <w:szCs w:val="24"/>
         </w:rPr>
-        <w:t xml:space="preserve">Add global </w:t>
-      </w:r>
-      <w:proofErr w:type="spellStart"/>
-      <w:r>
-        <w:rPr>
-          <w:rFonts w:cstheme="minorHAnsi"/>
-          <w:b/>
-          <w:bCs/>
-          <w:sz w:val="24"/>
-          <w:szCs w:val="24"/>
-        </w:rPr>
-        <w:t>conguration</w:t>
-      </w:r>
-      <w:proofErr w:type="spellEnd"/>
-      <w:r>
-        <w:rPr>
-          <w:rFonts w:cstheme="minorHAnsi"/>
-          <w:b/>
-          <w:bCs/>
-          <w:sz w:val="24"/>
-          <w:szCs w:val="24"/>
-        </w:rPr>
-        <w:t xml:space="preserve"> like name, email</w:t>
+        <w:t>Add global conguration like name, email</w:t>
       </w:r>
     </w:p>
     <w:p>
@@ -3283,29 +2771,7 @@
           <w:szCs w:val="24"/>
           <w:lang w:eastAsia="en-IN"/>
         </w:rPr>
-        <w:t xml:space="preserve">git config --global </w:t>
-      </w:r>
-      <w:proofErr w:type="spellStart"/>
-      <w:proofErr w:type="gramStart"/>
-      <w:r>
-        <w:rPr>
-          <w:rFonts w:eastAsia="Times New Roman" w:cstheme="minorHAnsi"/>
-          <w:sz w:val="24"/>
-          <w:szCs w:val="24"/>
-          <w:lang w:eastAsia="en-IN"/>
-        </w:rPr>
-        <w:t>user.email</w:t>
-      </w:r>
-      <w:proofErr w:type="spellEnd"/>
-      <w:proofErr w:type="gramEnd"/>
-      <w:r>
-        <w:rPr>
-          <w:rFonts w:eastAsia="Times New Roman" w:cstheme="minorHAnsi"/>
-          <w:sz w:val="24"/>
-          <w:szCs w:val="24"/>
-          <w:lang w:eastAsia="en-IN"/>
-        </w:rPr>
-        <w:t xml:space="preserve"> "im_satoshi@musk.com"</w:t>
+        <w:t>git config --global user.email "im_satoshi@musk.com"</w:t>
       </w:r>
     </w:p>
     <w:p>
@@ -3455,25 +2921,7 @@
           <w:szCs w:val="24"/>
         </w:rPr>
         <w:lastRenderedPageBreak/>
-        <w:t xml:space="preserve">git </w:t>
-      </w:r>
-      <w:proofErr w:type="spellStart"/>
-      <w:r>
-        <w:rPr>
-          <w:rFonts w:cstheme="minorHAnsi"/>
-          <w:sz w:val="24"/>
-          <w:szCs w:val="24"/>
-        </w:rPr>
-        <w:t>init</w:t>
-      </w:r>
-      <w:proofErr w:type="spellEnd"/>
-      <w:r>
-        <w:rPr>
-          <w:rFonts w:cstheme="minorHAnsi"/>
-          <w:sz w:val="24"/>
-          <w:szCs w:val="24"/>
-        </w:rPr>
-        <w:t xml:space="preserve"> -b main</w:t>
+        <w:t>git init -b main</w:t>
       </w:r>
     </w:p>
     <w:p>
@@ -3517,18 +2965,8 @@
           <w:sz w:val="24"/>
           <w:szCs w:val="24"/>
         </w:rPr>
-        <w:t xml:space="preserve">git </w:t>
-      </w:r>
-      <w:proofErr w:type="gramStart"/>
-      <w:r>
-        <w:rPr>
-          <w:rFonts w:cstheme="minorHAnsi"/>
-          <w:sz w:val="24"/>
-          <w:szCs w:val="24"/>
-        </w:rPr>
-        <w:t>add .</w:t>
-      </w:r>
-      <w:proofErr w:type="gramEnd"/>
+        <w:t>git add .</w:t>
+      </w:r>
     </w:p>
     <w:p>
       <w:pPr>
@@ -3571,25 +3009,7 @@
           <w:sz w:val="24"/>
           <w:szCs w:val="24"/>
         </w:rPr>
-        <w:t xml:space="preserve">git </w:t>
-      </w:r>
-      <w:proofErr w:type="gramStart"/>
-      <w:r>
-        <w:rPr>
-          <w:rFonts w:cstheme="minorHAnsi"/>
-          <w:sz w:val="24"/>
-          <w:szCs w:val="24"/>
-        </w:rPr>
-        <w:t>add .</w:t>
-      </w:r>
-      <w:proofErr w:type="gramEnd"/>
-      <w:r>
-        <w:rPr>
-          <w:rFonts w:cstheme="minorHAnsi"/>
-          <w:sz w:val="24"/>
-          <w:szCs w:val="24"/>
-        </w:rPr>
-        <w:t xml:space="preserve"> &amp;&amp; git commit -m "initial commit"</w:t>
+        <w:t>git add . &amp;&amp; git commit -m "initial commit"</w:t>
       </w:r>
     </w:p>
     <w:p>
@@ -3837,18 +3257,8 @@
           <w:sz w:val="24"/>
           <w:szCs w:val="24"/>
         </w:rPr>
-        <w:t xml:space="preserve">Git </w:t>
-      </w:r>
-      <w:proofErr w:type="gramStart"/>
-      <w:r>
-        <w:rPr>
-          <w:rFonts w:cstheme="minorHAnsi"/>
-          <w:sz w:val="24"/>
-          <w:szCs w:val="24"/>
-        </w:rPr>
-        <w:t>rebase</w:t>
-      </w:r>
-      <w:proofErr w:type="gramEnd"/>
+        <w:t>Git rebase</w:t>
+      </w:r>
       <w:r>
         <w:rPr>
           <w:rFonts w:cstheme="minorHAnsi"/>
@@ -4080,25 +3490,7 @@
           <w:sz w:val="24"/>
           <w:szCs w:val="24"/>
         </w:rPr>
-        <w:t>git diff HEAD &lt;</w:t>
-      </w:r>
-      <w:proofErr w:type="spellStart"/>
-      <w:r>
-        <w:rPr>
-          <w:rFonts w:cstheme="minorHAnsi"/>
-          <w:sz w:val="24"/>
-          <w:szCs w:val="24"/>
-        </w:rPr>
-        <w:t>file_name</w:t>
-      </w:r>
-      <w:proofErr w:type="spellEnd"/>
-      <w:r>
-        <w:rPr>
-          <w:rFonts w:cstheme="minorHAnsi"/>
-          <w:sz w:val="24"/>
-          <w:szCs w:val="24"/>
-        </w:rPr>
-        <w:t>&gt;</w:t>
+        <w:t>git diff HEAD &lt;file_name&gt;</w:t>
       </w:r>
     </w:p>
     <w:p>
@@ -4143,25 +3535,7 @@
           <w:szCs w:val="24"/>
         </w:rPr>
         <w:tab/>
-        <w:t>git diff &lt;</w:t>
-      </w:r>
-      <w:proofErr w:type="spellStart"/>
-      <w:r>
-        <w:rPr>
-          <w:rFonts w:cstheme="minorHAnsi"/>
-          <w:sz w:val="24"/>
-          <w:szCs w:val="24"/>
-        </w:rPr>
-        <w:t>file_name</w:t>
-      </w:r>
-      <w:proofErr w:type="spellEnd"/>
-      <w:r>
-        <w:rPr>
-          <w:rFonts w:cstheme="minorHAnsi"/>
-          <w:sz w:val="24"/>
-          <w:szCs w:val="24"/>
-        </w:rPr>
-        <w:t>&gt;</w:t>
+        <w:t>git diff &lt;file_name&gt;</w:t>
       </w:r>
     </w:p>
     <w:p>
@@ -4206,25 +3580,7 @@
           <w:szCs w:val="24"/>
         </w:rPr>
         <w:tab/>
-        <w:t>git diff --staged &lt;</w:t>
-      </w:r>
-      <w:proofErr w:type="spellStart"/>
-      <w:r>
-        <w:rPr>
-          <w:rFonts w:cstheme="minorHAnsi"/>
-          <w:sz w:val="24"/>
-          <w:szCs w:val="24"/>
-        </w:rPr>
-        <w:t>file_name</w:t>
-      </w:r>
-      <w:proofErr w:type="spellEnd"/>
-      <w:r>
-        <w:rPr>
-          <w:rFonts w:cstheme="minorHAnsi"/>
-          <w:sz w:val="24"/>
-          <w:szCs w:val="24"/>
-        </w:rPr>
-        <w:t>&gt;</w:t>
+        <w:t>git diff --staged &lt;file_name&gt;</w:t>
       </w:r>
     </w:p>
     <w:p>
@@ -4270,25 +3626,7 @@
           <w:szCs w:val="24"/>
         </w:rPr>
         <w:tab/>
-        <w:t>git diff &lt;branch_name1&gt; &lt;branch_name2&gt; &lt;</w:t>
-      </w:r>
-      <w:proofErr w:type="spellStart"/>
-      <w:r>
-        <w:rPr>
-          <w:rFonts w:cstheme="minorHAnsi"/>
-          <w:sz w:val="24"/>
-          <w:szCs w:val="24"/>
-        </w:rPr>
-        <w:t>file_name</w:t>
-      </w:r>
-      <w:proofErr w:type="spellEnd"/>
-      <w:r>
-        <w:rPr>
-          <w:rFonts w:cstheme="minorHAnsi"/>
-          <w:sz w:val="24"/>
-          <w:szCs w:val="24"/>
-        </w:rPr>
-        <w:t>&gt;</w:t>
+        <w:t>git diff &lt;branch_name1&gt; &lt;branch_name2&gt; &lt;file_name&gt;</w:t>
       </w:r>
     </w:p>
     <w:p>
@@ -4333,61 +3671,7 @@
           <w:szCs w:val="24"/>
         </w:rPr>
         <w:tab/>
-        <w:t>git diff &lt;</w:t>
-      </w:r>
-      <w:proofErr w:type="spellStart"/>
-      <w:r>
-        <w:rPr>
-          <w:rFonts w:cstheme="minorHAnsi"/>
-          <w:sz w:val="24"/>
-          <w:szCs w:val="24"/>
-        </w:rPr>
-        <w:t>commit_hash</w:t>
-      </w:r>
-      <w:proofErr w:type="spellEnd"/>
-      <w:r>
-        <w:rPr>
-          <w:rFonts w:cstheme="minorHAnsi"/>
-          <w:sz w:val="24"/>
-          <w:szCs w:val="24"/>
-        </w:rPr>
-        <w:t>&gt; &lt;</w:t>
-      </w:r>
-      <w:proofErr w:type="spellStart"/>
-      <w:r>
-        <w:rPr>
-          <w:rFonts w:cstheme="minorHAnsi"/>
-          <w:sz w:val="24"/>
-          <w:szCs w:val="24"/>
-        </w:rPr>
-        <w:t>commit_hash</w:t>
-      </w:r>
-      <w:proofErr w:type="spellEnd"/>
-      <w:r>
-        <w:rPr>
-          <w:rFonts w:cstheme="minorHAnsi"/>
-          <w:sz w:val="24"/>
-          <w:szCs w:val="24"/>
-        </w:rPr>
-        <w:t>&gt; &lt;</w:t>
-      </w:r>
-      <w:proofErr w:type="spellStart"/>
-      <w:r>
-        <w:rPr>
-          <w:rFonts w:cstheme="minorHAnsi"/>
-          <w:sz w:val="24"/>
-          <w:szCs w:val="24"/>
-        </w:rPr>
-        <w:t>file_name</w:t>
-      </w:r>
-      <w:proofErr w:type="spellEnd"/>
-      <w:r>
-        <w:rPr>
-          <w:rFonts w:cstheme="minorHAnsi"/>
-          <w:sz w:val="24"/>
-          <w:szCs w:val="24"/>
-        </w:rPr>
-        <w:t>&gt;</w:t>
+        <w:t>git diff &lt;commit_hash&gt; &lt;commit_hash&gt; &lt;file_name&gt;</w:t>
       </w:r>
     </w:p>
     <w:p>
@@ -4465,25 +3749,7 @@
           <w:sz w:val="24"/>
           <w:szCs w:val="24"/>
         </w:rPr>
-        <w:t xml:space="preserve">Before we make a commit, we must tell Git what files we want to </w:t>
-      </w:r>
-      <w:proofErr w:type="gramStart"/>
-      <w:r>
-        <w:rPr>
-          <w:rFonts w:cstheme="minorHAnsi"/>
-          <w:sz w:val="24"/>
-          <w:szCs w:val="24"/>
-        </w:rPr>
-        <w:t>commit  his</w:t>
-      </w:r>
-      <w:proofErr w:type="gramEnd"/>
-      <w:r>
-        <w:rPr>
-          <w:rFonts w:cstheme="minorHAnsi"/>
-          <w:sz w:val="24"/>
-          <w:szCs w:val="24"/>
-        </w:rPr>
-        <w:t xml:space="preserve"> is called staging and uses the add command.</w:t>
+        <w:t>Before we make a commit, we must tell Git what files we want to commit  his is called staging and uses the add command.</w:t>
       </w:r>
     </w:p>
     <w:p>
@@ -4747,18 +4013,8 @@
           <w:sz w:val="24"/>
           <w:szCs w:val="24"/>
         </w:rPr>
-        <w:t>git log –</w:t>
-      </w:r>
-      <w:proofErr w:type="spellStart"/>
-      <w:r>
-        <w:rPr>
-          <w:rFonts w:cstheme="minorHAnsi"/>
-          <w:sz w:val="24"/>
-          <w:szCs w:val="24"/>
-        </w:rPr>
-        <w:t>oneline</w:t>
-      </w:r>
-      <w:proofErr w:type="spellEnd"/>
+        <w:t>git log –oneline</w:t>
+      </w:r>
     </w:p>
     <w:p>
       <w:pPr>
@@ -4871,25 +4127,7 @@
           <w:sz w:val="24"/>
           <w:szCs w:val="24"/>
         </w:rPr>
-        <w:t xml:space="preserve">List which files are staged, </w:t>
-      </w:r>
-      <w:proofErr w:type="spellStart"/>
-      <w:r>
-        <w:rPr>
-          <w:rFonts w:cstheme="minorHAnsi"/>
-          <w:sz w:val="24"/>
-          <w:szCs w:val="24"/>
-        </w:rPr>
-        <w:t>unstaged</w:t>
-      </w:r>
-      <w:proofErr w:type="spellEnd"/>
-      <w:r>
-        <w:rPr>
-          <w:rFonts w:cstheme="minorHAnsi"/>
-          <w:sz w:val="24"/>
-          <w:szCs w:val="24"/>
-        </w:rPr>
-        <w:t>, and untracked.</w:t>
+        <w:t>List which files are staged, unstaged, and untracked.</w:t>
       </w:r>
     </w:p>
     <w:p>
@@ -5547,25 +4785,7 @@
           <w:sz w:val="24"/>
           <w:szCs w:val="24"/>
         </w:rPr>
-        <w:t xml:space="preserve">The other type of undo involves your staging area. This contains the changes you’ll commit next to the repository. If you’ve staged a version of a file and later decide you don’t want to include it in the next commit, you’ll want to </w:t>
-      </w:r>
-      <w:proofErr w:type="spellStart"/>
-      <w:r>
-        <w:rPr>
-          <w:rFonts w:cstheme="minorHAnsi"/>
-          <w:sz w:val="24"/>
-          <w:szCs w:val="24"/>
-        </w:rPr>
-        <w:t>unstage</w:t>
-      </w:r>
-      <w:proofErr w:type="spellEnd"/>
-      <w:r>
-        <w:rPr>
-          <w:rFonts w:cstheme="minorHAnsi"/>
-          <w:sz w:val="24"/>
-          <w:szCs w:val="24"/>
-        </w:rPr>
-        <w:t xml:space="preserve"> it first</w:t>
+        <w:t>The other type of undo involves your staging area. This contains the changes you’ll commit next to the repository. If you’ve staged a version of a file and later decide you don’t want to include it in the next commit, you’ll want to unstage it first</w:t>
       </w:r>
     </w:p>
     <w:p>
@@ -5587,58 +4807,30 @@
           <w:sz w:val="24"/>
           <w:szCs w:val="24"/>
         </w:rPr>
-        <w:t xml:space="preserve">You can use the git reset command to </w:t>
-      </w:r>
-      <w:proofErr w:type="spellStart"/>
-      <w:r>
-        <w:rPr>
-          <w:rFonts w:cstheme="minorHAnsi"/>
-          <w:sz w:val="24"/>
-          <w:szCs w:val="24"/>
-        </w:rPr>
-        <w:t>unstage</w:t>
-      </w:r>
-      <w:proofErr w:type="spellEnd"/>
-      <w:r>
-        <w:rPr>
-          <w:rFonts w:cstheme="minorHAnsi"/>
-          <w:sz w:val="24"/>
-          <w:szCs w:val="24"/>
-        </w:rPr>
-        <w:t xml:space="preserve"> a staged file:</w:t>
-      </w:r>
-    </w:p>
-    <w:p>
-      <w:pPr>
-        <w:pStyle w:val="ListParagraph"/>
-        <w:numPr>
-          <w:ilvl w:val="2"/>
-          <w:numId w:val="2"/>
-        </w:numPr>
-        <w:rPr>
-          <w:rFonts w:cstheme="minorHAnsi"/>
-          <w:sz w:val="24"/>
-          <w:szCs w:val="24"/>
-        </w:rPr>
-      </w:pPr>
-      <w:r>
-        <w:rPr>
-          <w:rFonts w:cstheme="minorHAnsi"/>
-          <w:sz w:val="24"/>
-          <w:szCs w:val="24"/>
-        </w:rPr>
-        <w:t xml:space="preserve">git </w:t>
-      </w:r>
-      <w:proofErr w:type="gramStart"/>
-      <w:r>
-        <w:rPr>
-          <w:rFonts w:cstheme="minorHAnsi"/>
-          <w:sz w:val="24"/>
-          <w:szCs w:val="24"/>
-        </w:rPr>
-        <w:t>restore</w:t>
-      </w:r>
-      <w:proofErr w:type="gramEnd"/>
+        <w:t>You can use the git reset command to unstage a staged file:</w:t>
+      </w:r>
+    </w:p>
+    <w:p>
+      <w:pPr>
+        <w:pStyle w:val="ListParagraph"/>
+        <w:numPr>
+          <w:ilvl w:val="2"/>
+          <w:numId w:val="2"/>
+        </w:numPr>
+        <w:rPr>
+          <w:rFonts w:cstheme="minorHAnsi"/>
+          <w:sz w:val="24"/>
+          <w:szCs w:val="24"/>
+        </w:rPr>
+      </w:pPr>
+      <w:r>
+        <w:rPr>
+          <w:rFonts w:cstheme="minorHAnsi"/>
+          <w:sz w:val="24"/>
+          <w:szCs w:val="24"/>
+        </w:rPr>
+        <w:t>git restore</w:t>
+      </w:r>
     </w:p>
     <w:p>
       <w:pPr>
@@ -5706,25 +4898,7 @@
           <w:szCs w:val="24"/>
         </w:rPr>
         <w:tab/>
-        <w:t xml:space="preserve">git </w:t>
-      </w:r>
-      <w:proofErr w:type="gramStart"/>
-      <w:r>
-        <w:rPr>
-          <w:rFonts w:cstheme="minorHAnsi"/>
-          <w:sz w:val="24"/>
-          <w:szCs w:val="24"/>
-        </w:rPr>
-        <w:t>restore</w:t>
-      </w:r>
-      <w:proofErr w:type="gramEnd"/>
-      <w:r>
-        <w:rPr>
-          <w:rFonts w:cstheme="minorHAnsi"/>
-          <w:sz w:val="24"/>
-          <w:szCs w:val="24"/>
-        </w:rPr>
-        <w:t xml:space="preserve"> </w:t>
+        <w:t xml:space="preserve">git restore </w:t>
       </w:r>
     </w:p>
     <w:p>
@@ -5936,25 +5110,7 @@
           <w:sz w:val="24"/>
           <w:szCs w:val="24"/>
         </w:rPr>
-        <w:t>–hard, --</w:t>
-      </w:r>
-      <w:proofErr w:type="gramStart"/>
-      <w:r>
-        <w:rPr>
-          <w:rFonts w:cstheme="minorHAnsi"/>
-          <w:sz w:val="24"/>
-          <w:szCs w:val="24"/>
-        </w:rPr>
-        <w:t>mixed,--</w:t>
-      </w:r>
-      <w:proofErr w:type="gramEnd"/>
-      <w:r>
-        <w:rPr>
-          <w:rFonts w:cstheme="minorHAnsi"/>
-          <w:sz w:val="24"/>
-          <w:szCs w:val="24"/>
-        </w:rPr>
-        <w:t>soft</w:t>
+        <w:t>–hard, --mixed,--soft</w:t>
       </w:r>
     </w:p>
     <w:p>
@@ -6069,25 +5225,7 @@
           <w:sz w:val="24"/>
           <w:szCs w:val="24"/>
         </w:rPr>
-        <w:t xml:space="preserve">When the --soft argument is passed, the ref pointers are updated and the reset stops there. The Staging Index and the Working Directory are left untouched. This </w:t>
-      </w:r>
-      <w:proofErr w:type="spellStart"/>
-      <w:r>
-        <w:rPr>
-          <w:rFonts w:cstheme="minorHAnsi"/>
-          <w:sz w:val="24"/>
-          <w:szCs w:val="24"/>
-        </w:rPr>
-        <w:t>behavior</w:t>
-      </w:r>
-      <w:proofErr w:type="spellEnd"/>
-      <w:r>
-        <w:rPr>
-          <w:rFonts w:cstheme="minorHAnsi"/>
-          <w:sz w:val="24"/>
-          <w:szCs w:val="24"/>
-        </w:rPr>
-        <w:t xml:space="preserve"> can be hard to clearly demonstrate. Let's continue with our demo repo and prepare it for a soft reset.</w:t>
+        <w:t>When the --soft argument is passed, the ref pointers are updated and the reset stops there. The Staging Index and the Working Directory are left untouched. This behavior can be hard to clearly demonstrate. Let's continue with our demo repo and prepare it for a soft reset.</w:t>
       </w:r>
     </w:p>
     <w:p>
@@ -6343,18 +5481,8 @@
           <w:sz w:val="24"/>
           <w:szCs w:val="24"/>
         </w:rPr>
-        <w:t xml:space="preserve">git </w:t>
-      </w:r>
-      <w:proofErr w:type="gramStart"/>
-      <w:r>
-        <w:rPr>
-          <w:rFonts w:cstheme="minorHAnsi"/>
-          <w:sz w:val="24"/>
-          <w:szCs w:val="24"/>
-        </w:rPr>
-        <w:t>add .</w:t>
-      </w:r>
-      <w:proofErr w:type="gramEnd"/>
+        <w:t>git add .</w:t>
+      </w:r>
     </w:p>
     <w:p>
       <w:pPr>
@@ -6601,7 +5729,6 @@
           <w:szCs w:val="24"/>
         </w:rPr>
       </w:pPr>
-      <w:proofErr w:type="spellStart"/>
       <w:r>
         <w:rPr>
           <w:rFonts w:cstheme="minorHAnsi"/>
@@ -6610,7 +5737,6 @@
         </w:rPr>
         <w:t>Oneline</w:t>
       </w:r>
-      <w:proofErr w:type="spellEnd"/>
     </w:p>
     <w:p>
       <w:pPr>
@@ -6631,25 +5757,7 @@
           <w:sz w:val="24"/>
           <w:szCs w:val="24"/>
         </w:rPr>
-        <w:t>The --</w:t>
-      </w:r>
-      <w:proofErr w:type="spellStart"/>
-      <w:r>
-        <w:rPr>
-          <w:rFonts w:cstheme="minorHAnsi"/>
-          <w:sz w:val="24"/>
-          <w:szCs w:val="24"/>
-        </w:rPr>
-        <w:t>oneline</w:t>
-      </w:r>
-      <w:proofErr w:type="spellEnd"/>
-      <w:r>
-        <w:rPr>
-          <w:rFonts w:cstheme="minorHAnsi"/>
-          <w:sz w:val="24"/>
-          <w:szCs w:val="24"/>
-        </w:rPr>
-        <w:t xml:space="preserve"> flag condenses each commit to a single line</w:t>
+        <w:t>The --oneline flag condenses each commit to a single line</w:t>
       </w:r>
     </w:p>
     <w:p>
@@ -6672,18 +5780,8 @@
           <w:szCs w:val="24"/>
         </w:rPr>
         <w:lastRenderedPageBreak/>
-        <w:t>git log –</w:t>
-      </w:r>
-      <w:proofErr w:type="spellStart"/>
-      <w:r>
-        <w:rPr>
-          <w:rFonts w:cstheme="minorHAnsi"/>
-          <w:sz w:val="24"/>
-          <w:szCs w:val="24"/>
-        </w:rPr>
-        <w:t>oneline</w:t>
-      </w:r>
-      <w:proofErr w:type="spellEnd"/>
+        <w:t>git log –oneline</w:t>
+      </w:r>
     </w:p>
     <w:p>
       <w:pPr>
@@ -6726,25 +5824,7 @@
           <w:sz w:val="24"/>
           <w:szCs w:val="24"/>
         </w:rPr>
-        <w:t xml:space="preserve">Many </w:t>
-      </w:r>
-      <w:proofErr w:type="gramStart"/>
-      <w:r>
-        <w:rPr>
-          <w:rFonts w:cstheme="minorHAnsi"/>
-          <w:sz w:val="24"/>
-          <w:szCs w:val="24"/>
-        </w:rPr>
-        <w:t>times</w:t>
-      </w:r>
-      <w:proofErr w:type="gramEnd"/>
-      <w:r>
-        <w:rPr>
-          <w:rFonts w:cstheme="minorHAnsi"/>
-          <w:sz w:val="24"/>
-          <w:szCs w:val="24"/>
-        </w:rPr>
-        <w:t xml:space="preserve"> it’s useful to know which branch or tag each commit is associated with</w:t>
+        <w:t>Many times it’s useful to know which branch or tag each commit is associated with</w:t>
       </w:r>
     </w:p>
     <w:p>
@@ -6766,25 +5846,7 @@
           <w:sz w:val="24"/>
           <w:szCs w:val="24"/>
         </w:rPr>
-        <w:t>git log --</w:t>
-      </w:r>
-      <w:proofErr w:type="spellStart"/>
-      <w:r>
-        <w:rPr>
-          <w:rFonts w:cstheme="minorHAnsi"/>
-          <w:sz w:val="24"/>
-          <w:szCs w:val="24"/>
-        </w:rPr>
-        <w:t>oneline</w:t>
-      </w:r>
-      <w:proofErr w:type="spellEnd"/>
-      <w:r>
-        <w:rPr>
-          <w:rFonts w:cstheme="minorHAnsi"/>
-          <w:sz w:val="24"/>
-          <w:szCs w:val="24"/>
-        </w:rPr>
-        <w:t xml:space="preserve"> –decorate</w:t>
+        <w:t>git log --oneline –decorate</w:t>
       </w:r>
     </w:p>
     <w:p>
@@ -6844,7 +5906,6 @@
           <w:szCs w:val="24"/>
         </w:rPr>
       </w:pPr>
-      <w:proofErr w:type="spellStart"/>
       <w:r>
         <w:rPr>
           <w:rFonts w:cstheme="minorHAnsi"/>
@@ -6853,7 +5914,6 @@
         </w:rPr>
         <w:t>Shortlog</w:t>
       </w:r>
-      <w:proofErr w:type="spellEnd"/>
     </w:p>
     <w:p>
       <w:pPr>
@@ -6874,18 +5934,8 @@
           <w:sz w:val="24"/>
           <w:szCs w:val="24"/>
         </w:rPr>
-        <w:t xml:space="preserve">git </w:t>
-      </w:r>
-      <w:proofErr w:type="spellStart"/>
-      <w:r>
-        <w:rPr>
-          <w:rFonts w:cstheme="minorHAnsi"/>
-          <w:sz w:val="24"/>
-          <w:szCs w:val="24"/>
-        </w:rPr>
-        <w:t>shortlog</w:t>
-      </w:r>
-      <w:proofErr w:type="spellEnd"/>
+        <w:t>git shortlog</w:t>
+      </w:r>
     </w:p>
     <w:p>
       <w:pPr>
@@ -6980,25 +6030,7 @@
           <w:sz w:val="24"/>
           <w:szCs w:val="24"/>
         </w:rPr>
-        <w:t>--</w:t>
-      </w:r>
-      <w:proofErr w:type="spellStart"/>
-      <w:r>
-        <w:rPr>
-          <w:rFonts w:cstheme="minorHAnsi"/>
-          <w:sz w:val="24"/>
-          <w:szCs w:val="24"/>
-        </w:rPr>
-        <w:t>oneline</w:t>
-      </w:r>
-      <w:proofErr w:type="spellEnd"/>
-      <w:r>
-        <w:rPr>
-          <w:rFonts w:cstheme="minorHAnsi"/>
-          <w:sz w:val="24"/>
-          <w:szCs w:val="24"/>
-        </w:rPr>
-        <w:t xml:space="preserve"> –decorate</w:t>
+        <w:t>--oneline –decorate</w:t>
       </w:r>
     </w:p>
     <w:p>
@@ -7444,25 +6476,7 @@
           <w:sz w:val="24"/>
           <w:szCs w:val="24"/>
         </w:rPr>
-        <w:t>git log -</w:t>
-      </w:r>
-      <w:proofErr w:type="spellStart"/>
-      <w:r>
-        <w:rPr>
-          <w:rFonts w:cstheme="minorHAnsi"/>
-          <w:sz w:val="24"/>
-          <w:szCs w:val="24"/>
-        </w:rPr>
-        <w:t>S"Hello</w:t>
-      </w:r>
-      <w:proofErr w:type="spellEnd"/>
-      <w:r>
-        <w:rPr>
-          <w:rFonts w:cstheme="minorHAnsi"/>
-          <w:sz w:val="24"/>
-          <w:szCs w:val="24"/>
-        </w:rPr>
-        <w:t>, World!"</w:t>
+        <w:t>git log -S"Hello, World!"</w:t>
       </w:r>
     </w:p>
     <w:p>
@@ -7657,25 +6671,7 @@
           <w:sz w:val="24"/>
           <w:szCs w:val="24"/>
         </w:rPr>
-        <w:t>--pretty=</w:t>
-      </w:r>
-      <w:proofErr w:type="spellStart"/>
-      <w:r>
-        <w:rPr>
-          <w:rFonts w:cstheme="minorHAnsi"/>
-          <w:sz w:val="24"/>
-          <w:szCs w:val="24"/>
-        </w:rPr>
-        <w:t>oneline</w:t>
-      </w:r>
-      <w:proofErr w:type="spellEnd"/>
-      <w:r>
-        <w:rPr>
-          <w:rFonts w:cstheme="minorHAnsi"/>
-          <w:sz w:val="24"/>
-          <w:szCs w:val="24"/>
-        </w:rPr>
-        <w:t xml:space="preserve"> can produce a highly succinct git log output</w:t>
+        <w:t>--pretty=oneline can produce a highly succinct git log output</w:t>
       </w:r>
     </w:p>
     <w:p>
@@ -7719,76 +6715,30 @@
           <w:sz w:val="24"/>
           <w:szCs w:val="24"/>
         </w:rPr>
-        <w:t xml:space="preserve">Always Show the full </w:t>
-      </w:r>
-      <w:proofErr w:type="gramStart"/>
-      <w:r>
-        <w:rPr>
-          <w:rFonts w:cstheme="minorHAnsi"/>
-          <w:sz w:val="24"/>
-          <w:szCs w:val="24"/>
-        </w:rPr>
-        <w:t>40 character</w:t>
-      </w:r>
-      <w:proofErr w:type="gramEnd"/>
-      <w:r>
-        <w:rPr>
-          <w:rFonts w:cstheme="minorHAnsi"/>
-          <w:sz w:val="24"/>
-          <w:szCs w:val="24"/>
-        </w:rPr>
-        <w:t xml:space="preserve"> commit ID. This will ignore --abbrev-commit and any other options that abbreviate commit IDs like the --</w:t>
-      </w:r>
-      <w:proofErr w:type="spellStart"/>
-      <w:r>
-        <w:rPr>
-          <w:rFonts w:cstheme="minorHAnsi"/>
-          <w:sz w:val="24"/>
-          <w:szCs w:val="24"/>
-        </w:rPr>
-        <w:t>oneline</w:t>
-      </w:r>
-      <w:proofErr w:type="spellEnd"/>
-      <w:r>
-        <w:rPr>
-          <w:rFonts w:cstheme="minorHAnsi"/>
-          <w:sz w:val="24"/>
-          <w:szCs w:val="24"/>
-        </w:rPr>
-        <w:t xml:space="preserve"> forma</w:t>
-      </w:r>
-    </w:p>
-    <w:p>
-      <w:pPr>
-        <w:pStyle w:val="ListParagraph"/>
-        <w:numPr>
-          <w:ilvl w:val="1"/>
-          <w:numId w:val="2"/>
-        </w:numPr>
-        <w:rPr>
-          <w:rFonts w:cstheme="minorHAnsi"/>
-          <w:sz w:val="24"/>
-          <w:szCs w:val="24"/>
-        </w:rPr>
-      </w:pPr>
-      <w:r>
-        <w:rPr>
-          <w:rFonts w:cstheme="minorHAnsi"/>
-          <w:sz w:val="24"/>
-          <w:szCs w:val="24"/>
-        </w:rPr>
-        <w:t>–</w:t>
-      </w:r>
-      <w:proofErr w:type="spellStart"/>
-      <w:r>
-        <w:rPr>
-          <w:rFonts w:cstheme="minorHAnsi"/>
-          <w:sz w:val="24"/>
-          <w:szCs w:val="24"/>
-        </w:rPr>
-        <w:t>oneline</w:t>
-      </w:r>
-      <w:proofErr w:type="spellEnd"/>
+        <w:t>Always Show the full 40 character commit ID. This will ignore --abbrev-commit and any other options that abbreviate commit IDs like the --oneline forma</w:t>
+      </w:r>
+    </w:p>
+    <w:p>
+      <w:pPr>
+        <w:pStyle w:val="ListParagraph"/>
+        <w:numPr>
+          <w:ilvl w:val="1"/>
+          <w:numId w:val="2"/>
+        </w:numPr>
+        <w:rPr>
+          <w:rFonts w:cstheme="minorHAnsi"/>
+          <w:sz w:val="24"/>
+          <w:szCs w:val="24"/>
+        </w:rPr>
+      </w:pPr>
+      <w:r>
+        <w:rPr>
+          <w:rFonts w:cstheme="minorHAnsi"/>
+          <w:sz w:val="24"/>
+          <w:szCs w:val="24"/>
+        </w:rPr>
+        <w:t>–oneline</w:t>
+      </w:r>
     </w:p>
     <w:p>
       <w:pPr>
@@ -7831,36 +6781,8 @@
           <w:sz w:val="24"/>
           <w:szCs w:val="24"/>
         </w:rPr>
-        <w:t xml:space="preserve">git show </w:t>
-      </w:r>
-      <w:proofErr w:type="spellStart"/>
-      <w:r>
-        <w:rPr>
-          <w:rFonts w:cstheme="minorHAnsi"/>
-          <w:sz w:val="24"/>
-          <w:szCs w:val="24"/>
-        </w:rPr>
-        <w:t>commitA</w:t>
-      </w:r>
-      <w:proofErr w:type="spellEnd"/>
-      <w:r>
-        <w:rPr>
-          <w:rFonts w:cstheme="minorHAnsi"/>
-          <w:sz w:val="24"/>
-          <w:szCs w:val="24"/>
-        </w:rPr>
-        <w:t>...</w:t>
-      </w:r>
-      <w:proofErr w:type="spellStart"/>
-      <w:r>
-        <w:rPr>
-          <w:rFonts w:cstheme="minorHAnsi"/>
-          <w:sz w:val="24"/>
-          <w:szCs w:val="24"/>
-        </w:rPr>
-        <w:t>commitD</w:t>
-      </w:r>
-      <w:proofErr w:type="spellEnd"/>
+        <w:t>git show commitA...commitD</w:t>
+      </w:r>
     </w:p>
     <w:p>
       <w:pPr>
@@ -8154,18 +7076,8 @@
           <w:sz w:val="24"/>
           <w:szCs w:val="24"/>
         </w:rPr>
-        <w:t xml:space="preserve">git stash </w:t>
-      </w:r>
-      <w:proofErr w:type="gramStart"/>
-      <w:r>
-        <w:rPr>
-          <w:rFonts w:cstheme="minorHAnsi"/>
-          <w:sz w:val="24"/>
-          <w:szCs w:val="24"/>
-        </w:rPr>
-        <w:t>apply</w:t>
-      </w:r>
-      <w:proofErr w:type="gramEnd"/>
+        <w:t>git stash apply</w:t>
+      </w:r>
     </w:p>
     <w:p>
       <w:pPr>
@@ -8274,25 +7186,7 @@
           <w:sz w:val="24"/>
           <w:szCs w:val="24"/>
         </w:rPr>
-        <w:t>git stash branch add-stylesheet stash</w:t>
-      </w:r>
-      <w:proofErr w:type="gramStart"/>
-      <w:r>
-        <w:rPr>
-          <w:rFonts w:cstheme="minorHAnsi"/>
-          <w:sz w:val="24"/>
-          <w:szCs w:val="24"/>
-        </w:rPr>
-        <w:t>@{</w:t>
-      </w:r>
-      <w:proofErr w:type="gramEnd"/>
-      <w:r>
-        <w:rPr>
-          <w:rFonts w:cstheme="minorHAnsi"/>
-          <w:sz w:val="24"/>
-          <w:szCs w:val="24"/>
-        </w:rPr>
-        <w:t>1}</w:t>
+        <w:t>git stash branch add-stylesheet stash@{1}</w:t>
       </w:r>
     </w:p>
     <w:p>
@@ -8336,25 +7230,7 @@
           <w:sz w:val="24"/>
           <w:szCs w:val="24"/>
         </w:rPr>
-        <w:t>git stash drop stash</w:t>
-      </w:r>
-      <w:proofErr w:type="gramStart"/>
-      <w:r>
-        <w:rPr>
-          <w:rFonts w:cstheme="minorHAnsi"/>
-          <w:sz w:val="24"/>
-          <w:szCs w:val="24"/>
-        </w:rPr>
-        <w:t>@{</w:t>
-      </w:r>
-      <w:proofErr w:type="gramEnd"/>
-      <w:r>
-        <w:rPr>
-          <w:rFonts w:cstheme="minorHAnsi"/>
-          <w:sz w:val="24"/>
-          <w:szCs w:val="24"/>
-        </w:rPr>
-        <w:t>1}</w:t>
+        <w:t>git stash drop stash@{1}</w:t>
       </w:r>
     </w:p>
     <w:p>
@@ -8399,25 +7275,7 @@
           <w:sz w:val="24"/>
           <w:szCs w:val="24"/>
         </w:rPr>
-        <w:t xml:space="preserve">git </w:t>
-      </w:r>
-      <w:proofErr w:type="gramStart"/>
-      <w:r>
-        <w:rPr>
-          <w:rFonts w:cstheme="minorHAnsi"/>
-          <w:sz w:val="24"/>
-          <w:szCs w:val="24"/>
-        </w:rPr>
-        <w:t>stash</w:t>
-      </w:r>
-      <w:proofErr w:type="gramEnd"/>
-      <w:r>
-        <w:rPr>
-          <w:rFonts w:cstheme="minorHAnsi"/>
-          <w:sz w:val="24"/>
-          <w:szCs w:val="24"/>
-        </w:rPr>
-        <w:t xml:space="preserve"> clear</w:t>
+        <w:t>git stash clear</w:t>
       </w:r>
     </w:p>
     <w:p>
@@ -8481,23 +7339,13 @@
           <w:szCs w:val="24"/>
         </w:rPr>
       </w:pPr>
-      <w:proofErr w:type="gramStart"/>
-      <w:r>
-        <w:rPr>
-          <w:rFonts w:cstheme="minorHAnsi"/>
-          <w:sz w:val="24"/>
-          <w:szCs w:val="24"/>
-        </w:rPr>
-        <w:t>Typically</w:t>
-      </w:r>
-      <w:proofErr w:type="gramEnd"/>
-      <w:r>
-        <w:rPr>
-          <w:rFonts w:cstheme="minorHAnsi"/>
-          <w:sz w:val="24"/>
-          <w:szCs w:val="24"/>
-        </w:rPr>
-        <w:t xml:space="preserve"> you would need to first git stash anything you were working on (as it’s unlikely to be in a state where it can be committed), and then you’d have to leave your current branch to create a new branch from master and thus begin working on your new urgent task.</w:t>
+      <w:r>
+        <w:rPr>
+          <w:rFonts w:cstheme="minorHAnsi"/>
+          <w:sz w:val="24"/>
+          <w:szCs w:val="24"/>
+        </w:rPr>
+        <w:t>Typically you would need to first git stash anything you were working on (as it’s unlikely to be in a state where it can be committed), and then you’d have to leave your current branch to create a new branch from master and thus begin working on your new urgent task.</w:t>
       </w:r>
     </w:p>
     <w:p>
@@ -8563,89 +7411,51 @@
           <w:sz w:val="24"/>
           <w:szCs w:val="24"/>
         </w:rPr>
-        <w:t xml:space="preserve">git checkout -b </w:t>
-      </w:r>
-      <w:proofErr w:type="spellStart"/>
-      <w:r>
-        <w:rPr>
-          <w:rFonts w:cstheme="minorHAnsi"/>
-          <w:sz w:val="24"/>
-          <w:szCs w:val="24"/>
-        </w:rPr>
-        <w:t>foo_contents</w:t>
-      </w:r>
-      <w:proofErr w:type="spellEnd"/>
-    </w:p>
-    <w:p>
-      <w:pPr>
-        <w:pStyle w:val="ListParagraph"/>
-        <w:numPr>
-          <w:ilvl w:val="1"/>
-          <w:numId w:val="2"/>
-        </w:numPr>
-        <w:rPr>
-          <w:rFonts w:cstheme="minorHAnsi"/>
-          <w:sz w:val="24"/>
-          <w:szCs w:val="24"/>
-        </w:rPr>
-      </w:pPr>
-      <w:r>
-        <w:rPr>
-          <w:rFonts w:cstheme="minorHAnsi"/>
-          <w:sz w:val="24"/>
-          <w:szCs w:val="24"/>
-        </w:rPr>
-        <w:t xml:space="preserve">Git </w:t>
-      </w:r>
-      <w:proofErr w:type="spellStart"/>
-      <w:r>
-        <w:rPr>
-          <w:rFonts w:cstheme="minorHAnsi"/>
-          <w:sz w:val="24"/>
-          <w:szCs w:val="24"/>
-        </w:rPr>
-        <w:t>worktree</w:t>
-      </w:r>
-      <w:proofErr w:type="spellEnd"/>
-    </w:p>
-    <w:p>
-      <w:pPr>
-        <w:pStyle w:val="ListParagraph"/>
-        <w:numPr>
-          <w:ilvl w:val="2"/>
-          <w:numId w:val="2"/>
-        </w:numPr>
-        <w:rPr>
-          <w:rFonts w:cstheme="minorHAnsi"/>
-          <w:sz w:val="24"/>
-          <w:szCs w:val="24"/>
-        </w:rPr>
-      </w:pPr>
-      <w:r>
-        <w:rPr>
-          <w:rFonts w:cstheme="minorHAnsi"/>
-          <w:sz w:val="24"/>
-          <w:szCs w:val="24"/>
-        </w:rPr>
-        <w:t xml:space="preserve">Git </w:t>
-      </w:r>
-      <w:proofErr w:type="spellStart"/>
-      <w:r>
-        <w:rPr>
-          <w:rFonts w:cstheme="minorHAnsi"/>
-          <w:sz w:val="24"/>
-          <w:szCs w:val="24"/>
-        </w:rPr>
-        <w:t>worktree</w:t>
-      </w:r>
-      <w:proofErr w:type="spellEnd"/>
-      <w:r>
-        <w:rPr>
-          <w:rFonts w:cstheme="minorHAnsi"/>
-          <w:sz w:val="24"/>
-          <w:szCs w:val="24"/>
-        </w:rPr>
-        <w:t xml:space="preserve"> is one of the underrated features of Git that helps you to create a copy of the working repo so that you can work on it too.</w:t>
+        <w:t>git checkout -b foo_contents</w:t>
+      </w:r>
+    </w:p>
+    <w:p>
+      <w:pPr>
+        <w:pStyle w:val="ListParagraph"/>
+        <w:numPr>
+          <w:ilvl w:val="1"/>
+          <w:numId w:val="2"/>
+        </w:numPr>
+        <w:rPr>
+          <w:rFonts w:cstheme="minorHAnsi"/>
+          <w:sz w:val="24"/>
+          <w:szCs w:val="24"/>
+        </w:rPr>
+      </w:pPr>
+      <w:r>
+        <w:rPr>
+          <w:rFonts w:cstheme="minorHAnsi"/>
+          <w:sz w:val="24"/>
+          <w:szCs w:val="24"/>
+        </w:rPr>
+        <w:t>Git worktree</w:t>
+      </w:r>
+    </w:p>
+    <w:p>
+      <w:pPr>
+        <w:pStyle w:val="ListParagraph"/>
+        <w:numPr>
+          <w:ilvl w:val="2"/>
+          <w:numId w:val="2"/>
+        </w:numPr>
+        <w:rPr>
+          <w:rFonts w:cstheme="minorHAnsi"/>
+          <w:sz w:val="24"/>
+          <w:szCs w:val="24"/>
+        </w:rPr>
+      </w:pPr>
+      <w:r>
+        <w:rPr>
+          <w:rFonts w:cstheme="minorHAnsi"/>
+          <w:sz w:val="24"/>
+          <w:szCs w:val="24"/>
+        </w:rPr>
+        <w:t>Git worktree is one of the underrated features of Git that helps you to create a copy of the working repo so that you can work on it too.</w:t>
       </w:r>
     </w:p>
     <w:p>
@@ -8662,23 +7472,13 @@
           <w:szCs w:val="24"/>
         </w:rPr>
       </w:pPr>
-      <w:proofErr w:type="spellStart"/>
-      <w:r>
-        <w:rPr>
-          <w:rFonts w:cstheme="minorHAnsi"/>
-          <w:sz w:val="24"/>
-          <w:szCs w:val="24"/>
-        </w:rPr>
-        <w:t>Worktree</w:t>
-      </w:r>
-      <w:proofErr w:type="spellEnd"/>
-      <w:r>
-        <w:rPr>
-          <w:rFonts w:cstheme="minorHAnsi"/>
-          <w:sz w:val="24"/>
-          <w:szCs w:val="24"/>
-        </w:rPr>
-        <w:t xml:space="preserve"> unlike cloning is a soft copy of the repo so that it is lightweight and fast.</w:t>
+      <w:r>
+        <w:rPr>
+          <w:rFonts w:cstheme="minorHAnsi"/>
+          <w:sz w:val="24"/>
+          <w:szCs w:val="24"/>
+        </w:rPr>
+        <w:t>Worktree unlike cloning is a soft copy of the repo so that it is lightweight and fast.</w:t>
       </w:r>
     </w:p>
     <w:p>
@@ -8701,205 +7501,95 @@
           <w:sz w:val="24"/>
           <w:szCs w:val="24"/>
         </w:rPr>
-        <w:t xml:space="preserve">git </w:t>
-      </w:r>
-      <w:proofErr w:type="spellStart"/>
-      <w:r>
-        <w:rPr>
-          <w:rFonts w:cstheme="minorHAnsi"/>
-          <w:sz w:val="24"/>
-          <w:szCs w:val="24"/>
-        </w:rPr>
-        <w:t>worktree</w:t>
-      </w:r>
-      <w:proofErr w:type="spellEnd"/>
-      <w:r>
-        <w:rPr>
-          <w:rFonts w:cstheme="minorHAnsi"/>
-          <w:sz w:val="24"/>
-          <w:szCs w:val="24"/>
-        </w:rPr>
-        <w:t xml:space="preserve"> add &lt;path&gt; &lt;</w:t>
-      </w:r>
-      <w:proofErr w:type="spellStart"/>
-      <w:r>
-        <w:rPr>
-          <w:rFonts w:cstheme="minorHAnsi"/>
-          <w:sz w:val="24"/>
-          <w:szCs w:val="24"/>
-        </w:rPr>
-        <w:t>branch_name</w:t>
-      </w:r>
-      <w:proofErr w:type="spellEnd"/>
-      <w:r>
-        <w:rPr>
-          <w:rFonts w:cstheme="minorHAnsi"/>
-          <w:sz w:val="24"/>
-          <w:szCs w:val="24"/>
-        </w:rPr>
-        <w:t>&gt;</w:t>
-      </w:r>
-    </w:p>
-    <w:p>
-      <w:pPr>
-        <w:pStyle w:val="ListParagraph"/>
-        <w:numPr>
-          <w:ilvl w:val="1"/>
-          <w:numId w:val="2"/>
-        </w:numPr>
-        <w:rPr>
-          <w:rFonts w:cstheme="minorHAnsi"/>
-          <w:sz w:val="24"/>
-          <w:szCs w:val="24"/>
-        </w:rPr>
-      </w:pPr>
-      <w:r>
-        <w:rPr>
-          <w:rFonts w:cstheme="minorHAnsi"/>
-          <w:sz w:val="24"/>
-          <w:szCs w:val="24"/>
-        </w:rPr>
-        <w:t xml:space="preserve">Listing </w:t>
-      </w:r>
-      <w:proofErr w:type="spellStart"/>
-      <w:r>
-        <w:rPr>
-          <w:rFonts w:cstheme="minorHAnsi"/>
-          <w:sz w:val="24"/>
-          <w:szCs w:val="24"/>
-        </w:rPr>
-        <w:t>worktrees</w:t>
-      </w:r>
-      <w:proofErr w:type="spellEnd"/>
-    </w:p>
-    <w:p>
-      <w:pPr>
-        <w:pStyle w:val="ListParagraph"/>
-        <w:numPr>
-          <w:ilvl w:val="2"/>
-          <w:numId w:val="2"/>
-        </w:numPr>
-        <w:rPr>
-          <w:rFonts w:cstheme="minorHAnsi"/>
-          <w:sz w:val="24"/>
-          <w:szCs w:val="24"/>
-        </w:rPr>
-      </w:pPr>
-      <w:r>
-        <w:rPr>
-          <w:rFonts w:cstheme="minorHAnsi"/>
-          <w:sz w:val="24"/>
-          <w:szCs w:val="24"/>
-        </w:rPr>
-        <w:t xml:space="preserve">git </w:t>
-      </w:r>
-      <w:proofErr w:type="spellStart"/>
-      <w:r>
-        <w:rPr>
-          <w:rFonts w:cstheme="minorHAnsi"/>
-          <w:sz w:val="24"/>
-          <w:szCs w:val="24"/>
-        </w:rPr>
-        <w:t>worktree</w:t>
-      </w:r>
-      <w:proofErr w:type="spellEnd"/>
-      <w:r>
-        <w:rPr>
-          <w:rFonts w:cstheme="minorHAnsi"/>
-          <w:sz w:val="24"/>
-          <w:szCs w:val="24"/>
-        </w:rPr>
-        <w:t xml:space="preserve"> list</w:t>
-      </w:r>
-    </w:p>
-    <w:p>
-      <w:pPr>
-        <w:pStyle w:val="ListParagraph"/>
-        <w:numPr>
-          <w:ilvl w:val="1"/>
-          <w:numId w:val="2"/>
-        </w:numPr>
-        <w:rPr>
-          <w:rFonts w:cstheme="minorHAnsi"/>
-          <w:sz w:val="24"/>
-          <w:szCs w:val="24"/>
-        </w:rPr>
-      </w:pPr>
-      <w:r>
-        <w:rPr>
-          <w:rFonts w:cstheme="minorHAnsi"/>
-          <w:sz w:val="24"/>
-          <w:szCs w:val="24"/>
-        </w:rPr>
-        <w:t xml:space="preserve">Removing </w:t>
-      </w:r>
-      <w:proofErr w:type="spellStart"/>
-      <w:r>
-        <w:rPr>
-          <w:rFonts w:cstheme="minorHAnsi"/>
-          <w:sz w:val="24"/>
-          <w:szCs w:val="24"/>
-        </w:rPr>
-        <w:t>worktrees</w:t>
-      </w:r>
-      <w:proofErr w:type="spellEnd"/>
-    </w:p>
-    <w:p>
-      <w:pPr>
-        <w:pStyle w:val="ListParagraph"/>
-        <w:numPr>
-          <w:ilvl w:val="2"/>
-          <w:numId w:val="2"/>
-        </w:numPr>
-        <w:rPr>
-          <w:rFonts w:cstheme="minorHAnsi"/>
-          <w:sz w:val="24"/>
-          <w:szCs w:val="24"/>
-        </w:rPr>
-      </w:pPr>
-      <w:r>
-        <w:rPr>
-          <w:rFonts w:cstheme="minorHAnsi"/>
-          <w:sz w:val="24"/>
-          <w:szCs w:val="24"/>
-        </w:rPr>
-        <w:t xml:space="preserve">git </w:t>
-      </w:r>
-      <w:proofErr w:type="spellStart"/>
-      <w:r>
-        <w:rPr>
-          <w:rFonts w:cstheme="minorHAnsi"/>
-          <w:sz w:val="24"/>
-          <w:szCs w:val="24"/>
-        </w:rPr>
-        <w:t>worktree</w:t>
-      </w:r>
-      <w:proofErr w:type="spellEnd"/>
-      <w:r>
-        <w:rPr>
-          <w:rFonts w:cstheme="minorHAnsi"/>
-          <w:sz w:val="24"/>
-          <w:szCs w:val="24"/>
-        </w:rPr>
-        <w:t xml:space="preserve"> remove &lt;</w:t>
-      </w:r>
-      <w:proofErr w:type="spellStart"/>
-      <w:r>
-        <w:rPr>
-          <w:rFonts w:cstheme="minorHAnsi"/>
-          <w:sz w:val="24"/>
-          <w:szCs w:val="24"/>
-        </w:rPr>
-        <w:t>worktree</w:t>
-      </w:r>
-      <w:proofErr w:type="spellEnd"/>
-      <w:r>
-        <w:rPr>
-          <w:rFonts w:cstheme="minorHAnsi"/>
-          <w:sz w:val="24"/>
-          <w:szCs w:val="24"/>
-        </w:rPr>
-        <w:t>-name&gt;</w:t>
+        <w:t>git worktree add &lt;path&gt; &lt;branch_name&gt;</w:t>
+      </w:r>
+    </w:p>
+    <w:p>
+      <w:pPr>
+        <w:pStyle w:val="ListParagraph"/>
+        <w:numPr>
+          <w:ilvl w:val="1"/>
+          <w:numId w:val="2"/>
+        </w:numPr>
+        <w:rPr>
+          <w:rFonts w:cstheme="minorHAnsi"/>
+          <w:sz w:val="24"/>
+          <w:szCs w:val="24"/>
+        </w:rPr>
+      </w:pPr>
+      <w:r>
+        <w:rPr>
+          <w:rFonts w:cstheme="minorHAnsi"/>
+          <w:sz w:val="24"/>
+          <w:szCs w:val="24"/>
+        </w:rPr>
+        <w:t>Listing worktrees</w:t>
+      </w:r>
+    </w:p>
+    <w:p>
+      <w:pPr>
+        <w:pStyle w:val="ListParagraph"/>
+        <w:numPr>
+          <w:ilvl w:val="2"/>
+          <w:numId w:val="2"/>
+        </w:numPr>
+        <w:rPr>
+          <w:rFonts w:cstheme="minorHAnsi"/>
+          <w:sz w:val="24"/>
+          <w:szCs w:val="24"/>
+        </w:rPr>
+      </w:pPr>
+      <w:r>
+        <w:rPr>
+          <w:rFonts w:cstheme="minorHAnsi"/>
+          <w:sz w:val="24"/>
+          <w:szCs w:val="24"/>
+        </w:rPr>
+        <w:t>git worktree list</w:t>
+      </w:r>
+    </w:p>
+    <w:p>
+      <w:pPr>
+        <w:pStyle w:val="ListParagraph"/>
+        <w:numPr>
+          <w:ilvl w:val="1"/>
+          <w:numId w:val="2"/>
+        </w:numPr>
+        <w:rPr>
+          <w:rFonts w:cstheme="minorHAnsi"/>
+          <w:sz w:val="24"/>
+          <w:szCs w:val="24"/>
+        </w:rPr>
+      </w:pPr>
+      <w:r>
+        <w:rPr>
+          <w:rFonts w:cstheme="minorHAnsi"/>
+          <w:sz w:val="24"/>
+          <w:szCs w:val="24"/>
+        </w:rPr>
+        <w:t>Removing worktrees</w:t>
+      </w:r>
+    </w:p>
+    <w:p>
+      <w:pPr>
+        <w:pStyle w:val="ListParagraph"/>
+        <w:numPr>
+          <w:ilvl w:val="2"/>
+          <w:numId w:val="2"/>
+        </w:numPr>
+        <w:rPr>
+          <w:rFonts w:cstheme="minorHAnsi"/>
+          <w:sz w:val="24"/>
+          <w:szCs w:val="24"/>
+        </w:rPr>
+      </w:pPr>
+      <w:r>
+        <w:rPr>
+          <w:rFonts w:cstheme="minorHAnsi"/>
+          <w:sz w:val="24"/>
+          <w:szCs w:val="24"/>
+        </w:rPr>
+        <w:t>git worktree remove &lt;worktree-name&gt;</w:t>
       </w:r>
     </w:p>
     <w:p>
@@ -9298,65 +7988,29 @@
           <w:szCs w:val="24"/>
         </w:rPr>
         <w:lastRenderedPageBreak/>
-        <w:t xml:space="preserve">git </w:t>
-      </w:r>
-      <w:proofErr w:type="spellStart"/>
-      <w:r>
-        <w:rPr>
-          <w:rFonts w:cstheme="minorHAnsi"/>
-          <w:sz w:val="24"/>
-          <w:szCs w:val="24"/>
-        </w:rPr>
-        <w:t>init</w:t>
-      </w:r>
-      <w:proofErr w:type="spellEnd"/>
-      <w:r>
-        <w:rPr>
-          <w:rFonts w:cstheme="minorHAnsi"/>
-          <w:sz w:val="24"/>
-          <w:szCs w:val="24"/>
-        </w:rPr>
-        <w:t xml:space="preserve"> for initializing a local repository</w:t>
-      </w:r>
-    </w:p>
-    <w:p>
-      <w:pPr>
-        <w:pStyle w:val="ListParagraph"/>
-        <w:numPr>
-          <w:ilvl w:val="2"/>
-          <w:numId w:val="2"/>
-        </w:numPr>
-        <w:rPr>
-          <w:rFonts w:cstheme="minorHAnsi"/>
-          <w:sz w:val="24"/>
-          <w:szCs w:val="24"/>
-        </w:rPr>
-      </w:pPr>
-      <w:r>
-        <w:rPr>
-          <w:rFonts w:cstheme="minorHAnsi"/>
-          <w:sz w:val="24"/>
-          <w:szCs w:val="24"/>
-        </w:rPr>
-        <w:t xml:space="preserve">git </w:t>
-      </w:r>
-      <w:proofErr w:type="gramStart"/>
-      <w:r>
-        <w:rPr>
-          <w:rFonts w:cstheme="minorHAnsi"/>
-          <w:sz w:val="24"/>
-          <w:szCs w:val="24"/>
-        </w:rPr>
-        <w:t>add .</w:t>
-      </w:r>
-      <w:proofErr w:type="gramEnd"/>
-      <w:r>
-        <w:rPr>
-          <w:rFonts w:cstheme="minorHAnsi"/>
-          <w:sz w:val="24"/>
-          <w:szCs w:val="24"/>
-        </w:rPr>
-        <w:t xml:space="preserve"> to add all your files that the local repository</w:t>
+        <w:t>git init for initializing a local repository</w:t>
+      </w:r>
+    </w:p>
+    <w:p>
+      <w:pPr>
+        <w:pStyle w:val="ListParagraph"/>
+        <w:numPr>
+          <w:ilvl w:val="2"/>
+          <w:numId w:val="2"/>
+        </w:numPr>
+        <w:rPr>
+          <w:rFonts w:cstheme="minorHAnsi"/>
+          <w:sz w:val="24"/>
+          <w:szCs w:val="24"/>
+        </w:rPr>
+      </w:pPr>
+      <w:r>
+        <w:rPr>
+          <w:rFonts w:cstheme="minorHAnsi"/>
+          <w:sz w:val="24"/>
+          <w:szCs w:val="24"/>
+        </w:rPr>
+        <w:t>git add . to add all your files that the local repository</w:t>
       </w:r>
     </w:p>
     <w:p>
@@ -9488,25 +8142,7 @@
           <w:sz w:val="24"/>
           <w:szCs w:val="24"/>
         </w:rPr>
-        <w:t xml:space="preserve"> “</w:t>
-      </w:r>
-      <w:proofErr w:type="gramStart"/>
-      <w:r>
-        <w:rPr>
-          <w:rFonts w:cstheme="minorHAnsi"/>
-          <w:sz w:val="24"/>
-          <w:szCs w:val="24"/>
-        </w:rPr>
-        <w:t>git</w:t>
-      </w:r>
-      <w:proofErr w:type="gramEnd"/>
-      <w:r>
-        <w:rPr>
-          <w:rFonts w:cstheme="minorHAnsi"/>
-          <w:sz w:val="24"/>
-          <w:szCs w:val="24"/>
-        </w:rPr>
-        <w:t xml:space="preserve"> push” command</w:t>
+        <w:t xml:space="preserve"> “git push” command</w:t>
       </w:r>
     </w:p>
     <w:p>
@@ -10017,18 +8653,8 @@
           <w:sz w:val="24"/>
           <w:szCs w:val="24"/>
         </w:rPr>
-        <w:t xml:space="preserve">git cherry-pick </w:t>
-      </w:r>
-      <w:proofErr w:type="spellStart"/>
-      <w:r>
-        <w:rPr>
-          <w:rFonts w:cstheme="minorHAnsi"/>
-          <w:sz w:val="24"/>
-          <w:szCs w:val="24"/>
-        </w:rPr>
-        <w:t>commitSha</w:t>
-      </w:r>
-      <w:proofErr w:type="spellEnd"/>
+        <w:t>git cherry-pick commitSha</w:t>
+      </w:r>
     </w:p>
     <w:p>
       <w:pPr>
@@ -10043,23 +8669,13 @@
           <w:szCs w:val="24"/>
         </w:rPr>
       </w:pPr>
-      <w:proofErr w:type="spellStart"/>
-      <w:r>
-        <w:rPr>
-          <w:rFonts w:cstheme="minorHAnsi"/>
-          <w:sz w:val="24"/>
-          <w:szCs w:val="24"/>
-        </w:rPr>
-        <w:t>commitSha</w:t>
-      </w:r>
-      <w:proofErr w:type="spellEnd"/>
-      <w:r>
-        <w:rPr>
-          <w:rFonts w:cstheme="minorHAnsi"/>
-          <w:sz w:val="24"/>
-          <w:szCs w:val="24"/>
-        </w:rPr>
-        <w:t xml:space="preserve"> is a commit reference</w:t>
+      <w:r>
+        <w:rPr>
+          <w:rFonts w:cstheme="minorHAnsi"/>
+          <w:sz w:val="24"/>
+          <w:szCs w:val="24"/>
+        </w:rPr>
+        <w:t>commitSha is a commit reference</w:t>
       </w:r>
     </w:p>
     <w:p>
@@ -10116,13 +8732,17 @@
         </w:numPr>
         <w:rPr>
           <w:rFonts w:cstheme="minorHAnsi"/>
-          <w:sz w:val="24"/>
-          <w:szCs w:val="24"/>
-        </w:rPr>
-      </w:pPr>
-      <w:r>
-        <w:rPr>
-          <w:rFonts w:cstheme="minorHAnsi"/>
+          <w:b/>
+          <w:bCs/>
+          <w:sz w:val="24"/>
+          <w:szCs w:val="24"/>
+        </w:rPr>
+      </w:pPr>
+      <w:r>
+        <w:rPr>
+          <w:rFonts w:cstheme="minorHAnsi"/>
+          <w:b/>
+          <w:bCs/>
           <w:sz w:val="24"/>
           <w:szCs w:val="24"/>
         </w:rPr>
@@ -10138,13 +8758,17 @@
         </w:numPr>
         <w:rPr>
           <w:rFonts w:cstheme="minorHAnsi"/>
-          <w:sz w:val="24"/>
-          <w:szCs w:val="24"/>
-        </w:rPr>
-      </w:pPr>
-      <w:r>
-        <w:rPr>
-          <w:rFonts w:cstheme="minorHAnsi"/>
+          <w:b/>
+          <w:bCs/>
+          <w:sz w:val="24"/>
+          <w:szCs w:val="24"/>
+        </w:rPr>
+      </w:pPr>
+      <w:r>
+        <w:rPr>
+          <w:rFonts w:cstheme="minorHAnsi"/>
+          <w:b/>
+          <w:bCs/>
           <w:sz w:val="24"/>
           <w:szCs w:val="24"/>
         </w:rPr>
@@ -10153,6 +8777,8 @@
       <w:r>
         <w:rPr>
           <w:rFonts w:cstheme="minorHAnsi"/>
+          <w:b/>
+          <w:bCs/>
           <w:sz w:val="24"/>
           <w:szCs w:val="24"/>
         </w:rPr>
@@ -10163,6 +8789,42 @@
       <w:pPr>
         <w:pStyle w:val="ListParagraph"/>
         <w:numPr>
+          <w:ilvl w:val="2"/>
+          <w:numId w:val="2"/>
+        </w:numPr>
+        <w:rPr>
+          <w:rFonts w:cstheme="minorHAnsi"/>
+          <w:b/>
+          <w:bCs/>
+          <w:sz w:val="24"/>
+          <w:szCs w:val="24"/>
+        </w:rPr>
+      </w:pPr>
+      <w:r>
+        <w:rPr>
+          <w:rFonts w:cstheme="minorHAnsi"/>
+          <w:b/>
+          <w:bCs/>
+          <w:sz w:val="24"/>
+          <w:szCs w:val="24"/>
+        </w:rPr>
+        <w:t xml:space="preserve">git push --set-upstream origin </w:t>
+      </w:r>
+      <w:r>
+        <w:rPr>
+          <w:rFonts w:cstheme="minorHAnsi"/>
+          <w:b/>
+          <w:bCs/>
+          <w:sz w:val="24"/>
+          <w:szCs w:val="24"/>
+        </w:rPr>
+        <w:t>f</w:t>
+      </w:r>
+    </w:p>
+    <w:p>
+      <w:pPr>
+        <w:pStyle w:val="ListParagraph"/>
+        <w:numPr>
           <w:ilvl w:val="0"/>
           <w:numId w:val="2"/>
         </w:numPr>
@@ -10670,18 +9332,8 @@
           <w:sz w:val="24"/>
           <w:szCs w:val="24"/>
         </w:rPr>
-        <w:t xml:space="preserve">git checkout </w:t>
-      </w:r>
-      <w:proofErr w:type="gramStart"/>
-      <w:r>
-        <w:rPr>
-          <w:rFonts w:cstheme="minorHAnsi"/>
-          <w:sz w:val="24"/>
-          <w:szCs w:val="24"/>
-        </w:rPr>
-        <w:t>develop</w:t>
-      </w:r>
-      <w:proofErr w:type="gramEnd"/>
+        <w:t>git checkout develop</w:t>
+      </w:r>
     </w:p>
     <w:p>
       <w:pPr>
@@ -10791,6 +9443,7 @@
           <w:sz w:val="24"/>
           <w:szCs w:val="24"/>
         </w:rPr>
+        <w:lastRenderedPageBreak/>
         <w:t>As an alternative to merging, you can rebase the feature branch onto main branch using the following commands:</w:t>
       </w:r>
     </w:p>
@@ -10813,7 +9466,6 @@
           <w:sz w:val="24"/>
           <w:szCs w:val="24"/>
         </w:rPr>
-        <w:lastRenderedPageBreak/>
         <w:t>git checkout feature</w:t>
       </w:r>
     </w:p>
@@ -10836,25 +9488,7 @@
           <w:sz w:val="24"/>
           <w:szCs w:val="24"/>
         </w:rPr>
-        <w:t xml:space="preserve">git </w:t>
-      </w:r>
-      <w:proofErr w:type="gramStart"/>
-      <w:r>
-        <w:rPr>
-          <w:rFonts w:cstheme="minorHAnsi"/>
-          <w:sz w:val="24"/>
-          <w:szCs w:val="24"/>
-        </w:rPr>
-        <w:t>rebase</w:t>
-      </w:r>
-      <w:proofErr w:type="gramEnd"/>
-      <w:r>
-        <w:rPr>
-          <w:rFonts w:cstheme="minorHAnsi"/>
-          <w:sz w:val="24"/>
-          <w:szCs w:val="24"/>
-        </w:rPr>
-        <w:t xml:space="preserve"> main</w:t>
+        <w:t>git rebase main</w:t>
       </w:r>
     </w:p>
     <w:p>
@@ -10920,25 +9554,7 @@
           <w:sz w:val="24"/>
           <w:szCs w:val="24"/>
         </w:rPr>
-        <w:t xml:space="preserve">To begin an interactive rebasing session, pass the </w:t>
-      </w:r>
-      <w:proofErr w:type="spellStart"/>
-      <w:r>
-        <w:rPr>
-          <w:rFonts w:cstheme="minorHAnsi"/>
-          <w:sz w:val="24"/>
-          <w:szCs w:val="24"/>
-        </w:rPr>
-        <w:t>i</w:t>
-      </w:r>
-      <w:proofErr w:type="spellEnd"/>
-      <w:r>
-        <w:rPr>
-          <w:rFonts w:cstheme="minorHAnsi"/>
-          <w:sz w:val="24"/>
-          <w:szCs w:val="24"/>
-        </w:rPr>
-        <w:t xml:space="preserve"> option to the git rebase command:</w:t>
+        <w:t>To begin an interactive rebasing session, pass the i option to the git rebase command:</w:t>
       </w:r>
     </w:p>
     <w:p>
@@ -10982,65 +9598,29 @@
           <w:sz w:val="24"/>
           <w:szCs w:val="24"/>
         </w:rPr>
-        <w:t>git rebase -</w:t>
-      </w:r>
-      <w:proofErr w:type="spellStart"/>
-      <w:r>
-        <w:rPr>
-          <w:rFonts w:cstheme="minorHAnsi"/>
-          <w:sz w:val="24"/>
-          <w:szCs w:val="24"/>
-        </w:rPr>
-        <w:t>i</w:t>
-      </w:r>
-      <w:proofErr w:type="spellEnd"/>
-      <w:r>
-        <w:rPr>
-          <w:rFonts w:cstheme="minorHAnsi"/>
-          <w:sz w:val="24"/>
-          <w:szCs w:val="24"/>
-        </w:rPr>
-        <w:t xml:space="preserve"> main</w:t>
-      </w:r>
-    </w:p>
-    <w:p>
-      <w:pPr>
-        <w:pStyle w:val="ListParagraph"/>
-        <w:numPr>
-          <w:ilvl w:val="2"/>
-          <w:numId w:val="2"/>
-        </w:numPr>
-        <w:rPr>
-          <w:rFonts w:cstheme="minorHAnsi"/>
-          <w:sz w:val="24"/>
-          <w:szCs w:val="24"/>
-        </w:rPr>
-      </w:pPr>
-      <w:r>
-        <w:rPr>
-          <w:rFonts w:cstheme="minorHAnsi"/>
-          <w:sz w:val="24"/>
-          <w:szCs w:val="24"/>
-        </w:rPr>
-        <w:t>git checkout feature git rebase -</w:t>
-      </w:r>
-      <w:proofErr w:type="spellStart"/>
-      <w:r>
-        <w:rPr>
-          <w:rFonts w:cstheme="minorHAnsi"/>
-          <w:sz w:val="24"/>
-          <w:szCs w:val="24"/>
-        </w:rPr>
-        <w:t>i</w:t>
-      </w:r>
-      <w:proofErr w:type="spellEnd"/>
-      <w:r>
-        <w:rPr>
-          <w:rFonts w:cstheme="minorHAnsi"/>
-          <w:sz w:val="24"/>
-          <w:szCs w:val="24"/>
-        </w:rPr>
-        <w:t xml:space="preserve"> HEAD~3</w:t>
+        <w:t>git rebase -i main</w:t>
+      </w:r>
+    </w:p>
+    <w:p>
+      <w:pPr>
+        <w:pStyle w:val="ListParagraph"/>
+        <w:numPr>
+          <w:ilvl w:val="2"/>
+          <w:numId w:val="2"/>
+        </w:numPr>
+        <w:rPr>
+          <w:rFonts w:cstheme="minorHAnsi"/>
+          <w:sz w:val="24"/>
+          <w:szCs w:val="24"/>
+        </w:rPr>
+      </w:pPr>
+      <w:r>
+        <w:rPr>
+          <w:rFonts w:cstheme="minorHAnsi"/>
+          <w:sz w:val="24"/>
+          <w:szCs w:val="24"/>
+        </w:rPr>
+        <w:t>git checkout feature git rebase -i HEAD~3</w:t>
       </w:r>
     </w:p>
     <w:p>
@@ -11209,101 +9789,29 @@
           <w:sz w:val="24"/>
           <w:szCs w:val="24"/>
         </w:rPr>
-        <w:t>git clone --branch &lt;</w:t>
-      </w:r>
-      <w:proofErr w:type="spellStart"/>
-      <w:r>
-        <w:rPr>
-          <w:rFonts w:cstheme="minorHAnsi"/>
-          <w:sz w:val="24"/>
-          <w:szCs w:val="24"/>
-        </w:rPr>
-        <w:t>branchname</w:t>
-      </w:r>
-      <w:proofErr w:type="spellEnd"/>
-      <w:r>
-        <w:rPr>
-          <w:rFonts w:cstheme="minorHAnsi"/>
-          <w:sz w:val="24"/>
-          <w:szCs w:val="24"/>
-        </w:rPr>
-        <w:t>&gt; &lt;remote-repo-</w:t>
-      </w:r>
-      <w:proofErr w:type="spellStart"/>
-      <w:r>
-        <w:rPr>
-          <w:rFonts w:cstheme="minorHAnsi"/>
-          <w:sz w:val="24"/>
-          <w:szCs w:val="24"/>
-        </w:rPr>
-        <w:t>url</w:t>
-      </w:r>
-      <w:proofErr w:type="spellEnd"/>
-      <w:r>
-        <w:rPr>
-          <w:rFonts w:cstheme="minorHAnsi"/>
-          <w:sz w:val="24"/>
-          <w:szCs w:val="24"/>
-        </w:rPr>
-        <w:t>&gt;</w:t>
-      </w:r>
-    </w:p>
-    <w:p>
-      <w:pPr>
-        <w:pStyle w:val="ListParagraph"/>
-        <w:numPr>
-          <w:ilvl w:val="1"/>
-          <w:numId w:val="2"/>
-        </w:numPr>
-        <w:rPr>
-          <w:rFonts w:cstheme="minorHAnsi"/>
-          <w:sz w:val="24"/>
-          <w:szCs w:val="24"/>
-        </w:rPr>
-      </w:pPr>
-      <w:r>
-        <w:rPr>
-          <w:rFonts w:cstheme="minorHAnsi"/>
-          <w:sz w:val="24"/>
-          <w:szCs w:val="24"/>
-        </w:rPr>
-        <w:t>git clone -b &lt;</w:t>
-      </w:r>
-      <w:proofErr w:type="spellStart"/>
-      <w:r>
-        <w:rPr>
-          <w:rFonts w:cstheme="minorHAnsi"/>
-          <w:sz w:val="24"/>
-          <w:szCs w:val="24"/>
-        </w:rPr>
-        <w:t>branchname</w:t>
-      </w:r>
-      <w:proofErr w:type="spellEnd"/>
-      <w:r>
-        <w:rPr>
-          <w:rFonts w:cstheme="minorHAnsi"/>
-          <w:sz w:val="24"/>
-          <w:szCs w:val="24"/>
-        </w:rPr>
-        <w:t>&gt; &lt;remote-repo-</w:t>
-      </w:r>
-      <w:proofErr w:type="spellStart"/>
-      <w:r>
-        <w:rPr>
-          <w:rFonts w:cstheme="minorHAnsi"/>
-          <w:sz w:val="24"/>
-          <w:szCs w:val="24"/>
-        </w:rPr>
-        <w:t>url</w:t>
-      </w:r>
-      <w:proofErr w:type="spellEnd"/>
-      <w:r>
-        <w:rPr>
-          <w:rFonts w:cstheme="minorHAnsi"/>
-          <w:sz w:val="24"/>
-          <w:szCs w:val="24"/>
-        </w:rPr>
-        <w:t>&gt;</w:t>
+        <w:t>git clone --branch &lt;branchname&gt; &lt;remote-repo-url&gt;</w:t>
+      </w:r>
+    </w:p>
+    <w:p>
+      <w:pPr>
+        <w:pStyle w:val="ListParagraph"/>
+        <w:numPr>
+          <w:ilvl w:val="1"/>
+          <w:numId w:val="2"/>
+        </w:numPr>
+        <w:rPr>
+          <w:rFonts w:cstheme="minorHAnsi"/>
+          <w:sz w:val="24"/>
+          <w:szCs w:val="24"/>
+        </w:rPr>
+      </w:pPr>
+      <w:r>
+        <w:rPr>
+          <w:rFonts w:cstheme="minorHAnsi"/>
+          <w:sz w:val="24"/>
+          <w:szCs w:val="24"/>
+        </w:rPr>
+        <w:t>git clone -b &lt;branchname&gt; &lt;remote-repo-url&gt;</w:t>
       </w:r>
     </w:p>
     <w:p>
@@ -11347,25 +9855,7 @@
           <w:sz w:val="24"/>
           <w:szCs w:val="24"/>
         </w:rPr>
-        <w:t xml:space="preserve">git clone -b </w:t>
-      </w:r>
-      <w:proofErr w:type="spellStart"/>
-      <w:r>
-        <w:rPr>
-          <w:rFonts w:cstheme="minorHAnsi"/>
-          <w:sz w:val="24"/>
-          <w:szCs w:val="24"/>
-        </w:rPr>
-        <w:t>passwordless</w:t>
-      </w:r>
-      <w:proofErr w:type="spellEnd"/>
-      <w:r>
-        <w:rPr>
-          <w:rFonts w:cstheme="minorHAnsi"/>
-          <w:sz w:val="24"/>
-          <w:szCs w:val="24"/>
-        </w:rPr>
-        <w:t xml:space="preserve">-auth </w:t>
+        <w:t xml:space="preserve">git clone -b passwordless-auth </w:t>
       </w:r>
       <w:hyperlink r:id="rId7" w:history="1">
         <w:r>
@@ -11512,33 +10002,22 @@
           <w:sz w:val="24"/>
           <w:szCs w:val="24"/>
         </w:rPr>
-        <w:t xml:space="preserve">Password and </w:t>
-      </w:r>
-      <w:proofErr w:type="spellStart"/>
-      <w:r>
-        <w:rPr>
-          <w:rFonts w:cstheme="minorHAnsi"/>
-          <w:sz w:val="24"/>
-          <w:szCs w:val="24"/>
-        </w:rPr>
-        <w:t>UserName</w:t>
-      </w:r>
-      <w:proofErr w:type="spellEnd"/>
-    </w:p>
-    <w:p>
-      <w:pPr>
-        <w:pStyle w:val="ListParagraph"/>
-        <w:numPr>
-          <w:ilvl w:val="2"/>
-          <w:numId w:val="2"/>
-        </w:numPr>
-        <w:rPr>
-          <w:rFonts w:cstheme="minorHAnsi"/>
-          <w:sz w:val="24"/>
-          <w:szCs w:val="24"/>
-        </w:rPr>
-      </w:pPr>
-      <w:proofErr w:type="spellStart"/>
+        <w:t>Password and UserName</w:t>
+      </w:r>
+    </w:p>
+    <w:p>
+      <w:pPr>
+        <w:pStyle w:val="ListParagraph"/>
+        <w:numPr>
+          <w:ilvl w:val="2"/>
+          <w:numId w:val="2"/>
+        </w:numPr>
+        <w:rPr>
+          <w:rFonts w:cstheme="minorHAnsi"/>
+          <w:sz w:val="24"/>
+          <w:szCs w:val="24"/>
+        </w:rPr>
+      </w:pPr>
       <w:r>
         <w:rPr>
           <w:rFonts w:ascii="Arial" w:hAnsi="Arial" w:cs="Arial"/>
@@ -11549,7 +10028,6 @@
         </w:rPr>
         <w:t>UserName</w:t>
       </w:r>
-      <w:proofErr w:type="spellEnd"/>
     </w:p>
     <w:p>
       <w:pPr>
@@ -11635,18 +10113,8 @@
           <w:sz w:val="24"/>
           <w:szCs w:val="24"/>
         </w:rPr>
-        <w:t>Thanks you</w:t>
-      </w:r>
-      <w:proofErr w:type="gramStart"/>
-      <w:r>
-        <w:rPr>
-          <w:rFonts w:cstheme="minorHAnsi"/>
-          <w:sz w:val="24"/>
-          <w:szCs w:val="24"/>
-        </w:rPr>
-        <w:t xml:space="preserve"> ..</w:t>
-      </w:r>
-      <w:proofErr w:type="gramEnd"/>
+        <w:t>Thanks you ..</w:t>
+      </w:r>
     </w:p>
     <w:p>
       <w:pPr>

</xml_diff>

<commit_message>
add push command after git cherry pick please one confirm this command it not define in docs
</commit_message>
<xml_diff>
--- a/GitLeran/GIT.docx
+++ b/GitLeran/GIT.docx
@@ -497,21 +497,8 @@
           <w:szCs w:val="24"/>
           <w:lang w:eastAsia="en-IN"/>
         </w:rPr>
-        <w:t xml:space="preserve">git </w:t>
-      </w:r>
-      <w:proofErr w:type="gramStart"/>
-      <w:r>
-        <w:rPr>
-          <w:rFonts w:eastAsia="Times New Roman" w:cstheme="minorHAnsi"/>
-          <w:b/>
-          <w:bCs/>
-          <w:sz w:val="24"/>
-          <w:szCs w:val="24"/>
-          <w:lang w:eastAsia="en-IN"/>
-        </w:rPr>
-        <w:t>add</w:t>
-      </w:r>
-      <w:proofErr w:type="gramEnd"/>
+        <w:t>git add</w:t>
+      </w:r>
     </w:p>
     <w:p>
       <w:pPr>
@@ -570,21 +557,8 @@
           <w:szCs w:val="24"/>
           <w:lang w:eastAsia="en-IN"/>
         </w:rPr>
-        <w:t xml:space="preserve">git </w:t>
-      </w:r>
-      <w:proofErr w:type="gramStart"/>
-      <w:r>
-        <w:rPr>
-          <w:rFonts w:eastAsia="Times New Roman" w:cstheme="minorHAnsi"/>
-          <w:b/>
-          <w:bCs/>
-          <w:sz w:val="24"/>
-          <w:szCs w:val="24"/>
-          <w:lang w:eastAsia="en-IN"/>
-        </w:rPr>
-        <w:t>commit</w:t>
-      </w:r>
-      <w:proofErr w:type="gramEnd"/>
+        <w:t>git commit</w:t>
+      </w:r>
     </w:p>
     <w:p>
       <w:pPr>
@@ -671,27 +645,7 @@
           <w:szCs w:val="24"/>
           <w:lang w:eastAsia="en-IN"/>
         </w:rPr>
-        <w:t xml:space="preserve">git push is a command used to add all committed files in the local repository to the remote repository. </w:t>
-      </w:r>
-      <w:proofErr w:type="gramStart"/>
-      <w:r>
-        <w:rPr>
-          <w:rFonts w:eastAsia="Times New Roman" w:cstheme="minorHAnsi"/>
-          <w:sz w:val="24"/>
-          <w:szCs w:val="24"/>
-          <w:lang w:eastAsia="en-IN"/>
-        </w:rPr>
-        <w:t>So</w:t>
-      </w:r>
-      <w:proofErr w:type="gramEnd"/>
-      <w:r>
-        <w:rPr>
-          <w:rFonts w:eastAsia="Times New Roman" w:cstheme="minorHAnsi"/>
-          <w:sz w:val="24"/>
-          <w:szCs w:val="24"/>
-          <w:lang w:eastAsia="en-IN"/>
-        </w:rPr>
-        <w:t xml:space="preserve"> in the remote repository, all files and changes will be visible to anyone with access to the remote repository</w:t>
+        <w:t>git push is a command used to add all committed files in the local repository to the remote repository. So in the remote repository, all files and changes will be visible to anyone with access to the remote repository</w:t>
       </w:r>
     </w:p>
     <w:p>
@@ -857,21 +811,8 @@
           <w:szCs w:val="24"/>
           <w:lang w:eastAsia="en-IN"/>
         </w:rPr>
-        <w:t xml:space="preserve">git </w:t>
-      </w:r>
-      <w:proofErr w:type="gramStart"/>
-      <w:r>
-        <w:rPr>
-          <w:rFonts w:eastAsia="Times New Roman" w:cstheme="minorHAnsi"/>
-          <w:b/>
-          <w:bCs/>
-          <w:sz w:val="24"/>
-          <w:szCs w:val="24"/>
-          <w:lang w:eastAsia="en-IN"/>
-        </w:rPr>
-        <w:t>pull</w:t>
-      </w:r>
-      <w:proofErr w:type="gramEnd"/>
+        <w:t>git pull</w:t>
+      </w:r>
     </w:p>
     <w:p>
       <w:pPr>
@@ -898,19 +839,8 @@
           <w:szCs w:val="24"/>
           <w:lang w:eastAsia="en-IN"/>
         </w:rPr>
-        <w:t xml:space="preserve">git pull is command used to get files from the remote repository directly into the working directory. It is equivalent to a git fetch and a git </w:t>
-      </w:r>
-      <w:proofErr w:type="gramStart"/>
-      <w:r>
-        <w:rPr>
-          <w:rFonts w:eastAsia="Times New Roman" w:cstheme="minorHAnsi"/>
-          <w:sz w:val="24"/>
-          <w:szCs w:val="24"/>
-          <w:lang w:eastAsia="en-IN"/>
-        </w:rPr>
-        <w:t>merge .</w:t>
-      </w:r>
-      <w:proofErr w:type="gramEnd"/>
+        <w:t>git pull is command used to get files from the remote repository directly into the working directory. It is equivalent to a git fetch and a git merge .</w:t>
+      </w:r>
     </w:p>
     <w:p>
       <w:pPr>
@@ -1045,27 +975,7 @@
           <w:szCs w:val="24"/>
           <w:lang w:eastAsia="en-IN"/>
         </w:rPr>
-        <w:t xml:space="preserve">Step 1: Make sure you have Git installed on </w:t>
-      </w:r>
-      <w:proofErr w:type="spellStart"/>
-      <w:r>
-        <w:rPr>
-          <w:rFonts w:eastAsia="Times New Roman" w:cstheme="minorHAnsi"/>
-          <w:sz w:val="24"/>
-          <w:szCs w:val="24"/>
-          <w:lang w:eastAsia="en-IN"/>
-        </w:rPr>
-        <w:t>you</w:t>
-      </w:r>
-      <w:proofErr w:type="spellEnd"/>
-      <w:r>
-        <w:rPr>
-          <w:rFonts w:eastAsia="Times New Roman" w:cstheme="minorHAnsi"/>
-          <w:sz w:val="24"/>
-          <w:szCs w:val="24"/>
-          <w:lang w:eastAsia="en-IN"/>
-        </w:rPr>
-        <w:t xml:space="preserve"> machine. If you are running Linux(deb), enter the following in the terminal</w:t>
+        <w:t>Step 1: Make sure you have Git installed on you machine. If you are running Linux(deb), enter the following in the terminal</w:t>
       </w:r>
     </w:p>
     <w:p>
@@ -1097,29 +1007,16 @@
         </w:rPr>
         <w:t xml:space="preserve">$ </w:t>
       </w:r>
-      <w:proofErr w:type="spellStart"/>
-      <w:r>
-        <w:rPr>
-          <w:rFonts w:eastAsia="Times New Roman" w:cstheme="minorHAnsi"/>
-          <w:b/>
-          <w:bCs/>
-          <w:sz w:val="24"/>
-          <w:szCs w:val="24"/>
-          <w:lang w:eastAsia="en-IN"/>
-        </w:rPr>
-        <w:t>sudo</w:t>
-      </w:r>
-      <w:proofErr w:type="spellEnd"/>
-      <w:r>
-        <w:rPr>
-          <w:rFonts w:eastAsia="Times New Roman" w:cstheme="minorHAnsi"/>
-          <w:b/>
-          <w:bCs/>
-          <w:sz w:val="24"/>
-          <w:szCs w:val="24"/>
-          <w:lang w:eastAsia="en-IN"/>
-        </w:rPr>
-        <w:t xml:space="preserve"> apt install git-all</w:t>
+      <w:r>
+        <w:rPr>
+          <w:rFonts w:eastAsia="Times New Roman" w:cstheme="minorHAnsi"/>
+          <w:b/>
+          <w:bCs/>
+          <w:sz w:val="24"/>
+          <w:szCs w:val="24"/>
+          <w:lang w:eastAsia="en-IN"/>
+        </w:rPr>
+        <w:t>sudo apt install git-all</w:t>
       </w:r>
     </w:p>
     <w:p>
@@ -1211,33 +1108,7 @@
           <w:szCs w:val="24"/>
           <w:lang w:eastAsia="en-IN"/>
         </w:rPr>
-        <w:t xml:space="preserve">git config --global </w:t>
-      </w:r>
-      <w:proofErr w:type="spellStart"/>
-      <w:proofErr w:type="gramStart"/>
-      <w:r>
-        <w:rPr>
-          <w:rFonts w:eastAsia="Times New Roman" w:cstheme="minorHAnsi"/>
-          <w:b/>
-          <w:bCs/>
-          <w:sz w:val="24"/>
-          <w:szCs w:val="24"/>
-          <w:lang w:eastAsia="en-IN"/>
-        </w:rPr>
-        <w:t>user.email</w:t>
-      </w:r>
-      <w:proofErr w:type="spellEnd"/>
-      <w:proofErr w:type="gramEnd"/>
-      <w:r>
-        <w:rPr>
-          <w:rFonts w:eastAsia="Times New Roman" w:cstheme="minorHAnsi"/>
-          <w:b/>
-          <w:bCs/>
-          <w:sz w:val="24"/>
-          <w:szCs w:val="24"/>
-          <w:lang w:eastAsia="en-IN"/>
-        </w:rPr>
-        <w:t xml:space="preserve"> "im_satoshi@musk.com"</w:t>
+        <w:t>git config --global user.email "im_satoshi@musk.com"</w:t>
       </w:r>
     </w:p>
     <w:p>
@@ -1306,27 +1177,7 @@
           <w:szCs w:val="24"/>
           <w:lang w:eastAsia="en-IN"/>
         </w:rPr>
-        <w:t xml:space="preserve">create new file and changes on file push this file in </w:t>
-      </w:r>
-      <w:proofErr w:type="spellStart"/>
-      <w:r>
-        <w:rPr>
-          <w:rFonts w:eastAsia="Times New Roman" w:cstheme="minorHAnsi"/>
-          <w:sz w:val="24"/>
-          <w:szCs w:val="24"/>
-          <w:lang w:eastAsia="en-IN"/>
-        </w:rPr>
-        <w:t>git</w:t>
-      </w:r>
-      <w:proofErr w:type="spellEnd"/>
-      <w:r>
-        <w:rPr>
-          <w:rFonts w:eastAsia="Times New Roman" w:cstheme="minorHAnsi"/>
-          <w:sz w:val="24"/>
-          <w:szCs w:val="24"/>
-          <w:lang w:eastAsia="en-IN"/>
-        </w:rPr>
-        <w:t xml:space="preserve"> repo</w:t>
+        <w:t>create new file and changes on file push this file in git repo</w:t>
       </w:r>
     </w:p>
     <w:p>
@@ -1425,19 +1276,8 @@
           <w:szCs w:val="24"/>
           <w:lang w:eastAsia="en-IN"/>
         </w:rPr>
-        <w:t xml:space="preserve">Git </w:t>
-      </w:r>
-      <w:proofErr w:type="gramStart"/>
-      <w:r>
-        <w:rPr>
-          <w:rFonts w:eastAsia="Times New Roman" w:cstheme="minorHAnsi"/>
-          <w:sz w:val="24"/>
-          <w:szCs w:val="24"/>
-          <w:lang w:eastAsia="en-IN"/>
-        </w:rPr>
-        <w:t>add .</w:t>
-      </w:r>
-      <w:proofErr w:type="gramEnd"/>
+        <w:t>Git add .</w:t>
+      </w:r>
     </w:p>
     <w:p>
       <w:pPr>
@@ -1492,27 +1332,7 @@
           <w:szCs w:val="24"/>
           <w:lang w:eastAsia="en-IN"/>
         </w:rPr>
-        <w:t xml:space="preserve">Uncommit Changes you just made to your </w:t>
-      </w:r>
-      <w:proofErr w:type="spellStart"/>
-      <w:r>
-        <w:rPr>
-          <w:rFonts w:eastAsia="Times New Roman" w:cstheme="minorHAnsi"/>
-          <w:sz w:val="24"/>
-          <w:szCs w:val="24"/>
-          <w:lang w:eastAsia="en-IN"/>
-        </w:rPr>
-        <w:t>Git</w:t>
-      </w:r>
-      <w:proofErr w:type="spellEnd"/>
-      <w:r>
-        <w:rPr>
-          <w:rFonts w:eastAsia="Times New Roman" w:cstheme="minorHAnsi"/>
-          <w:sz w:val="24"/>
-          <w:szCs w:val="24"/>
-          <w:lang w:eastAsia="en-IN"/>
-        </w:rPr>
-        <w:t xml:space="preserve"> Repo</w:t>
+        <w:t>Uncommit Changes you just made to your Git Repo</w:t>
       </w:r>
     </w:p>
     <w:p>
@@ -1572,19 +1392,8 @@
           <w:szCs w:val="24"/>
           <w:lang w:eastAsia="en-IN"/>
         </w:rPr>
-        <w:t xml:space="preserve">git remote add origin </w:t>
-      </w:r>
-      <w:proofErr w:type="spellStart"/>
-      <w:r>
-        <w:rPr>
-          <w:rFonts w:eastAsia="Times New Roman" w:cstheme="minorHAnsi"/>
-          <w:sz w:val="24"/>
-          <w:szCs w:val="24"/>
-          <w:lang w:eastAsia="en-IN"/>
-        </w:rPr>
-        <w:t>remote_repository_URL</w:t>
-      </w:r>
-      <w:proofErr w:type="spellEnd"/>
+        <w:t>git remote add origin remote_repository_URL</w:t>
+      </w:r>
     </w:p>
     <w:p>
       <w:pPr>
@@ -1634,29 +1443,16 @@
           <w:lang w:eastAsia="en-IN"/>
         </w:rPr>
       </w:pPr>
-      <w:proofErr w:type="gramStart"/>
-      <w:r>
-        <w:rPr>
-          <w:rFonts w:eastAsia="Times New Roman" w:cstheme="minorHAnsi"/>
-          <w:b/>
-          <w:bCs/>
-          <w:sz w:val="24"/>
-          <w:szCs w:val="24"/>
-          <w:lang w:eastAsia="en-IN"/>
-        </w:rPr>
-        <w:t>Push  code</w:t>
-      </w:r>
-      <w:proofErr w:type="gramEnd"/>
-      <w:r>
-        <w:rPr>
-          <w:rFonts w:eastAsia="Times New Roman" w:cstheme="minorHAnsi"/>
-          <w:b/>
-          <w:bCs/>
-          <w:sz w:val="24"/>
-          <w:szCs w:val="24"/>
-          <w:lang w:eastAsia="en-IN"/>
-        </w:rPr>
-        <w:t xml:space="preserve"> in master branch</w:t>
+      <w:r>
+        <w:rPr>
+          <w:rFonts w:eastAsia="Times New Roman" w:cstheme="minorHAnsi"/>
+          <w:b/>
+          <w:bCs/>
+          <w:sz w:val="24"/>
+          <w:szCs w:val="24"/>
+          <w:lang w:eastAsia="en-IN"/>
+        </w:rPr>
+        <w:t>Push  code in master branch</w:t>
       </w:r>
       <w:r>
         <w:rPr>
@@ -1723,47 +1519,7 @@
           <w:szCs w:val="24"/>
           <w:lang w:eastAsia="en-IN"/>
         </w:rPr>
-        <w:t xml:space="preserve">Code </w:t>
-      </w:r>
-      <w:proofErr w:type="gramStart"/>
-      <w:r>
-        <w:rPr>
-          <w:rFonts w:eastAsia="Times New Roman" w:cstheme="minorHAnsi"/>
-          <w:sz w:val="24"/>
-          <w:szCs w:val="24"/>
-          <w:lang w:eastAsia="en-IN"/>
-        </w:rPr>
-        <w:t>push</w:t>
-      </w:r>
-      <w:proofErr w:type="gramEnd"/>
-      <w:r>
-        <w:rPr>
-          <w:rFonts w:eastAsia="Times New Roman" w:cstheme="minorHAnsi"/>
-          <w:sz w:val="24"/>
-          <w:szCs w:val="24"/>
-          <w:lang w:eastAsia="en-IN"/>
-        </w:rPr>
-        <w:t xml:space="preserve"> local code to live repo in </w:t>
-      </w:r>
-      <w:proofErr w:type="spellStart"/>
-      <w:r>
-        <w:rPr>
-          <w:rFonts w:eastAsia="Times New Roman" w:cstheme="minorHAnsi"/>
-          <w:sz w:val="24"/>
-          <w:szCs w:val="24"/>
-          <w:lang w:eastAsia="en-IN"/>
-        </w:rPr>
-        <w:t>github</w:t>
-      </w:r>
-      <w:proofErr w:type="spellEnd"/>
-      <w:r>
-        <w:rPr>
-          <w:rFonts w:eastAsia="Times New Roman" w:cstheme="minorHAnsi"/>
-          <w:sz w:val="24"/>
-          <w:szCs w:val="24"/>
-          <w:lang w:eastAsia="en-IN"/>
-        </w:rPr>
-        <w:t xml:space="preserve"> </w:t>
+        <w:t xml:space="preserve">Code push local code to live repo in github </w:t>
       </w:r>
     </w:p>
     <w:p>
@@ -1907,27 +1663,7 @@
           <w:szCs w:val="24"/>
           <w:lang w:eastAsia="en-IN"/>
         </w:rPr>
-        <w:t xml:space="preserve">Revert back to the last committed version to the </w:t>
-      </w:r>
-      <w:proofErr w:type="spellStart"/>
-      <w:r>
-        <w:rPr>
-          <w:rFonts w:eastAsia="Times New Roman" w:cstheme="minorHAnsi"/>
-          <w:sz w:val="24"/>
-          <w:szCs w:val="24"/>
-          <w:lang w:eastAsia="en-IN"/>
-        </w:rPr>
-        <w:t>Git</w:t>
-      </w:r>
-      <w:proofErr w:type="spellEnd"/>
-      <w:r>
-        <w:rPr>
-          <w:rFonts w:eastAsia="Times New Roman" w:cstheme="minorHAnsi"/>
-          <w:sz w:val="24"/>
-          <w:szCs w:val="24"/>
-          <w:lang w:eastAsia="en-IN"/>
-        </w:rPr>
-        <w:t xml:space="preserve"> Repo</w:t>
+        <w:t>Revert back to the last committed version to the Git Repo</w:t>
       </w:r>
     </w:p>
     <w:p>
@@ -1955,19 +1691,8 @@
           <w:szCs w:val="24"/>
           <w:lang w:eastAsia="en-IN"/>
         </w:rPr>
-        <w:t xml:space="preserve">git </w:t>
-      </w:r>
-      <w:proofErr w:type="gramStart"/>
-      <w:r>
-        <w:rPr>
-          <w:rFonts w:eastAsia="Times New Roman" w:cstheme="minorHAnsi"/>
-          <w:sz w:val="24"/>
-          <w:szCs w:val="24"/>
-          <w:lang w:eastAsia="en-IN"/>
-        </w:rPr>
-        <w:t>checkout .</w:t>
-      </w:r>
-      <w:proofErr w:type="gramEnd"/>
+        <w:t>git checkout .</w:t>
+      </w:r>
     </w:p>
     <w:p>
       <w:pPr>
@@ -2078,19 +1803,8 @@
           <w:szCs w:val="24"/>
           <w:lang w:eastAsia="en-IN"/>
         </w:rPr>
-        <w:t xml:space="preserve">$ git </w:t>
-      </w:r>
-      <w:proofErr w:type="gramStart"/>
-      <w:r>
-        <w:rPr>
-          <w:rFonts w:eastAsia="Times New Roman" w:cstheme="minorHAnsi"/>
-          <w:sz w:val="24"/>
-          <w:szCs w:val="24"/>
-          <w:lang w:eastAsia="en-IN"/>
-        </w:rPr>
-        <w:t>add .</w:t>
-      </w:r>
-      <w:proofErr w:type="gramEnd"/>
+        <w:t>$ git add .</w:t>
+      </w:r>
     </w:p>
     <w:p>
       <w:pPr>
@@ -2344,47 +2058,7 @@
           <w:szCs w:val="24"/>
           <w:lang w:eastAsia="en-IN"/>
         </w:rPr>
-        <w:t xml:space="preserve">Step </w:t>
-      </w:r>
-      <w:proofErr w:type="gramStart"/>
-      <w:r>
-        <w:rPr>
-          <w:rFonts w:eastAsia="Times New Roman" w:cstheme="minorHAnsi"/>
-          <w:sz w:val="24"/>
-          <w:szCs w:val="24"/>
-          <w:lang w:eastAsia="en-IN"/>
-        </w:rPr>
-        <w:t>5 :</w:t>
-      </w:r>
-      <w:proofErr w:type="gramEnd"/>
-      <w:r>
-        <w:rPr>
-          <w:rFonts w:eastAsia="Times New Roman" w:cstheme="minorHAnsi"/>
-          <w:sz w:val="24"/>
-          <w:szCs w:val="24"/>
-          <w:lang w:eastAsia="en-IN"/>
-        </w:rPr>
-        <w:t xml:space="preserve"> That’s all well and good… But </w:t>
-      </w:r>
-      <w:proofErr w:type="gramStart"/>
-      <w:r>
-        <w:rPr>
-          <w:rFonts w:eastAsia="Times New Roman" w:cstheme="minorHAnsi"/>
-          <w:sz w:val="24"/>
-          <w:szCs w:val="24"/>
-          <w:lang w:eastAsia="en-IN"/>
-        </w:rPr>
-        <w:t>How</w:t>
-      </w:r>
-      <w:proofErr w:type="gramEnd"/>
-      <w:r>
-        <w:rPr>
-          <w:rFonts w:eastAsia="Times New Roman" w:cstheme="minorHAnsi"/>
-          <w:sz w:val="24"/>
-          <w:szCs w:val="24"/>
-          <w:lang w:eastAsia="en-IN"/>
-        </w:rPr>
-        <w:t xml:space="preserve"> do I download and work on other repositories on GitHub?</w:t>
+        <w:t>Step 5 : That’s all well and good… But How do I download and work on other repositories on GitHub?</w:t>
       </w:r>
     </w:p>
     <w:p>
@@ -2412,27 +2086,7 @@
           <w:szCs w:val="24"/>
           <w:lang w:eastAsia="en-IN"/>
         </w:rPr>
-        <w:t xml:space="preserve">Cloning a </w:t>
-      </w:r>
-      <w:proofErr w:type="spellStart"/>
-      <w:r>
-        <w:rPr>
-          <w:rFonts w:eastAsia="Times New Roman" w:cstheme="minorHAnsi"/>
-          <w:sz w:val="24"/>
-          <w:szCs w:val="24"/>
-          <w:lang w:eastAsia="en-IN"/>
-        </w:rPr>
-        <w:t>Git</w:t>
-      </w:r>
-      <w:proofErr w:type="spellEnd"/>
-      <w:r>
-        <w:rPr>
-          <w:rFonts w:eastAsia="Times New Roman" w:cstheme="minorHAnsi"/>
-          <w:sz w:val="24"/>
-          <w:szCs w:val="24"/>
-          <w:lang w:eastAsia="en-IN"/>
-        </w:rPr>
-        <w:t xml:space="preserve"> Repo</w:t>
+        <w:t>Cloning a Git Repo</w:t>
       </w:r>
     </w:p>
     <w:p>
@@ -2465,21 +2119,8 @@
           <w:lang w:eastAsia="en-IN"/>
         </w:rPr>
         <w:lastRenderedPageBreak/>
-        <w:t xml:space="preserve">git clone </w:t>
-      </w:r>
-      <w:proofErr w:type="spellStart"/>
-      <w:r>
-        <w:rPr>
-          <w:rFonts w:eastAsia="Times New Roman" w:cstheme="minorHAnsi"/>
-          <w:b/>
-          <w:bCs/>
-          <w:sz w:val="24"/>
-          <w:szCs w:val="24"/>
-          <w:lang w:eastAsia="en-IN"/>
-        </w:rPr>
-        <w:t>remote_repository_URL</w:t>
-      </w:r>
-      <w:proofErr w:type="spellEnd"/>
+        <w:t>git clone remote_repository_URL</w:t>
+      </w:r>
     </w:p>
     <w:p>
       <w:pPr>
@@ -2527,65 +2168,14 @@
           <w:lang w:eastAsia="en-IN"/>
         </w:rPr>
       </w:pPr>
-      <w:proofErr w:type="gramStart"/>
-      <w:r>
-        <w:rPr>
-          <w:rFonts w:eastAsia="Times New Roman" w:cstheme="minorHAnsi"/>
-          <w:sz w:val="24"/>
-          <w:szCs w:val="24"/>
-          <w:lang w:eastAsia="en-IN"/>
-        </w:rPr>
-        <w:t>So</w:t>
-      </w:r>
-      <w:proofErr w:type="gramEnd"/>
-      <w:r>
-        <w:rPr>
-          <w:rFonts w:eastAsia="Times New Roman" w:cstheme="minorHAnsi"/>
-          <w:sz w:val="24"/>
-          <w:szCs w:val="24"/>
-          <w:lang w:eastAsia="en-IN"/>
-        </w:rPr>
-        <w:t xml:space="preserve"> imagine you and your friend are collaborating on a project. You both are working on the same project files. Each time you make some changes and push it into the master repo, your friend has to pull the changes that you pushed into the </w:t>
-      </w:r>
-      <w:proofErr w:type="spellStart"/>
-      <w:r>
-        <w:rPr>
-          <w:rFonts w:eastAsia="Times New Roman" w:cstheme="minorHAnsi"/>
-          <w:sz w:val="24"/>
-          <w:szCs w:val="24"/>
-          <w:lang w:eastAsia="en-IN"/>
-        </w:rPr>
-        <w:t>git</w:t>
-      </w:r>
-      <w:proofErr w:type="spellEnd"/>
-      <w:r>
-        <w:rPr>
-          <w:rFonts w:eastAsia="Times New Roman" w:cstheme="minorHAnsi"/>
-          <w:sz w:val="24"/>
-          <w:szCs w:val="24"/>
-          <w:lang w:eastAsia="en-IN"/>
-        </w:rPr>
-        <w:t xml:space="preserve"> repo. Meaning to make sure you’re working on the latest version of the </w:t>
-      </w:r>
-      <w:proofErr w:type="spellStart"/>
-      <w:r>
-        <w:rPr>
-          <w:rFonts w:eastAsia="Times New Roman" w:cstheme="minorHAnsi"/>
-          <w:sz w:val="24"/>
-          <w:szCs w:val="24"/>
-          <w:lang w:eastAsia="en-IN"/>
-        </w:rPr>
-        <w:t>git</w:t>
-      </w:r>
-      <w:proofErr w:type="spellEnd"/>
-      <w:r>
-        <w:rPr>
-          <w:rFonts w:eastAsia="Times New Roman" w:cstheme="minorHAnsi"/>
-          <w:sz w:val="24"/>
-          <w:szCs w:val="24"/>
-          <w:lang w:eastAsia="en-IN"/>
-        </w:rPr>
-        <w:t xml:space="preserve"> repo each time you start working, a git pull command is the way to go.</w:t>
+      <w:r>
+        <w:rPr>
+          <w:rFonts w:eastAsia="Times New Roman" w:cstheme="minorHAnsi"/>
+          <w:sz w:val="24"/>
+          <w:szCs w:val="24"/>
+          <w:lang w:eastAsia="en-IN"/>
+        </w:rPr>
+        <w:t>So imagine you and your friend are collaborating on a project. You both are working on the same project files. Each time you make some changes and push it into the master repo, your friend has to pull the changes that you pushed into the git repo. Meaning to make sure you’re working on the latest version of the git repo each time you start working, a git pull command is the way to go.</w:t>
       </w:r>
     </w:p>
     <w:p>
@@ -2668,7 +2258,6 @@
           <w:lang w:eastAsia="en-IN"/>
         </w:rPr>
       </w:pPr>
-      <w:proofErr w:type="spellStart"/>
       <w:r>
         <w:rPr>
           <w:rFonts w:eastAsia="Times New Roman" w:cstheme="minorHAnsi"/>
@@ -2680,7 +2269,6 @@
         </w:rPr>
         <w:t>Gitignore</w:t>
       </w:r>
-      <w:proofErr w:type="spellEnd"/>
     </w:p>
     <w:p>
       <w:pPr>
@@ -2700,36 +2288,14 @@
           <w:lang w:eastAsia="en-IN"/>
         </w:rPr>
       </w:pPr>
-      <w:proofErr w:type="gramStart"/>
-      <w:r>
-        <w:rPr>
-          <w:rFonts w:eastAsia="Times New Roman" w:cstheme="minorHAnsi"/>
-          <w:sz w:val="24"/>
-          <w:szCs w:val="24"/>
-          <w:lang w:eastAsia="en-IN"/>
-        </w:rPr>
-        <w:t>.</w:t>
-      </w:r>
-      <w:proofErr w:type="spellStart"/>
-      <w:r>
-        <w:rPr>
-          <w:rFonts w:eastAsia="Times New Roman" w:cstheme="minorHAnsi"/>
-          <w:sz w:val="24"/>
-          <w:szCs w:val="24"/>
-          <w:lang w:eastAsia="en-IN"/>
-        </w:rPr>
-        <w:t>gitignore</w:t>
-      </w:r>
-      <w:proofErr w:type="spellEnd"/>
-      <w:proofErr w:type="gramEnd"/>
-      <w:r>
-        <w:rPr>
-          <w:rFonts w:eastAsia="Times New Roman" w:cstheme="minorHAnsi"/>
-          <w:sz w:val="24"/>
-          <w:szCs w:val="24"/>
-          <w:lang w:eastAsia="en-IN"/>
-        </w:rPr>
-        <w:t xml:space="preserve"> tells git which files (or patterns) it should ignore</w:t>
+      <w:r>
+        <w:rPr>
+          <w:rFonts w:eastAsia="Times New Roman" w:cstheme="minorHAnsi"/>
+          <w:sz w:val="24"/>
+          <w:szCs w:val="24"/>
+          <w:lang w:eastAsia="en-IN"/>
+        </w:rPr>
+        <w:t>.gitignore tells git which files (or patterns) it should ignore</w:t>
       </w:r>
     </w:p>
     <w:p>
@@ -2788,67 +2354,29 @@
           <w:sz w:val="24"/>
           <w:szCs w:val="24"/>
         </w:rPr>
-        <w:t xml:space="preserve">Create account or login </w:t>
-      </w:r>
-      <w:proofErr w:type="spellStart"/>
-      <w:r>
-        <w:rPr>
-          <w:rFonts w:cstheme="minorHAnsi"/>
-          <w:sz w:val="24"/>
-          <w:szCs w:val="24"/>
-        </w:rPr>
-        <w:t>accont</w:t>
-      </w:r>
-      <w:proofErr w:type="spellEnd"/>
-    </w:p>
-    <w:p>
-      <w:pPr>
-        <w:pStyle w:val="ListParagraph"/>
-        <w:numPr>
-          <w:ilvl w:val="1"/>
-          <w:numId w:val="2"/>
-        </w:numPr>
-        <w:rPr>
-          <w:rFonts w:cstheme="minorHAnsi"/>
-          <w:sz w:val="24"/>
-          <w:szCs w:val="24"/>
-        </w:rPr>
-      </w:pPr>
-      <w:proofErr w:type="gramStart"/>
-      <w:r>
-        <w:rPr>
-          <w:rFonts w:cstheme="minorHAnsi"/>
-          <w:sz w:val="24"/>
-          <w:szCs w:val="24"/>
-        </w:rPr>
-        <w:t>Create  new</w:t>
-      </w:r>
-      <w:proofErr w:type="gramEnd"/>
-      <w:r>
-        <w:rPr>
-          <w:rFonts w:cstheme="minorHAnsi"/>
-          <w:sz w:val="24"/>
-          <w:szCs w:val="24"/>
-        </w:rPr>
-        <w:t xml:space="preserve"> repository </w:t>
-      </w:r>
-      <w:proofErr w:type="spellStart"/>
-      <w:r>
-        <w:rPr>
-          <w:rFonts w:cstheme="minorHAnsi"/>
-          <w:sz w:val="24"/>
-          <w:szCs w:val="24"/>
-        </w:rPr>
-        <w:t>github</w:t>
-      </w:r>
-      <w:proofErr w:type="spellEnd"/>
-      <w:r>
-        <w:rPr>
-          <w:rFonts w:cstheme="minorHAnsi"/>
-          <w:sz w:val="24"/>
-          <w:szCs w:val="24"/>
-        </w:rPr>
-        <w:t xml:space="preserve"> account  near profile plus to new repository option it click </w:t>
+        <w:t>Create account or login accont</w:t>
+      </w:r>
+    </w:p>
+    <w:p>
+      <w:pPr>
+        <w:pStyle w:val="ListParagraph"/>
+        <w:numPr>
+          <w:ilvl w:val="1"/>
+          <w:numId w:val="2"/>
+        </w:numPr>
+        <w:rPr>
+          <w:rFonts w:cstheme="minorHAnsi"/>
+          <w:sz w:val="24"/>
+          <w:szCs w:val="24"/>
+        </w:rPr>
+      </w:pPr>
+      <w:r>
+        <w:rPr>
+          <w:rFonts w:cstheme="minorHAnsi"/>
+          <w:sz w:val="24"/>
+          <w:szCs w:val="24"/>
+        </w:rPr>
+        <w:t xml:space="preserve">Create  new repository github account  near profile plus to new repository option it click </w:t>
       </w:r>
     </w:p>
     <w:p>
@@ -2984,25 +2512,7 @@
           <w:sz w:val="24"/>
           <w:szCs w:val="24"/>
         </w:rPr>
-        <w:t xml:space="preserve">Above the list of files, </w:t>
-      </w:r>
-      <w:proofErr w:type="gramStart"/>
-      <w:r>
-        <w:rPr>
-          <w:rFonts w:cstheme="minorHAnsi"/>
-          <w:sz w:val="24"/>
-          <w:szCs w:val="24"/>
-        </w:rPr>
-        <w:t>click  Code</w:t>
-      </w:r>
-      <w:proofErr w:type="gramEnd"/>
-      <w:r>
-        <w:rPr>
-          <w:rFonts w:cstheme="minorHAnsi"/>
-          <w:sz w:val="24"/>
-          <w:szCs w:val="24"/>
-        </w:rPr>
-        <w:t>.</w:t>
+        <w:t>Above the list of files, click  Code.</w:t>
       </w:r>
     </w:p>
     <w:p>
@@ -3182,29 +2692,7 @@
           <w:sz w:val="24"/>
           <w:szCs w:val="24"/>
         </w:rPr>
-        <w:t xml:space="preserve">Add global </w:t>
-      </w:r>
-      <w:proofErr w:type="spellStart"/>
-      <w:r>
-        <w:rPr>
-          <w:rFonts w:cstheme="minorHAnsi"/>
-          <w:b/>
-          <w:bCs/>
-          <w:sz w:val="24"/>
-          <w:szCs w:val="24"/>
-        </w:rPr>
-        <w:t>conguration</w:t>
-      </w:r>
-      <w:proofErr w:type="spellEnd"/>
-      <w:r>
-        <w:rPr>
-          <w:rFonts w:cstheme="minorHAnsi"/>
-          <w:b/>
-          <w:bCs/>
-          <w:sz w:val="24"/>
-          <w:szCs w:val="24"/>
-        </w:rPr>
-        <w:t xml:space="preserve"> like name, email</w:t>
+        <w:t>Add global conguration like name, email</w:t>
       </w:r>
     </w:p>
     <w:p>
@@ -3283,29 +2771,7 @@
           <w:szCs w:val="24"/>
           <w:lang w:eastAsia="en-IN"/>
         </w:rPr>
-        <w:t xml:space="preserve">git config --global </w:t>
-      </w:r>
-      <w:proofErr w:type="spellStart"/>
-      <w:proofErr w:type="gramStart"/>
-      <w:r>
-        <w:rPr>
-          <w:rFonts w:eastAsia="Times New Roman" w:cstheme="minorHAnsi"/>
-          <w:sz w:val="24"/>
-          <w:szCs w:val="24"/>
-          <w:lang w:eastAsia="en-IN"/>
-        </w:rPr>
-        <w:t>user.email</w:t>
-      </w:r>
-      <w:proofErr w:type="spellEnd"/>
-      <w:proofErr w:type="gramEnd"/>
-      <w:r>
-        <w:rPr>
-          <w:rFonts w:eastAsia="Times New Roman" w:cstheme="minorHAnsi"/>
-          <w:sz w:val="24"/>
-          <w:szCs w:val="24"/>
-          <w:lang w:eastAsia="en-IN"/>
-        </w:rPr>
-        <w:t xml:space="preserve"> "im_satoshi@musk.com"</w:t>
+        <w:t>git config --global user.email "im_satoshi@musk.com"</w:t>
       </w:r>
     </w:p>
     <w:p>
@@ -3455,25 +2921,7 @@
           <w:szCs w:val="24"/>
         </w:rPr>
         <w:lastRenderedPageBreak/>
-        <w:t xml:space="preserve">git </w:t>
-      </w:r>
-      <w:proofErr w:type="spellStart"/>
-      <w:r>
-        <w:rPr>
-          <w:rFonts w:cstheme="minorHAnsi"/>
-          <w:sz w:val="24"/>
-          <w:szCs w:val="24"/>
-        </w:rPr>
-        <w:t>init</w:t>
-      </w:r>
-      <w:proofErr w:type="spellEnd"/>
-      <w:r>
-        <w:rPr>
-          <w:rFonts w:cstheme="minorHAnsi"/>
-          <w:sz w:val="24"/>
-          <w:szCs w:val="24"/>
-        </w:rPr>
-        <w:t xml:space="preserve"> -b main</w:t>
+        <w:t>git init -b main</w:t>
       </w:r>
     </w:p>
     <w:p>
@@ -3517,18 +2965,8 @@
           <w:sz w:val="24"/>
           <w:szCs w:val="24"/>
         </w:rPr>
-        <w:t xml:space="preserve">git </w:t>
-      </w:r>
-      <w:proofErr w:type="gramStart"/>
-      <w:r>
-        <w:rPr>
-          <w:rFonts w:cstheme="minorHAnsi"/>
-          <w:sz w:val="24"/>
-          <w:szCs w:val="24"/>
-        </w:rPr>
-        <w:t>add .</w:t>
-      </w:r>
-      <w:proofErr w:type="gramEnd"/>
+        <w:t>git add .</w:t>
+      </w:r>
     </w:p>
     <w:p>
       <w:pPr>
@@ -3571,25 +3009,7 @@
           <w:sz w:val="24"/>
           <w:szCs w:val="24"/>
         </w:rPr>
-        <w:t xml:space="preserve">git </w:t>
-      </w:r>
-      <w:proofErr w:type="gramStart"/>
-      <w:r>
-        <w:rPr>
-          <w:rFonts w:cstheme="minorHAnsi"/>
-          <w:sz w:val="24"/>
-          <w:szCs w:val="24"/>
-        </w:rPr>
-        <w:t>add .</w:t>
-      </w:r>
-      <w:proofErr w:type="gramEnd"/>
-      <w:r>
-        <w:rPr>
-          <w:rFonts w:cstheme="minorHAnsi"/>
-          <w:sz w:val="24"/>
-          <w:szCs w:val="24"/>
-        </w:rPr>
-        <w:t xml:space="preserve"> &amp;&amp; git commit -m "initial commit"</w:t>
+        <w:t>git add . &amp;&amp; git commit -m "initial commit"</w:t>
       </w:r>
     </w:p>
     <w:p>
@@ -3837,18 +3257,8 @@
           <w:sz w:val="24"/>
           <w:szCs w:val="24"/>
         </w:rPr>
-        <w:t xml:space="preserve">Git </w:t>
-      </w:r>
-      <w:proofErr w:type="gramStart"/>
-      <w:r>
-        <w:rPr>
-          <w:rFonts w:cstheme="minorHAnsi"/>
-          <w:sz w:val="24"/>
-          <w:szCs w:val="24"/>
-        </w:rPr>
-        <w:t>rebase</w:t>
-      </w:r>
-      <w:proofErr w:type="gramEnd"/>
+        <w:t>Git rebase</w:t>
+      </w:r>
       <w:r>
         <w:rPr>
           <w:rFonts w:cstheme="minorHAnsi"/>
@@ -4080,25 +3490,7 @@
           <w:sz w:val="24"/>
           <w:szCs w:val="24"/>
         </w:rPr>
-        <w:t>git diff HEAD &lt;</w:t>
-      </w:r>
-      <w:proofErr w:type="spellStart"/>
-      <w:r>
-        <w:rPr>
-          <w:rFonts w:cstheme="minorHAnsi"/>
-          <w:sz w:val="24"/>
-          <w:szCs w:val="24"/>
-        </w:rPr>
-        <w:t>file_name</w:t>
-      </w:r>
-      <w:proofErr w:type="spellEnd"/>
-      <w:r>
-        <w:rPr>
-          <w:rFonts w:cstheme="minorHAnsi"/>
-          <w:sz w:val="24"/>
-          <w:szCs w:val="24"/>
-        </w:rPr>
-        <w:t>&gt;</w:t>
+        <w:t>git diff HEAD &lt;file_name&gt;</w:t>
       </w:r>
     </w:p>
     <w:p>
@@ -4143,25 +3535,7 @@
           <w:szCs w:val="24"/>
         </w:rPr>
         <w:tab/>
-        <w:t>git diff &lt;</w:t>
-      </w:r>
-      <w:proofErr w:type="spellStart"/>
-      <w:r>
-        <w:rPr>
-          <w:rFonts w:cstheme="minorHAnsi"/>
-          <w:sz w:val="24"/>
-          <w:szCs w:val="24"/>
-        </w:rPr>
-        <w:t>file_name</w:t>
-      </w:r>
-      <w:proofErr w:type="spellEnd"/>
-      <w:r>
-        <w:rPr>
-          <w:rFonts w:cstheme="minorHAnsi"/>
-          <w:sz w:val="24"/>
-          <w:szCs w:val="24"/>
-        </w:rPr>
-        <w:t>&gt;</w:t>
+        <w:t>git diff &lt;file_name&gt;</w:t>
       </w:r>
     </w:p>
     <w:p>
@@ -4206,25 +3580,7 @@
           <w:szCs w:val="24"/>
         </w:rPr>
         <w:tab/>
-        <w:t>git diff --staged &lt;</w:t>
-      </w:r>
-      <w:proofErr w:type="spellStart"/>
-      <w:r>
-        <w:rPr>
-          <w:rFonts w:cstheme="minorHAnsi"/>
-          <w:sz w:val="24"/>
-          <w:szCs w:val="24"/>
-        </w:rPr>
-        <w:t>file_name</w:t>
-      </w:r>
-      <w:proofErr w:type="spellEnd"/>
-      <w:r>
-        <w:rPr>
-          <w:rFonts w:cstheme="minorHAnsi"/>
-          <w:sz w:val="24"/>
-          <w:szCs w:val="24"/>
-        </w:rPr>
-        <w:t>&gt;</w:t>
+        <w:t>git diff --staged &lt;file_name&gt;</w:t>
       </w:r>
     </w:p>
     <w:p>
@@ -4270,25 +3626,7 @@
           <w:szCs w:val="24"/>
         </w:rPr>
         <w:tab/>
-        <w:t>git diff &lt;branch_name1&gt; &lt;branch_name2&gt; &lt;</w:t>
-      </w:r>
-      <w:proofErr w:type="spellStart"/>
-      <w:r>
-        <w:rPr>
-          <w:rFonts w:cstheme="minorHAnsi"/>
-          <w:sz w:val="24"/>
-          <w:szCs w:val="24"/>
-        </w:rPr>
-        <w:t>file_name</w:t>
-      </w:r>
-      <w:proofErr w:type="spellEnd"/>
-      <w:r>
-        <w:rPr>
-          <w:rFonts w:cstheme="minorHAnsi"/>
-          <w:sz w:val="24"/>
-          <w:szCs w:val="24"/>
-        </w:rPr>
-        <w:t>&gt;</w:t>
+        <w:t>git diff &lt;branch_name1&gt; &lt;branch_name2&gt; &lt;file_name&gt;</w:t>
       </w:r>
     </w:p>
     <w:p>
@@ -4333,61 +3671,7 @@
           <w:szCs w:val="24"/>
         </w:rPr>
         <w:tab/>
-        <w:t>git diff &lt;</w:t>
-      </w:r>
-      <w:proofErr w:type="spellStart"/>
-      <w:r>
-        <w:rPr>
-          <w:rFonts w:cstheme="minorHAnsi"/>
-          <w:sz w:val="24"/>
-          <w:szCs w:val="24"/>
-        </w:rPr>
-        <w:t>commit_hash</w:t>
-      </w:r>
-      <w:proofErr w:type="spellEnd"/>
-      <w:r>
-        <w:rPr>
-          <w:rFonts w:cstheme="minorHAnsi"/>
-          <w:sz w:val="24"/>
-          <w:szCs w:val="24"/>
-        </w:rPr>
-        <w:t>&gt; &lt;</w:t>
-      </w:r>
-      <w:proofErr w:type="spellStart"/>
-      <w:r>
-        <w:rPr>
-          <w:rFonts w:cstheme="minorHAnsi"/>
-          <w:sz w:val="24"/>
-          <w:szCs w:val="24"/>
-        </w:rPr>
-        <w:t>commit_hash</w:t>
-      </w:r>
-      <w:proofErr w:type="spellEnd"/>
-      <w:r>
-        <w:rPr>
-          <w:rFonts w:cstheme="minorHAnsi"/>
-          <w:sz w:val="24"/>
-          <w:szCs w:val="24"/>
-        </w:rPr>
-        <w:t>&gt; &lt;</w:t>
-      </w:r>
-      <w:proofErr w:type="spellStart"/>
-      <w:r>
-        <w:rPr>
-          <w:rFonts w:cstheme="minorHAnsi"/>
-          <w:sz w:val="24"/>
-          <w:szCs w:val="24"/>
-        </w:rPr>
-        <w:t>file_name</w:t>
-      </w:r>
-      <w:proofErr w:type="spellEnd"/>
-      <w:r>
-        <w:rPr>
-          <w:rFonts w:cstheme="minorHAnsi"/>
-          <w:sz w:val="24"/>
-          <w:szCs w:val="24"/>
-        </w:rPr>
-        <w:t>&gt;</w:t>
+        <w:t>git diff &lt;commit_hash&gt; &lt;commit_hash&gt; &lt;file_name&gt;</w:t>
       </w:r>
     </w:p>
     <w:p>
@@ -4465,25 +3749,7 @@
           <w:sz w:val="24"/>
           <w:szCs w:val="24"/>
         </w:rPr>
-        <w:t xml:space="preserve">Before we make a commit, we must tell Git what files we want to </w:t>
-      </w:r>
-      <w:proofErr w:type="gramStart"/>
-      <w:r>
-        <w:rPr>
-          <w:rFonts w:cstheme="minorHAnsi"/>
-          <w:sz w:val="24"/>
-          <w:szCs w:val="24"/>
-        </w:rPr>
-        <w:t>commit  his</w:t>
-      </w:r>
-      <w:proofErr w:type="gramEnd"/>
-      <w:r>
-        <w:rPr>
-          <w:rFonts w:cstheme="minorHAnsi"/>
-          <w:sz w:val="24"/>
-          <w:szCs w:val="24"/>
-        </w:rPr>
-        <w:t xml:space="preserve"> is called staging and uses the add command.</w:t>
+        <w:t>Before we make a commit, we must tell Git what files we want to commit  his is called staging and uses the add command.</w:t>
       </w:r>
     </w:p>
     <w:p>
@@ -4747,18 +4013,8 @@
           <w:sz w:val="24"/>
           <w:szCs w:val="24"/>
         </w:rPr>
-        <w:t>git log –</w:t>
-      </w:r>
-      <w:proofErr w:type="spellStart"/>
-      <w:r>
-        <w:rPr>
-          <w:rFonts w:cstheme="minorHAnsi"/>
-          <w:sz w:val="24"/>
-          <w:szCs w:val="24"/>
-        </w:rPr>
-        <w:t>oneline</w:t>
-      </w:r>
-      <w:proofErr w:type="spellEnd"/>
+        <w:t>git log –oneline</w:t>
+      </w:r>
     </w:p>
     <w:p>
       <w:pPr>
@@ -4871,25 +4127,7 @@
           <w:sz w:val="24"/>
           <w:szCs w:val="24"/>
         </w:rPr>
-        <w:t xml:space="preserve">List which files are staged, </w:t>
-      </w:r>
-      <w:proofErr w:type="spellStart"/>
-      <w:r>
-        <w:rPr>
-          <w:rFonts w:cstheme="minorHAnsi"/>
-          <w:sz w:val="24"/>
-          <w:szCs w:val="24"/>
-        </w:rPr>
-        <w:t>unstaged</w:t>
-      </w:r>
-      <w:proofErr w:type="spellEnd"/>
-      <w:r>
-        <w:rPr>
-          <w:rFonts w:cstheme="minorHAnsi"/>
-          <w:sz w:val="24"/>
-          <w:szCs w:val="24"/>
-        </w:rPr>
-        <w:t>, and untracked.</w:t>
+        <w:t>List which files are staged, unstaged, and untracked.</w:t>
       </w:r>
     </w:p>
     <w:p>
@@ -5547,25 +4785,7 @@
           <w:sz w:val="24"/>
           <w:szCs w:val="24"/>
         </w:rPr>
-        <w:t xml:space="preserve">The other type of undo involves your staging area. This contains the changes you’ll commit next to the repository. If you’ve staged a version of a file and later decide you don’t want to include it in the next commit, you’ll want to </w:t>
-      </w:r>
-      <w:proofErr w:type="spellStart"/>
-      <w:r>
-        <w:rPr>
-          <w:rFonts w:cstheme="minorHAnsi"/>
-          <w:sz w:val="24"/>
-          <w:szCs w:val="24"/>
-        </w:rPr>
-        <w:t>unstage</w:t>
-      </w:r>
-      <w:proofErr w:type="spellEnd"/>
-      <w:r>
-        <w:rPr>
-          <w:rFonts w:cstheme="minorHAnsi"/>
-          <w:sz w:val="24"/>
-          <w:szCs w:val="24"/>
-        </w:rPr>
-        <w:t xml:space="preserve"> it first</w:t>
+        <w:t>The other type of undo involves your staging area. This contains the changes you’ll commit next to the repository. If you’ve staged a version of a file and later decide you don’t want to include it in the next commit, you’ll want to unstage it first</w:t>
       </w:r>
     </w:p>
     <w:p>
@@ -5587,58 +4807,30 @@
           <w:sz w:val="24"/>
           <w:szCs w:val="24"/>
         </w:rPr>
-        <w:t xml:space="preserve">You can use the git reset command to </w:t>
-      </w:r>
-      <w:proofErr w:type="spellStart"/>
-      <w:r>
-        <w:rPr>
-          <w:rFonts w:cstheme="minorHAnsi"/>
-          <w:sz w:val="24"/>
-          <w:szCs w:val="24"/>
-        </w:rPr>
-        <w:t>unstage</w:t>
-      </w:r>
-      <w:proofErr w:type="spellEnd"/>
-      <w:r>
-        <w:rPr>
-          <w:rFonts w:cstheme="minorHAnsi"/>
-          <w:sz w:val="24"/>
-          <w:szCs w:val="24"/>
-        </w:rPr>
-        <w:t xml:space="preserve"> a staged file:</w:t>
-      </w:r>
-    </w:p>
-    <w:p>
-      <w:pPr>
-        <w:pStyle w:val="ListParagraph"/>
-        <w:numPr>
-          <w:ilvl w:val="2"/>
-          <w:numId w:val="2"/>
-        </w:numPr>
-        <w:rPr>
-          <w:rFonts w:cstheme="minorHAnsi"/>
-          <w:sz w:val="24"/>
-          <w:szCs w:val="24"/>
-        </w:rPr>
-      </w:pPr>
-      <w:r>
-        <w:rPr>
-          <w:rFonts w:cstheme="minorHAnsi"/>
-          <w:sz w:val="24"/>
-          <w:szCs w:val="24"/>
-        </w:rPr>
-        <w:t xml:space="preserve">git </w:t>
-      </w:r>
-      <w:proofErr w:type="gramStart"/>
-      <w:r>
-        <w:rPr>
-          <w:rFonts w:cstheme="minorHAnsi"/>
-          <w:sz w:val="24"/>
-          <w:szCs w:val="24"/>
-        </w:rPr>
-        <w:t>restore</w:t>
-      </w:r>
-      <w:proofErr w:type="gramEnd"/>
+        <w:t>You can use the git reset command to unstage a staged file:</w:t>
+      </w:r>
+    </w:p>
+    <w:p>
+      <w:pPr>
+        <w:pStyle w:val="ListParagraph"/>
+        <w:numPr>
+          <w:ilvl w:val="2"/>
+          <w:numId w:val="2"/>
+        </w:numPr>
+        <w:rPr>
+          <w:rFonts w:cstheme="minorHAnsi"/>
+          <w:sz w:val="24"/>
+          <w:szCs w:val="24"/>
+        </w:rPr>
+      </w:pPr>
+      <w:r>
+        <w:rPr>
+          <w:rFonts w:cstheme="minorHAnsi"/>
+          <w:sz w:val="24"/>
+          <w:szCs w:val="24"/>
+        </w:rPr>
+        <w:t>git restore</w:t>
+      </w:r>
     </w:p>
     <w:p>
       <w:pPr>
@@ -5706,25 +4898,7 @@
           <w:szCs w:val="24"/>
         </w:rPr>
         <w:tab/>
-        <w:t xml:space="preserve">git </w:t>
-      </w:r>
-      <w:proofErr w:type="gramStart"/>
-      <w:r>
-        <w:rPr>
-          <w:rFonts w:cstheme="minorHAnsi"/>
-          <w:sz w:val="24"/>
-          <w:szCs w:val="24"/>
-        </w:rPr>
-        <w:t>restore</w:t>
-      </w:r>
-      <w:proofErr w:type="gramEnd"/>
-      <w:r>
-        <w:rPr>
-          <w:rFonts w:cstheme="minorHAnsi"/>
-          <w:sz w:val="24"/>
-          <w:szCs w:val="24"/>
-        </w:rPr>
-        <w:t xml:space="preserve"> </w:t>
+        <w:t xml:space="preserve">git restore </w:t>
       </w:r>
     </w:p>
     <w:p>
@@ -5936,25 +5110,7 @@
           <w:sz w:val="24"/>
           <w:szCs w:val="24"/>
         </w:rPr>
-        <w:t>–hard, --</w:t>
-      </w:r>
-      <w:proofErr w:type="gramStart"/>
-      <w:r>
-        <w:rPr>
-          <w:rFonts w:cstheme="minorHAnsi"/>
-          <w:sz w:val="24"/>
-          <w:szCs w:val="24"/>
-        </w:rPr>
-        <w:t>mixed,--</w:t>
-      </w:r>
-      <w:proofErr w:type="gramEnd"/>
-      <w:r>
-        <w:rPr>
-          <w:rFonts w:cstheme="minorHAnsi"/>
-          <w:sz w:val="24"/>
-          <w:szCs w:val="24"/>
-        </w:rPr>
-        <w:t>soft</w:t>
+        <w:t>–hard, --mixed,--soft</w:t>
       </w:r>
     </w:p>
     <w:p>
@@ -6069,25 +5225,7 @@
           <w:sz w:val="24"/>
           <w:szCs w:val="24"/>
         </w:rPr>
-        <w:t xml:space="preserve">When the --soft argument is passed, the ref pointers are updated and the reset stops there. The Staging Index and the Working Directory are left untouched. This </w:t>
-      </w:r>
-      <w:proofErr w:type="spellStart"/>
-      <w:r>
-        <w:rPr>
-          <w:rFonts w:cstheme="minorHAnsi"/>
-          <w:sz w:val="24"/>
-          <w:szCs w:val="24"/>
-        </w:rPr>
-        <w:t>behavior</w:t>
-      </w:r>
-      <w:proofErr w:type="spellEnd"/>
-      <w:r>
-        <w:rPr>
-          <w:rFonts w:cstheme="minorHAnsi"/>
-          <w:sz w:val="24"/>
-          <w:szCs w:val="24"/>
-        </w:rPr>
-        <w:t xml:space="preserve"> can be hard to clearly demonstrate. Let's continue with our demo repo and prepare it for a soft reset.</w:t>
+        <w:t>When the --soft argument is passed, the ref pointers are updated and the reset stops there. The Staging Index and the Working Directory are left untouched. This behavior can be hard to clearly demonstrate. Let's continue with our demo repo and prepare it for a soft reset.</w:t>
       </w:r>
     </w:p>
     <w:p>
@@ -6343,18 +5481,8 @@
           <w:sz w:val="24"/>
           <w:szCs w:val="24"/>
         </w:rPr>
-        <w:t xml:space="preserve">git </w:t>
-      </w:r>
-      <w:proofErr w:type="gramStart"/>
-      <w:r>
-        <w:rPr>
-          <w:rFonts w:cstheme="minorHAnsi"/>
-          <w:sz w:val="24"/>
-          <w:szCs w:val="24"/>
-        </w:rPr>
-        <w:t>add .</w:t>
-      </w:r>
-      <w:proofErr w:type="gramEnd"/>
+        <w:t>git add .</w:t>
+      </w:r>
     </w:p>
     <w:p>
       <w:pPr>
@@ -6601,7 +5729,6 @@
           <w:szCs w:val="24"/>
         </w:rPr>
       </w:pPr>
-      <w:proofErr w:type="spellStart"/>
       <w:r>
         <w:rPr>
           <w:rFonts w:cstheme="minorHAnsi"/>
@@ -6610,7 +5737,6 @@
         </w:rPr>
         <w:t>Oneline</w:t>
       </w:r>
-      <w:proofErr w:type="spellEnd"/>
     </w:p>
     <w:p>
       <w:pPr>
@@ -6631,25 +5757,7 @@
           <w:sz w:val="24"/>
           <w:szCs w:val="24"/>
         </w:rPr>
-        <w:t>The --</w:t>
-      </w:r>
-      <w:proofErr w:type="spellStart"/>
-      <w:r>
-        <w:rPr>
-          <w:rFonts w:cstheme="minorHAnsi"/>
-          <w:sz w:val="24"/>
-          <w:szCs w:val="24"/>
-        </w:rPr>
-        <w:t>oneline</w:t>
-      </w:r>
-      <w:proofErr w:type="spellEnd"/>
-      <w:r>
-        <w:rPr>
-          <w:rFonts w:cstheme="minorHAnsi"/>
-          <w:sz w:val="24"/>
-          <w:szCs w:val="24"/>
-        </w:rPr>
-        <w:t xml:space="preserve"> flag condenses each commit to a single line</w:t>
+        <w:t>The --oneline flag condenses each commit to a single line</w:t>
       </w:r>
     </w:p>
     <w:p>
@@ -6672,18 +5780,8 @@
           <w:szCs w:val="24"/>
         </w:rPr>
         <w:lastRenderedPageBreak/>
-        <w:t>git log –</w:t>
-      </w:r>
-      <w:proofErr w:type="spellStart"/>
-      <w:r>
-        <w:rPr>
-          <w:rFonts w:cstheme="minorHAnsi"/>
-          <w:sz w:val="24"/>
-          <w:szCs w:val="24"/>
-        </w:rPr>
-        <w:t>oneline</w:t>
-      </w:r>
-      <w:proofErr w:type="spellEnd"/>
+        <w:t>git log –oneline</w:t>
+      </w:r>
     </w:p>
     <w:p>
       <w:pPr>
@@ -6726,25 +5824,7 @@
           <w:sz w:val="24"/>
           <w:szCs w:val="24"/>
         </w:rPr>
-        <w:t xml:space="preserve">Many </w:t>
-      </w:r>
-      <w:proofErr w:type="gramStart"/>
-      <w:r>
-        <w:rPr>
-          <w:rFonts w:cstheme="minorHAnsi"/>
-          <w:sz w:val="24"/>
-          <w:szCs w:val="24"/>
-        </w:rPr>
-        <w:t>times</w:t>
-      </w:r>
-      <w:proofErr w:type="gramEnd"/>
-      <w:r>
-        <w:rPr>
-          <w:rFonts w:cstheme="minorHAnsi"/>
-          <w:sz w:val="24"/>
-          <w:szCs w:val="24"/>
-        </w:rPr>
-        <w:t xml:space="preserve"> it’s useful to know which branch or tag each commit is associated with</w:t>
+        <w:t>Many times it’s useful to know which branch or tag each commit is associated with</w:t>
       </w:r>
     </w:p>
     <w:p>
@@ -6766,25 +5846,7 @@
           <w:sz w:val="24"/>
           <w:szCs w:val="24"/>
         </w:rPr>
-        <w:t>git log --</w:t>
-      </w:r>
-      <w:proofErr w:type="spellStart"/>
-      <w:r>
-        <w:rPr>
-          <w:rFonts w:cstheme="minorHAnsi"/>
-          <w:sz w:val="24"/>
-          <w:szCs w:val="24"/>
-        </w:rPr>
-        <w:t>oneline</w:t>
-      </w:r>
-      <w:proofErr w:type="spellEnd"/>
-      <w:r>
-        <w:rPr>
-          <w:rFonts w:cstheme="minorHAnsi"/>
-          <w:sz w:val="24"/>
-          <w:szCs w:val="24"/>
-        </w:rPr>
-        <w:t xml:space="preserve"> –decorate</w:t>
+        <w:t>git log --oneline –decorate</w:t>
       </w:r>
     </w:p>
     <w:p>
@@ -6844,7 +5906,6 @@
           <w:szCs w:val="24"/>
         </w:rPr>
       </w:pPr>
-      <w:proofErr w:type="spellStart"/>
       <w:r>
         <w:rPr>
           <w:rFonts w:cstheme="minorHAnsi"/>
@@ -6853,7 +5914,6 @@
         </w:rPr>
         <w:t>Shortlog</w:t>
       </w:r>
-      <w:proofErr w:type="spellEnd"/>
     </w:p>
     <w:p>
       <w:pPr>
@@ -6874,18 +5934,8 @@
           <w:sz w:val="24"/>
           <w:szCs w:val="24"/>
         </w:rPr>
-        <w:t xml:space="preserve">git </w:t>
-      </w:r>
-      <w:proofErr w:type="spellStart"/>
-      <w:r>
-        <w:rPr>
-          <w:rFonts w:cstheme="minorHAnsi"/>
-          <w:sz w:val="24"/>
-          <w:szCs w:val="24"/>
-        </w:rPr>
-        <w:t>shortlog</w:t>
-      </w:r>
-      <w:proofErr w:type="spellEnd"/>
+        <w:t>git shortlog</w:t>
+      </w:r>
     </w:p>
     <w:p>
       <w:pPr>
@@ -6980,25 +6030,7 @@
           <w:sz w:val="24"/>
           <w:szCs w:val="24"/>
         </w:rPr>
-        <w:t>--</w:t>
-      </w:r>
-      <w:proofErr w:type="spellStart"/>
-      <w:r>
-        <w:rPr>
-          <w:rFonts w:cstheme="minorHAnsi"/>
-          <w:sz w:val="24"/>
-          <w:szCs w:val="24"/>
-        </w:rPr>
-        <w:t>oneline</w:t>
-      </w:r>
-      <w:proofErr w:type="spellEnd"/>
-      <w:r>
-        <w:rPr>
-          <w:rFonts w:cstheme="minorHAnsi"/>
-          <w:sz w:val="24"/>
-          <w:szCs w:val="24"/>
-        </w:rPr>
-        <w:t xml:space="preserve"> –decorate</w:t>
+        <w:t>--oneline –decorate</w:t>
       </w:r>
     </w:p>
     <w:p>
@@ -7444,25 +6476,7 @@
           <w:sz w:val="24"/>
           <w:szCs w:val="24"/>
         </w:rPr>
-        <w:t>git log -</w:t>
-      </w:r>
-      <w:proofErr w:type="spellStart"/>
-      <w:r>
-        <w:rPr>
-          <w:rFonts w:cstheme="minorHAnsi"/>
-          <w:sz w:val="24"/>
-          <w:szCs w:val="24"/>
-        </w:rPr>
-        <w:t>S"Hello</w:t>
-      </w:r>
-      <w:proofErr w:type="spellEnd"/>
-      <w:r>
-        <w:rPr>
-          <w:rFonts w:cstheme="minorHAnsi"/>
-          <w:sz w:val="24"/>
-          <w:szCs w:val="24"/>
-        </w:rPr>
-        <w:t>, World!"</w:t>
+        <w:t>git log -S"Hello, World!"</w:t>
       </w:r>
     </w:p>
     <w:p>
@@ -7657,25 +6671,7 @@
           <w:sz w:val="24"/>
           <w:szCs w:val="24"/>
         </w:rPr>
-        <w:t>--pretty=</w:t>
-      </w:r>
-      <w:proofErr w:type="spellStart"/>
-      <w:r>
-        <w:rPr>
-          <w:rFonts w:cstheme="minorHAnsi"/>
-          <w:sz w:val="24"/>
-          <w:szCs w:val="24"/>
-        </w:rPr>
-        <w:t>oneline</w:t>
-      </w:r>
-      <w:proofErr w:type="spellEnd"/>
-      <w:r>
-        <w:rPr>
-          <w:rFonts w:cstheme="minorHAnsi"/>
-          <w:sz w:val="24"/>
-          <w:szCs w:val="24"/>
-        </w:rPr>
-        <w:t xml:space="preserve"> can produce a highly succinct git log output</w:t>
+        <w:t>--pretty=oneline can produce a highly succinct git log output</w:t>
       </w:r>
     </w:p>
     <w:p>
@@ -7719,76 +6715,30 @@
           <w:sz w:val="24"/>
           <w:szCs w:val="24"/>
         </w:rPr>
-        <w:t xml:space="preserve">Always Show the full </w:t>
-      </w:r>
-      <w:proofErr w:type="gramStart"/>
-      <w:r>
-        <w:rPr>
-          <w:rFonts w:cstheme="minorHAnsi"/>
-          <w:sz w:val="24"/>
-          <w:szCs w:val="24"/>
-        </w:rPr>
-        <w:t>40 character</w:t>
-      </w:r>
-      <w:proofErr w:type="gramEnd"/>
-      <w:r>
-        <w:rPr>
-          <w:rFonts w:cstheme="minorHAnsi"/>
-          <w:sz w:val="24"/>
-          <w:szCs w:val="24"/>
-        </w:rPr>
-        <w:t xml:space="preserve"> commit ID. This will ignore --abbrev-commit and any other options that abbreviate commit IDs like the --</w:t>
-      </w:r>
-      <w:proofErr w:type="spellStart"/>
-      <w:r>
-        <w:rPr>
-          <w:rFonts w:cstheme="minorHAnsi"/>
-          <w:sz w:val="24"/>
-          <w:szCs w:val="24"/>
-        </w:rPr>
-        <w:t>oneline</w:t>
-      </w:r>
-      <w:proofErr w:type="spellEnd"/>
-      <w:r>
-        <w:rPr>
-          <w:rFonts w:cstheme="minorHAnsi"/>
-          <w:sz w:val="24"/>
-          <w:szCs w:val="24"/>
-        </w:rPr>
-        <w:t xml:space="preserve"> forma</w:t>
-      </w:r>
-    </w:p>
-    <w:p>
-      <w:pPr>
-        <w:pStyle w:val="ListParagraph"/>
-        <w:numPr>
-          <w:ilvl w:val="1"/>
-          <w:numId w:val="2"/>
-        </w:numPr>
-        <w:rPr>
-          <w:rFonts w:cstheme="minorHAnsi"/>
-          <w:sz w:val="24"/>
-          <w:szCs w:val="24"/>
-        </w:rPr>
-      </w:pPr>
-      <w:r>
-        <w:rPr>
-          <w:rFonts w:cstheme="minorHAnsi"/>
-          <w:sz w:val="24"/>
-          <w:szCs w:val="24"/>
-        </w:rPr>
-        <w:t>–</w:t>
-      </w:r>
-      <w:proofErr w:type="spellStart"/>
-      <w:r>
-        <w:rPr>
-          <w:rFonts w:cstheme="minorHAnsi"/>
-          <w:sz w:val="24"/>
-          <w:szCs w:val="24"/>
-        </w:rPr>
-        <w:t>oneline</w:t>
-      </w:r>
-      <w:proofErr w:type="spellEnd"/>
+        <w:t>Always Show the full 40 character commit ID. This will ignore --abbrev-commit and any other options that abbreviate commit IDs like the --oneline forma</w:t>
+      </w:r>
+    </w:p>
+    <w:p>
+      <w:pPr>
+        <w:pStyle w:val="ListParagraph"/>
+        <w:numPr>
+          <w:ilvl w:val="1"/>
+          <w:numId w:val="2"/>
+        </w:numPr>
+        <w:rPr>
+          <w:rFonts w:cstheme="minorHAnsi"/>
+          <w:sz w:val="24"/>
+          <w:szCs w:val="24"/>
+        </w:rPr>
+      </w:pPr>
+      <w:r>
+        <w:rPr>
+          <w:rFonts w:cstheme="minorHAnsi"/>
+          <w:sz w:val="24"/>
+          <w:szCs w:val="24"/>
+        </w:rPr>
+        <w:t>–oneline</w:t>
+      </w:r>
     </w:p>
     <w:p>
       <w:pPr>
@@ -7831,36 +6781,8 @@
           <w:sz w:val="24"/>
           <w:szCs w:val="24"/>
         </w:rPr>
-        <w:t xml:space="preserve">git show </w:t>
-      </w:r>
-      <w:proofErr w:type="spellStart"/>
-      <w:r>
-        <w:rPr>
-          <w:rFonts w:cstheme="minorHAnsi"/>
-          <w:sz w:val="24"/>
-          <w:szCs w:val="24"/>
-        </w:rPr>
-        <w:t>commitA</w:t>
-      </w:r>
-      <w:proofErr w:type="spellEnd"/>
-      <w:r>
-        <w:rPr>
-          <w:rFonts w:cstheme="minorHAnsi"/>
-          <w:sz w:val="24"/>
-          <w:szCs w:val="24"/>
-        </w:rPr>
-        <w:t>...</w:t>
-      </w:r>
-      <w:proofErr w:type="spellStart"/>
-      <w:r>
-        <w:rPr>
-          <w:rFonts w:cstheme="minorHAnsi"/>
-          <w:sz w:val="24"/>
-          <w:szCs w:val="24"/>
-        </w:rPr>
-        <w:t>commitD</w:t>
-      </w:r>
-      <w:proofErr w:type="spellEnd"/>
+        <w:t>git show commitA...commitD</w:t>
+      </w:r>
     </w:p>
     <w:p>
       <w:pPr>
@@ -8154,18 +7076,8 @@
           <w:sz w:val="24"/>
           <w:szCs w:val="24"/>
         </w:rPr>
-        <w:t xml:space="preserve">git stash </w:t>
-      </w:r>
-      <w:proofErr w:type="gramStart"/>
-      <w:r>
-        <w:rPr>
-          <w:rFonts w:cstheme="minorHAnsi"/>
-          <w:sz w:val="24"/>
-          <w:szCs w:val="24"/>
-        </w:rPr>
-        <w:t>apply</w:t>
-      </w:r>
-      <w:proofErr w:type="gramEnd"/>
+        <w:t>git stash apply</w:t>
+      </w:r>
     </w:p>
     <w:p>
       <w:pPr>
@@ -8274,25 +7186,7 @@
           <w:sz w:val="24"/>
           <w:szCs w:val="24"/>
         </w:rPr>
-        <w:t>git stash branch add-stylesheet stash</w:t>
-      </w:r>
-      <w:proofErr w:type="gramStart"/>
-      <w:r>
-        <w:rPr>
-          <w:rFonts w:cstheme="minorHAnsi"/>
-          <w:sz w:val="24"/>
-          <w:szCs w:val="24"/>
-        </w:rPr>
-        <w:t>@{</w:t>
-      </w:r>
-      <w:proofErr w:type="gramEnd"/>
-      <w:r>
-        <w:rPr>
-          <w:rFonts w:cstheme="minorHAnsi"/>
-          <w:sz w:val="24"/>
-          <w:szCs w:val="24"/>
-        </w:rPr>
-        <w:t>1}</w:t>
+        <w:t>git stash branch add-stylesheet stash@{1}</w:t>
       </w:r>
     </w:p>
     <w:p>
@@ -8336,25 +7230,7 @@
           <w:sz w:val="24"/>
           <w:szCs w:val="24"/>
         </w:rPr>
-        <w:t>git stash drop stash</w:t>
-      </w:r>
-      <w:proofErr w:type="gramStart"/>
-      <w:r>
-        <w:rPr>
-          <w:rFonts w:cstheme="minorHAnsi"/>
-          <w:sz w:val="24"/>
-          <w:szCs w:val="24"/>
-        </w:rPr>
-        <w:t>@{</w:t>
-      </w:r>
-      <w:proofErr w:type="gramEnd"/>
-      <w:r>
-        <w:rPr>
-          <w:rFonts w:cstheme="minorHAnsi"/>
-          <w:sz w:val="24"/>
-          <w:szCs w:val="24"/>
-        </w:rPr>
-        <w:t>1}</w:t>
+        <w:t>git stash drop stash@{1}</w:t>
       </w:r>
     </w:p>
     <w:p>
@@ -8399,25 +7275,7 @@
           <w:sz w:val="24"/>
           <w:szCs w:val="24"/>
         </w:rPr>
-        <w:t xml:space="preserve">git </w:t>
-      </w:r>
-      <w:proofErr w:type="gramStart"/>
-      <w:r>
-        <w:rPr>
-          <w:rFonts w:cstheme="minorHAnsi"/>
-          <w:sz w:val="24"/>
-          <w:szCs w:val="24"/>
-        </w:rPr>
-        <w:t>stash</w:t>
-      </w:r>
-      <w:proofErr w:type="gramEnd"/>
-      <w:r>
-        <w:rPr>
-          <w:rFonts w:cstheme="minorHAnsi"/>
-          <w:sz w:val="24"/>
-          <w:szCs w:val="24"/>
-        </w:rPr>
-        <w:t xml:space="preserve"> clear</w:t>
+        <w:t>git stash clear</w:t>
       </w:r>
     </w:p>
     <w:p>
@@ -8481,23 +7339,13 @@
           <w:szCs w:val="24"/>
         </w:rPr>
       </w:pPr>
-      <w:proofErr w:type="gramStart"/>
-      <w:r>
-        <w:rPr>
-          <w:rFonts w:cstheme="minorHAnsi"/>
-          <w:sz w:val="24"/>
-          <w:szCs w:val="24"/>
-        </w:rPr>
-        <w:t>Typically</w:t>
-      </w:r>
-      <w:proofErr w:type="gramEnd"/>
-      <w:r>
-        <w:rPr>
-          <w:rFonts w:cstheme="minorHAnsi"/>
-          <w:sz w:val="24"/>
-          <w:szCs w:val="24"/>
-        </w:rPr>
-        <w:t xml:space="preserve"> you would need to first git stash anything you were working on (as it’s unlikely to be in a state where it can be committed), and then you’d have to leave your current branch to create a new branch from master and thus begin working on your new urgent task.</w:t>
+      <w:r>
+        <w:rPr>
+          <w:rFonts w:cstheme="minorHAnsi"/>
+          <w:sz w:val="24"/>
+          <w:szCs w:val="24"/>
+        </w:rPr>
+        <w:t>Typically you would need to first git stash anything you were working on (as it’s unlikely to be in a state where it can be committed), and then you’d have to leave your current branch to create a new branch from master and thus begin working on your new urgent task.</w:t>
       </w:r>
     </w:p>
     <w:p>
@@ -8563,89 +7411,51 @@
           <w:sz w:val="24"/>
           <w:szCs w:val="24"/>
         </w:rPr>
-        <w:t xml:space="preserve">git checkout -b </w:t>
-      </w:r>
-      <w:proofErr w:type="spellStart"/>
-      <w:r>
-        <w:rPr>
-          <w:rFonts w:cstheme="minorHAnsi"/>
-          <w:sz w:val="24"/>
-          <w:szCs w:val="24"/>
-        </w:rPr>
-        <w:t>foo_contents</w:t>
-      </w:r>
-      <w:proofErr w:type="spellEnd"/>
-    </w:p>
-    <w:p>
-      <w:pPr>
-        <w:pStyle w:val="ListParagraph"/>
-        <w:numPr>
-          <w:ilvl w:val="1"/>
-          <w:numId w:val="2"/>
-        </w:numPr>
-        <w:rPr>
-          <w:rFonts w:cstheme="minorHAnsi"/>
-          <w:sz w:val="24"/>
-          <w:szCs w:val="24"/>
-        </w:rPr>
-      </w:pPr>
-      <w:r>
-        <w:rPr>
-          <w:rFonts w:cstheme="minorHAnsi"/>
-          <w:sz w:val="24"/>
-          <w:szCs w:val="24"/>
-        </w:rPr>
-        <w:t xml:space="preserve">Git </w:t>
-      </w:r>
-      <w:proofErr w:type="spellStart"/>
-      <w:r>
-        <w:rPr>
-          <w:rFonts w:cstheme="minorHAnsi"/>
-          <w:sz w:val="24"/>
-          <w:szCs w:val="24"/>
-        </w:rPr>
-        <w:t>worktree</w:t>
-      </w:r>
-      <w:proofErr w:type="spellEnd"/>
-    </w:p>
-    <w:p>
-      <w:pPr>
-        <w:pStyle w:val="ListParagraph"/>
-        <w:numPr>
-          <w:ilvl w:val="2"/>
-          <w:numId w:val="2"/>
-        </w:numPr>
-        <w:rPr>
-          <w:rFonts w:cstheme="minorHAnsi"/>
-          <w:sz w:val="24"/>
-          <w:szCs w:val="24"/>
-        </w:rPr>
-      </w:pPr>
-      <w:r>
-        <w:rPr>
-          <w:rFonts w:cstheme="minorHAnsi"/>
-          <w:sz w:val="24"/>
-          <w:szCs w:val="24"/>
-        </w:rPr>
-        <w:t xml:space="preserve">Git </w:t>
-      </w:r>
-      <w:proofErr w:type="spellStart"/>
-      <w:r>
-        <w:rPr>
-          <w:rFonts w:cstheme="minorHAnsi"/>
-          <w:sz w:val="24"/>
-          <w:szCs w:val="24"/>
-        </w:rPr>
-        <w:t>worktree</w:t>
-      </w:r>
-      <w:proofErr w:type="spellEnd"/>
-      <w:r>
-        <w:rPr>
-          <w:rFonts w:cstheme="minorHAnsi"/>
-          <w:sz w:val="24"/>
-          <w:szCs w:val="24"/>
-        </w:rPr>
-        <w:t xml:space="preserve"> is one of the underrated features of Git that helps you to create a copy of the working repo so that you can work on it too.</w:t>
+        <w:t>git checkout -b foo_contents</w:t>
+      </w:r>
+    </w:p>
+    <w:p>
+      <w:pPr>
+        <w:pStyle w:val="ListParagraph"/>
+        <w:numPr>
+          <w:ilvl w:val="1"/>
+          <w:numId w:val="2"/>
+        </w:numPr>
+        <w:rPr>
+          <w:rFonts w:cstheme="minorHAnsi"/>
+          <w:sz w:val="24"/>
+          <w:szCs w:val="24"/>
+        </w:rPr>
+      </w:pPr>
+      <w:r>
+        <w:rPr>
+          <w:rFonts w:cstheme="minorHAnsi"/>
+          <w:sz w:val="24"/>
+          <w:szCs w:val="24"/>
+        </w:rPr>
+        <w:t>Git worktree</w:t>
+      </w:r>
+    </w:p>
+    <w:p>
+      <w:pPr>
+        <w:pStyle w:val="ListParagraph"/>
+        <w:numPr>
+          <w:ilvl w:val="2"/>
+          <w:numId w:val="2"/>
+        </w:numPr>
+        <w:rPr>
+          <w:rFonts w:cstheme="minorHAnsi"/>
+          <w:sz w:val="24"/>
+          <w:szCs w:val="24"/>
+        </w:rPr>
+      </w:pPr>
+      <w:r>
+        <w:rPr>
+          <w:rFonts w:cstheme="minorHAnsi"/>
+          <w:sz w:val="24"/>
+          <w:szCs w:val="24"/>
+        </w:rPr>
+        <w:t>Git worktree is one of the underrated features of Git that helps you to create a copy of the working repo so that you can work on it too.</w:t>
       </w:r>
     </w:p>
     <w:p>
@@ -8662,23 +7472,13 @@
           <w:szCs w:val="24"/>
         </w:rPr>
       </w:pPr>
-      <w:proofErr w:type="spellStart"/>
-      <w:r>
-        <w:rPr>
-          <w:rFonts w:cstheme="minorHAnsi"/>
-          <w:sz w:val="24"/>
-          <w:szCs w:val="24"/>
-        </w:rPr>
-        <w:t>Worktree</w:t>
-      </w:r>
-      <w:proofErr w:type="spellEnd"/>
-      <w:r>
-        <w:rPr>
-          <w:rFonts w:cstheme="minorHAnsi"/>
-          <w:sz w:val="24"/>
-          <w:szCs w:val="24"/>
-        </w:rPr>
-        <w:t xml:space="preserve"> unlike cloning is a soft copy of the repo so that it is lightweight and fast.</w:t>
+      <w:r>
+        <w:rPr>
+          <w:rFonts w:cstheme="minorHAnsi"/>
+          <w:sz w:val="24"/>
+          <w:szCs w:val="24"/>
+        </w:rPr>
+        <w:t>Worktree unlike cloning is a soft copy of the repo so that it is lightweight and fast.</w:t>
       </w:r>
     </w:p>
     <w:p>
@@ -8701,205 +7501,95 @@
           <w:sz w:val="24"/>
           <w:szCs w:val="24"/>
         </w:rPr>
-        <w:t xml:space="preserve">git </w:t>
-      </w:r>
-      <w:proofErr w:type="spellStart"/>
-      <w:r>
-        <w:rPr>
-          <w:rFonts w:cstheme="minorHAnsi"/>
-          <w:sz w:val="24"/>
-          <w:szCs w:val="24"/>
-        </w:rPr>
-        <w:t>worktree</w:t>
-      </w:r>
-      <w:proofErr w:type="spellEnd"/>
-      <w:r>
-        <w:rPr>
-          <w:rFonts w:cstheme="minorHAnsi"/>
-          <w:sz w:val="24"/>
-          <w:szCs w:val="24"/>
-        </w:rPr>
-        <w:t xml:space="preserve"> add &lt;path&gt; &lt;</w:t>
-      </w:r>
-      <w:proofErr w:type="spellStart"/>
-      <w:r>
-        <w:rPr>
-          <w:rFonts w:cstheme="minorHAnsi"/>
-          <w:sz w:val="24"/>
-          <w:szCs w:val="24"/>
-        </w:rPr>
-        <w:t>branch_name</w:t>
-      </w:r>
-      <w:proofErr w:type="spellEnd"/>
-      <w:r>
-        <w:rPr>
-          <w:rFonts w:cstheme="minorHAnsi"/>
-          <w:sz w:val="24"/>
-          <w:szCs w:val="24"/>
-        </w:rPr>
-        <w:t>&gt;</w:t>
-      </w:r>
-    </w:p>
-    <w:p>
-      <w:pPr>
-        <w:pStyle w:val="ListParagraph"/>
-        <w:numPr>
-          <w:ilvl w:val="1"/>
-          <w:numId w:val="2"/>
-        </w:numPr>
-        <w:rPr>
-          <w:rFonts w:cstheme="minorHAnsi"/>
-          <w:sz w:val="24"/>
-          <w:szCs w:val="24"/>
-        </w:rPr>
-      </w:pPr>
-      <w:r>
-        <w:rPr>
-          <w:rFonts w:cstheme="minorHAnsi"/>
-          <w:sz w:val="24"/>
-          <w:szCs w:val="24"/>
-        </w:rPr>
-        <w:t xml:space="preserve">Listing </w:t>
-      </w:r>
-      <w:proofErr w:type="spellStart"/>
-      <w:r>
-        <w:rPr>
-          <w:rFonts w:cstheme="minorHAnsi"/>
-          <w:sz w:val="24"/>
-          <w:szCs w:val="24"/>
-        </w:rPr>
-        <w:t>worktrees</w:t>
-      </w:r>
-      <w:proofErr w:type="spellEnd"/>
-    </w:p>
-    <w:p>
-      <w:pPr>
-        <w:pStyle w:val="ListParagraph"/>
-        <w:numPr>
-          <w:ilvl w:val="2"/>
-          <w:numId w:val="2"/>
-        </w:numPr>
-        <w:rPr>
-          <w:rFonts w:cstheme="minorHAnsi"/>
-          <w:sz w:val="24"/>
-          <w:szCs w:val="24"/>
-        </w:rPr>
-      </w:pPr>
-      <w:r>
-        <w:rPr>
-          <w:rFonts w:cstheme="minorHAnsi"/>
-          <w:sz w:val="24"/>
-          <w:szCs w:val="24"/>
-        </w:rPr>
-        <w:t xml:space="preserve">git </w:t>
-      </w:r>
-      <w:proofErr w:type="spellStart"/>
-      <w:r>
-        <w:rPr>
-          <w:rFonts w:cstheme="minorHAnsi"/>
-          <w:sz w:val="24"/>
-          <w:szCs w:val="24"/>
-        </w:rPr>
-        <w:t>worktree</w:t>
-      </w:r>
-      <w:proofErr w:type="spellEnd"/>
-      <w:r>
-        <w:rPr>
-          <w:rFonts w:cstheme="minorHAnsi"/>
-          <w:sz w:val="24"/>
-          <w:szCs w:val="24"/>
-        </w:rPr>
-        <w:t xml:space="preserve"> list</w:t>
-      </w:r>
-    </w:p>
-    <w:p>
-      <w:pPr>
-        <w:pStyle w:val="ListParagraph"/>
-        <w:numPr>
-          <w:ilvl w:val="1"/>
-          <w:numId w:val="2"/>
-        </w:numPr>
-        <w:rPr>
-          <w:rFonts w:cstheme="minorHAnsi"/>
-          <w:sz w:val="24"/>
-          <w:szCs w:val="24"/>
-        </w:rPr>
-      </w:pPr>
-      <w:r>
-        <w:rPr>
-          <w:rFonts w:cstheme="minorHAnsi"/>
-          <w:sz w:val="24"/>
-          <w:szCs w:val="24"/>
-        </w:rPr>
-        <w:t xml:space="preserve">Removing </w:t>
-      </w:r>
-      <w:proofErr w:type="spellStart"/>
-      <w:r>
-        <w:rPr>
-          <w:rFonts w:cstheme="minorHAnsi"/>
-          <w:sz w:val="24"/>
-          <w:szCs w:val="24"/>
-        </w:rPr>
-        <w:t>worktrees</w:t>
-      </w:r>
-      <w:proofErr w:type="spellEnd"/>
-    </w:p>
-    <w:p>
-      <w:pPr>
-        <w:pStyle w:val="ListParagraph"/>
-        <w:numPr>
-          <w:ilvl w:val="2"/>
-          <w:numId w:val="2"/>
-        </w:numPr>
-        <w:rPr>
-          <w:rFonts w:cstheme="minorHAnsi"/>
-          <w:sz w:val="24"/>
-          <w:szCs w:val="24"/>
-        </w:rPr>
-      </w:pPr>
-      <w:r>
-        <w:rPr>
-          <w:rFonts w:cstheme="minorHAnsi"/>
-          <w:sz w:val="24"/>
-          <w:szCs w:val="24"/>
-        </w:rPr>
-        <w:t xml:space="preserve">git </w:t>
-      </w:r>
-      <w:proofErr w:type="spellStart"/>
-      <w:r>
-        <w:rPr>
-          <w:rFonts w:cstheme="minorHAnsi"/>
-          <w:sz w:val="24"/>
-          <w:szCs w:val="24"/>
-        </w:rPr>
-        <w:t>worktree</w:t>
-      </w:r>
-      <w:proofErr w:type="spellEnd"/>
-      <w:r>
-        <w:rPr>
-          <w:rFonts w:cstheme="minorHAnsi"/>
-          <w:sz w:val="24"/>
-          <w:szCs w:val="24"/>
-        </w:rPr>
-        <w:t xml:space="preserve"> remove &lt;</w:t>
-      </w:r>
-      <w:proofErr w:type="spellStart"/>
-      <w:r>
-        <w:rPr>
-          <w:rFonts w:cstheme="minorHAnsi"/>
-          <w:sz w:val="24"/>
-          <w:szCs w:val="24"/>
-        </w:rPr>
-        <w:t>worktree</w:t>
-      </w:r>
-      <w:proofErr w:type="spellEnd"/>
-      <w:r>
-        <w:rPr>
-          <w:rFonts w:cstheme="minorHAnsi"/>
-          <w:sz w:val="24"/>
-          <w:szCs w:val="24"/>
-        </w:rPr>
-        <w:t>-name&gt;</w:t>
+        <w:t>git worktree add &lt;path&gt; &lt;branch_name&gt;</w:t>
+      </w:r>
+    </w:p>
+    <w:p>
+      <w:pPr>
+        <w:pStyle w:val="ListParagraph"/>
+        <w:numPr>
+          <w:ilvl w:val="1"/>
+          <w:numId w:val="2"/>
+        </w:numPr>
+        <w:rPr>
+          <w:rFonts w:cstheme="minorHAnsi"/>
+          <w:sz w:val="24"/>
+          <w:szCs w:val="24"/>
+        </w:rPr>
+      </w:pPr>
+      <w:r>
+        <w:rPr>
+          <w:rFonts w:cstheme="minorHAnsi"/>
+          <w:sz w:val="24"/>
+          <w:szCs w:val="24"/>
+        </w:rPr>
+        <w:t>Listing worktrees</w:t>
+      </w:r>
+    </w:p>
+    <w:p>
+      <w:pPr>
+        <w:pStyle w:val="ListParagraph"/>
+        <w:numPr>
+          <w:ilvl w:val="2"/>
+          <w:numId w:val="2"/>
+        </w:numPr>
+        <w:rPr>
+          <w:rFonts w:cstheme="minorHAnsi"/>
+          <w:sz w:val="24"/>
+          <w:szCs w:val="24"/>
+        </w:rPr>
+      </w:pPr>
+      <w:r>
+        <w:rPr>
+          <w:rFonts w:cstheme="minorHAnsi"/>
+          <w:sz w:val="24"/>
+          <w:szCs w:val="24"/>
+        </w:rPr>
+        <w:t>git worktree list</w:t>
+      </w:r>
+    </w:p>
+    <w:p>
+      <w:pPr>
+        <w:pStyle w:val="ListParagraph"/>
+        <w:numPr>
+          <w:ilvl w:val="1"/>
+          <w:numId w:val="2"/>
+        </w:numPr>
+        <w:rPr>
+          <w:rFonts w:cstheme="minorHAnsi"/>
+          <w:sz w:val="24"/>
+          <w:szCs w:val="24"/>
+        </w:rPr>
+      </w:pPr>
+      <w:r>
+        <w:rPr>
+          <w:rFonts w:cstheme="minorHAnsi"/>
+          <w:sz w:val="24"/>
+          <w:szCs w:val="24"/>
+        </w:rPr>
+        <w:t>Removing worktrees</w:t>
+      </w:r>
+    </w:p>
+    <w:p>
+      <w:pPr>
+        <w:pStyle w:val="ListParagraph"/>
+        <w:numPr>
+          <w:ilvl w:val="2"/>
+          <w:numId w:val="2"/>
+        </w:numPr>
+        <w:rPr>
+          <w:rFonts w:cstheme="minorHAnsi"/>
+          <w:sz w:val="24"/>
+          <w:szCs w:val="24"/>
+        </w:rPr>
+      </w:pPr>
+      <w:r>
+        <w:rPr>
+          <w:rFonts w:cstheme="minorHAnsi"/>
+          <w:sz w:val="24"/>
+          <w:szCs w:val="24"/>
+        </w:rPr>
+        <w:t>git worktree remove &lt;worktree-name&gt;</w:t>
       </w:r>
     </w:p>
     <w:p>
@@ -9298,65 +7988,29 @@
           <w:szCs w:val="24"/>
         </w:rPr>
         <w:lastRenderedPageBreak/>
-        <w:t xml:space="preserve">git </w:t>
-      </w:r>
-      <w:proofErr w:type="spellStart"/>
-      <w:r>
-        <w:rPr>
-          <w:rFonts w:cstheme="minorHAnsi"/>
-          <w:sz w:val="24"/>
-          <w:szCs w:val="24"/>
-        </w:rPr>
-        <w:t>init</w:t>
-      </w:r>
-      <w:proofErr w:type="spellEnd"/>
-      <w:r>
-        <w:rPr>
-          <w:rFonts w:cstheme="minorHAnsi"/>
-          <w:sz w:val="24"/>
-          <w:szCs w:val="24"/>
-        </w:rPr>
-        <w:t xml:space="preserve"> for initializing a local repository</w:t>
-      </w:r>
-    </w:p>
-    <w:p>
-      <w:pPr>
-        <w:pStyle w:val="ListParagraph"/>
-        <w:numPr>
-          <w:ilvl w:val="2"/>
-          <w:numId w:val="2"/>
-        </w:numPr>
-        <w:rPr>
-          <w:rFonts w:cstheme="minorHAnsi"/>
-          <w:sz w:val="24"/>
-          <w:szCs w:val="24"/>
-        </w:rPr>
-      </w:pPr>
-      <w:r>
-        <w:rPr>
-          <w:rFonts w:cstheme="minorHAnsi"/>
-          <w:sz w:val="24"/>
-          <w:szCs w:val="24"/>
-        </w:rPr>
-        <w:t xml:space="preserve">git </w:t>
-      </w:r>
-      <w:proofErr w:type="gramStart"/>
-      <w:r>
-        <w:rPr>
-          <w:rFonts w:cstheme="minorHAnsi"/>
-          <w:sz w:val="24"/>
-          <w:szCs w:val="24"/>
-        </w:rPr>
-        <w:t>add .</w:t>
-      </w:r>
-      <w:proofErr w:type="gramEnd"/>
-      <w:r>
-        <w:rPr>
-          <w:rFonts w:cstheme="minorHAnsi"/>
-          <w:sz w:val="24"/>
-          <w:szCs w:val="24"/>
-        </w:rPr>
-        <w:t xml:space="preserve"> to add all your files that the local repository</w:t>
+        <w:t>git init for initializing a local repository</w:t>
+      </w:r>
+    </w:p>
+    <w:p>
+      <w:pPr>
+        <w:pStyle w:val="ListParagraph"/>
+        <w:numPr>
+          <w:ilvl w:val="2"/>
+          <w:numId w:val="2"/>
+        </w:numPr>
+        <w:rPr>
+          <w:rFonts w:cstheme="minorHAnsi"/>
+          <w:sz w:val="24"/>
+          <w:szCs w:val="24"/>
+        </w:rPr>
+      </w:pPr>
+      <w:r>
+        <w:rPr>
+          <w:rFonts w:cstheme="minorHAnsi"/>
+          <w:sz w:val="24"/>
+          <w:szCs w:val="24"/>
+        </w:rPr>
+        <w:t>git add . to add all your files that the local repository</w:t>
       </w:r>
     </w:p>
     <w:p>
@@ -9488,25 +8142,7 @@
           <w:sz w:val="24"/>
           <w:szCs w:val="24"/>
         </w:rPr>
-        <w:t xml:space="preserve"> “</w:t>
-      </w:r>
-      <w:proofErr w:type="gramStart"/>
-      <w:r>
-        <w:rPr>
-          <w:rFonts w:cstheme="minorHAnsi"/>
-          <w:sz w:val="24"/>
-          <w:szCs w:val="24"/>
-        </w:rPr>
-        <w:t>git</w:t>
-      </w:r>
-      <w:proofErr w:type="gramEnd"/>
-      <w:r>
-        <w:rPr>
-          <w:rFonts w:cstheme="minorHAnsi"/>
-          <w:sz w:val="24"/>
-          <w:szCs w:val="24"/>
-        </w:rPr>
-        <w:t xml:space="preserve"> push” command</w:t>
+        <w:t xml:space="preserve"> “git push” command</w:t>
       </w:r>
     </w:p>
     <w:p>
@@ -10017,18 +8653,8 @@
           <w:sz w:val="24"/>
           <w:szCs w:val="24"/>
         </w:rPr>
-        <w:t xml:space="preserve">git cherry-pick </w:t>
-      </w:r>
-      <w:proofErr w:type="spellStart"/>
-      <w:r>
-        <w:rPr>
-          <w:rFonts w:cstheme="minorHAnsi"/>
-          <w:sz w:val="24"/>
-          <w:szCs w:val="24"/>
-        </w:rPr>
-        <w:t>commitSha</w:t>
-      </w:r>
-      <w:proofErr w:type="spellEnd"/>
+        <w:t>git cherry-pick commitSha</w:t>
+      </w:r>
     </w:p>
     <w:p>
       <w:pPr>
@@ -10043,23 +8669,13 @@
           <w:szCs w:val="24"/>
         </w:rPr>
       </w:pPr>
-      <w:proofErr w:type="spellStart"/>
-      <w:r>
-        <w:rPr>
-          <w:rFonts w:cstheme="minorHAnsi"/>
-          <w:sz w:val="24"/>
-          <w:szCs w:val="24"/>
-        </w:rPr>
-        <w:t>commitSha</w:t>
-      </w:r>
-      <w:proofErr w:type="spellEnd"/>
-      <w:r>
-        <w:rPr>
-          <w:rFonts w:cstheme="minorHAnsi"/>
-          <w:sz w:val="24"/>
-          <w:szCs w:val="24"/>
-        </w:rPr>
-        <w:t xml:space="preserve"> is a commit reference</w:t>
+      <w:r>
+        <w:rPr>
+          <w:rFonts w:cstheme="minorHAnsi"/>
+          <w:sz w:val="24"/>
+          <w:szCs w:val="24"/>
+        </w:rPr>
+        <w:t>commitSha is a commit reference</w:t>
       </w:r>
     </w:p>
     <w:p>
@@ -10116,13 +8732,17 @@
         </w:numPr>
         <w:rPr>
           <w:rFonts w:cstheme="minorHAnsi"/>
-          <w:sz w:val="24"/>
-          <w:szCs w:val="24"/>
-        </w:rPr>
-      </w:pPr>
-      <w:r>
-        <w:rPr>
-          <w:rFonts w:cstheme="minorHAnsi"/>
+          <w:b/>
+          <w:bCs/>
+          <w:sz w:val="24"/>
+          <w:szCs w:val="24"/>
+        </w:rPr>
+      </w:pPr>
+      <w:r>
+        <w:rPr>
+          <w:rFonts w:cstheme="minorHAnsi"/>
+          <w:b/>
+          <w:bCs/>
           <w:sz w:val="24"/>
           <w:szCs w:val="24"/>
         </w:rPr>
@@ -10138,13 +8758,17 @@
         </w:numPr>
         <w:rPr>
           <w:rFonts w:cstheme="minorHAnsi"/>
-          <w:sz w:val="24"/>
-          <w:szCs w:val="24"/>
-        </w:rPr>
-      </w:pPr>
-      <w:r>
-        <w:rPr>
-          <w:rFonts w:cstheme="minorHAnsi"/>
+          <w:b/>
+          <w:bCs/>
+          <w:sz w:val="24"/>
+          <w:szCs w:val="24"/>
+        </w:rPr>
+      </w:pPr>
+      <w:r>
+        <w:rPr>
+          <w:rFonts w:cstheme="minorHAnsi"/>
+          <w:b/>
+          <w:bCs/>
           <w:sz w:val="24"/>
           <w:szCs w:val="24"/>
         </w:rPr>
@@ -10153,6 +8777,8 @@
       <w:r>
         <w:rPr>
           <w:rFonts w:cstheme="minorHAnsi"/>
+          <w:b/>
+          <w:bCs/>
           <w:sz w:val="24"/>
           <w:szCs w:val="24"/>
         </w:rPr>
@@ -10163,6 +8789,42 @@
       <w:pPr>
         <w:pStyle w:val="ListParagraph"/>
         <w:numPr>
+          <w:ilvl w:val="2"/>
+          <w:numId w:val="2"/>
+        </w:numPr>
+        <w:rPr>
+          <w:rFonts w:cstheme="minorHAnsi"/>
+          <w:b/>
+          <w:bCs/>
+          <w:sz w:val="24"/>
+          <w:szCs w:val="24"/>
+        </w:rPr>
+      </w:pPr>
+      <w:r>
+        <w:rPr>
+          <w:rFonts w:cstheme="minorHAnsi"/>
+          <w:b/>
+          <w:bCs/>
+          <w:sz w:val="24"/>
+          <w:szCs w:val="24"/>
+        </w:rPr>
+        <w:t xml:space="preserve">git push --set-upstream origin </w:t>
+      </w:r>
+      <w:r>
+        <w:rPr>
+          <w:rFonts w:cstheme="minorHAnsi"/>
+          <w:b/>
+          <w:bCs/>
+          <w:sz w:val="24"/>
+          <w:szCs w:val="24"/>
+        </w:rPr>
+        <w:t>f</w:t>
+      </w:r>
+    </w:p>
+    <w:p>
+      <w:pPr>
+        <w:pStyle w:val="ListParagraph"/>
+        <w:numPr>
           <w:ilvl w:val="0"/>
           <w:numId w:val="2"/>
         </w:numPr>
@@ -10670,18 +9332,8 @@
           <w:sz w:val="24"/>
           <w:szCs w:val="24"/>
         </w:rPr>
-        <w:t xml:space="preserve">git checkout </w:t>
-      </w:r>
-      <w:proofErr w:type="gramStart"/>
-      <w:r>
-        <w:rPr>
-          <w:rFonts w:cstheme="minorHAnsi"/>
-          <w:sz w:val="24"/>
-          <w:szCs w:val="24"/>
-        </w:rPr>
-        <w:t>develop</w:t>
-      </w:r>
-      <w:proofErr w:type="gramEnd"/>
+        <w:t>git checkout develop</w:t>
+      </w:r>
     </w:p>
     <w:p>
       <w:pPr>
@@ -10791,6 +9443,7 @@
           <w:sz w:val="24"/>
           <w:szCs w:val="24"/>
         </w:rPr>
+        <w:lastRenderedPageBreak/>
         <w:t>As an alternative to merging, you can rebase the feature branch onto main branch using the following commands:</w:t>
       </w:r>
     </w:p>
@@ -10813,7 +9466,6 @@
           <w:sz w:val="24"/>
           <w:szCs w:val="24"/>
         </w:rPr>
-        <w:lastRenderedPageBreak/>
         <w:t>git checkout feature</w:t>
       </w:r>
     </w:p>
@@ -10836,25 +9488,7 @@
           <w:sz w:val="24"/>
           <w:szCs w:val="24"/>
         </w:rPr>
-        <w:t xml:space="preserve">git </w:t>
-      </w:r>
-      <w:proofErr w:type="gramStart"/>
-      <w:r>
-        <w:rPr>
-          <w:rFonts w:cstheme="minorHAnsi"/>
-          <w:sz w:val="24"/>
-          <w:szCs w:val="24"/>
-        </w:rPr>
-        <w:t>rebase</w:t>
-      </w:r>
-      <w:proofErr w:type="gramEnd"/>
-      <w:r>
-        <w:rPr>
-          <w:rFonts w:cstheme="minorHAnsi"/>
-          <w:sz w:val="24"/>
-          <w:szCs w:val="24"/>
-        </w:rPr>
-        <w:t xml:space="preserve"> main</w:t>
+        <w:t>git rebase main</w:t>
       </w:r>
     </w:p>
     <w:p>
@@ -10920,25 +9554,7 @@
           <w:sz w:val="24"/>
           <w:szCs w:val="24"/>
         </w:rPr>
-        <w:t xml:space="preserve">To begin an interactive rebasing session, pass the </w:t>
-      </w:r>
-      <w:proofErr w:type="spellStart"/>
-      <w:r>
-        <w:rPr>
-          <w:rFonts w:cstheme="minorHAnsi"/>
-          <w:sz w:val="24"/>
-          <w:szCs w:val="24"/>
-        </w:rPr>
-        <w:t>i</w:t>
-      </w:r>
-      <w:proofErr w:type="spellEnd"/>
-      <w:r>
-        <w:rPr>
-          <w:rFonts w:cstheme="minorHAnsi"/>
-          <w:sz w:val="24"/>
-          <w:szCs w:val="24"/>
-        </w:rPr>
-        <w:t xml:space="preserve"> option to the git rebase command:</w:t>
+        <w:t>To begin an interactive rebasing session, pass the i option to the git rebase command:</w:t>
       </w:r>
     </w:p>
     <w:p>
@@ -10982,65 +9598,29 @@
           <w:sz w:val="24"/>
           <w:szCs w:val="24"/>
         </w:rPr>
-        <w:t>git rebase -</w:t>
-      </w:r>
-      <w:proofErr w:type="spellStart"/>
-      <w:r>
-        <w:rPr>
-          <w:rFonts w:cstheme="minorHAnsi"/>
-          <w:sz w:val="24"/>
-          <w:szCs w:val="24"/>
-        </w:rPr>
-        <w:t>i</w:t>
-      </w:r>
-      <w:proofErr w:type="spellEnd"/>
-      <w:r>
-        <w:rPr>
-          <w:rFonts w:cstheme="minorHAnsi"/>
-          <w:sz w:val="24"/>
-          <w:szCs w:val="24"/>
-        </w:rPr>
-        <w:t xml:space="preserve"> main</w:t>
-      </w:r>
-    </w:p>
-    <w:p>
-      <w:pPr>
-        <w:pStyle w:val="ListParagraph"/>
-        <w:numPr>
-          <w:ilvl w:val="2"/>
-          <w:numId w:val="2"/>
-        </w:numPr>
-        <w:rPr>
-          <w:rFonts w:cstheme="minorHAnsi"/>
-          <w:sz w:val="24"/>
-          <w:szCs w:val="24"/>
-        </w:rPr>
-      </w:pPr>
-      <w:r>
-        <w:rPr>
-          <w:rFonts w:cstheme="minorHAnsi"/>
-          <w:sz w:val="24"/>
-          <w:szCs w:val="24"/>
-        </w:rPr>
-        <w:t>git checkout feature git rebase -</w:t>
-      </w:r>
-      <w:proofErr w:type="spellStart"/>
-      <w:r>
-        <w:rPr>
-          <w:rFonts w:cstheme="minorHAnsi"/>
-          <w:sz w:val="24"/>
-          <w:szCs w:val="24"/>
-        </w:rPr>
-        <w:t>i</w:t>
-      </w:r>
-      <w:proofErr w:type="spellEnd"/>
-      <w:r>
-        <w:rPr>
-          <w:rFonts w:cstheme="minorHAnsi"/>
-          <w:sz w:val="24"/>
-          <w:szCs w:val="24"/>
-        </w:rPr>
-        <w:t xml:space="preserve"> HEAD~3</w:t>
+        <w:t>git rebase -i main</w:t>
+      </w:r>
+    </w:p>
+    <w:p>
+      <w:pPr>
+        <w:pStyle w:val="ListParagraph"/>
+        <w:numPr>
+          <w:ilvl w:val="2"/>
+          <w:numId w:val="2"/>
+        </w:numPr>
+        <w:rPr>
+          <w:rFonts w:cstheme="minorHAnsi"/>
+          <w:sz w:val="24"/>
+          <w:szCs w:val="24"/>
+        </w:rPr>
+      </w:pPr>
+      <w:r>
+        <w:rPr>
+          <w:rFonts w:cstheme="minorHAnsi"/>
+          <w:sz w:val="24"/>
+          <w:szCs w:val="24"/>
+        </w:rPr>
+        <w:t>git checkout feature git rebase -i HEAD~3</w:t>
       </w:r>
     </w:p>
     <w:p>
@@ -11209,101 +9789,29 @@
           <w:sz w:val="24"/>
           <w:szCs w:val="24"/>
         </w:rPr>
-        <w:t>git clone --branch &lt;</w:t>
-      </w:r>
-      <w:proofErr w:type="spellStart"/>
-      <w:r>
-        <w:rPr>
-          <w:rFonts w:cstheme="minorHAnsi"/>
-          <w:sz w:val="24"/>
-          <w:szCs w:val="24"/>
-        </w:rPr>
-        <w:t>branchname</w:t>
-      </w:r>
-      <w:proofErr w:type="spellEnd"/>
-      <w:r>
-        <w:rPr>
-          <w:rFonts w:cstheme="minorHAnsi"/>
-          <w:sz w:val="24"/>
-          <w:szCs w:val="24"/>
-        </w:rPr>
-        <w:t>&gt; &lt;remote-repo-</w:t>
-      </w:r>
-      <w:proofErr w:type="spellStart"/>
-      <w:r>
-        <w:rPr>
-          <w:rFonts w:cstheme="minorHAnsi"/>
-          <w:sz w:val="24"/>
-          <w:szCs w:val="24"/>
-        </w:rPr>
-        <w:t>url</w:t>
-      </w:r>
-      <w:proofErr w:type="spellEnd"/>
-      <w:r>
-        <w:rPr>
-          <w:rFonts w:cstheme="minorHAnsi"/>
-          <w:sz w:val="24"/>
-          <w:szCs w:val="24"/>
-        </w:rPr>
-        <w:t>&gt;</w:t>
-      </w:r>
-    </w:p>
-    <w:p>
-      <w:pPr>
-        <w:pStyle w:val="ListParagraph"/>
-        <w:numPr>
-          <w:ilvl w:val="1"/>
-          <w:numId w:val="2"/>
-        </w:numPr>
-        <w:rPr>
-          <w:rFonts w:cstheme="minorHAnsi"/>
-          <w:sz w:val="24"/>
-          <w:szCs w:val="24"/>
-        </w:rPr>
-      </w:pPr>
-      <w:r>
-        <w:rPr>
-          <w:rFonts w:cstheme="minorHAnsi"/>
-          <w:sz w:val="24"/>
-          <w:szCs w:val="24"/>
-        </w:rPr>
-        <w:t>git clone -b &lt;</w:t>
-      </w:r>
-      <w:proofErr w:type="spellStart"/>
-      <w:r>
-        <w:rPr>
-          <w:rFonts w:cstheme="minorHAnsi"/>
-          <w:sz w:val="24"/>
-          <w:szCs w:val="24"/>
-        </w:rPr>
-        <w:t>branchname</w:t>
-      </w:r>
-      <w:proofErr w:type="spellEnd"/>
-      <w:r>
-        <w:rPr>
-          <w:rFonts w:cstheme="minorHAnsi"/>
-          <w:sz w:val="24"/>
-          <w:szCs w:val="24"/>
-        </w:rPr>
-        <w:t>&gt; &lt;remote-repo-</w:t>
-      </w:r>
-      <w:proofErr w:type="spellStart"/>
-      <w:r>
-        <w:rPr>
-          <w:rFonts w:cstheme="minorHAnsi"/>
-          <w:sz w:val="24"/>
-          <w:szCs w:val="24"/>
-        </w:rPr>
-        <w:t>url</w:t>
-      </w:r>
-      <w:proofErr w:type="spellEnd"/>
-      <w:r>
-        <w:rPr>
-          <w:rFonts w:cstheme="minorHAnsi"/>
-          <w:sz w:val="24"/>
-          <w:szCs w:val="24"/>
-        </w:rPr>
-        <w:t>&gt;</w:t>
+        <w:t>git clone --branch &lt;branchname&gt; &lt;remote-repo-url&gt;</w:t>
+      </w:r>
+    </w:p>
+    <w:p>
+      <w:pPr>
+        <w:pStyle w:val="ListParagraph"/>
+        <w:numPr>
+          <w:ilvl w:val="1"/>
+          <w:numId w:val="2"/>
+        </w:numPr>
+        <w:rPr>
+          <w:rFonts w:cstheme="minorHAnsi"/>
+          <w:sz w:val="24"/>
+          <w:szCs w:val="24"/>
+        </w:rPr>
+      </w:pPr>
+      <w:r>
+        <w:rPr>
+          <w:rFonts w:cstheme="minorHAnsi"/>
+          <w:sz w:val="24"/>
+          <w:szCs w:val="24"/>
+        </w:rPr>
+        <w:t>git clone -b &lt;branchname&gt; &lt;remote-repo-url&gt;</w:t>
       </w:r>
     </w:p>
     <w:p>
@@ -11347,25 +9855,7 @@
           <w:sz w:val="24"/>
           <w:szCs w:val="24"/>
         </w:rPr>
-        <w:t xml:space="preserve">git clone -b </w:t>
-      </w:r>
-      <w:proofErr w:type="spellStart"/>
-      <w:r>
-        <w:rPr>
-          <w:rFonts w:cstheme="minorHAnsi"/>
-          <w:sz w:val="24"/>
-          <w:szCs w:val="24"/>
-        </w:rPr>
-        <w:t>passwordless</w:t>
-      </w:r>
-      <w:proofErr w:type="spellEnd"/>
-      <w:r>
-        <w:rPr>
-          <w:rFonts w:cstheme="minorHAnsi"/>
-          <w:sz w:val="24"/>
-          <w:szCs w:val="24"/>
-        </w:rPr>
-        <w:t xml:space="preserve">-auth </w:t>
+        <w:t xml:space="preserve">git clone -b passwordless-auth </w:t>
       </w:r>
       <w:hyperlink r:id="rId7" w:history="1">
         <w:r>
@@ -11512,33 +10002,22 @@
           <w:sz w:val="24"/>
           <w:szCs w:val="24"/>
         </w:rPr>
-        <w:t xml:space="preserve">Password and </w:t>
-      </w:r>
-      <w:proofErr w:type="spellStart"/>
-      <w:r>
-        <w:rPr>
-          <w:rFonts w:cstheme="minorHAnsi"/>
-          <w:sz w:val="24"/>
-          <w:szCs w:val="24"/>
-        </w:rPr>
-        <w:t>UserName</w:t>
-      </w:r>
-      <w:proofErr w:type="spellEnd"/>
-    </w:p>
-    <w:p>
-      <w:pPr>
-        <w:pStyle w:val="ListParagraph"/>
-        <w:numPr>
-          <w:ilvl w:val="2"/>
-          <w:numId w:val="2"/>
-        </w:numPr>
-        <w:rPr>
-          <w:rFonts w:cstheme="minorHAnsi"/>
-          <w:sz w:val="24"/>
-          <w:szCs w:val="24"/>
-        </w:rPr>
-      </w:pPr>
-      <w:proofErr w:type="spellStart"/>
+        <w:t>Password and UserName</w:t>
+      </w:r>
+    </w:p>
+    <w:p>
+      <w:pPr>
+        <w:pStyle w:val="ListParagraph"/>
+        <w:numPr>
+          <w:ilvl w:val="2"/>
+          <w:numId w:val="2"/>
+        </w:numPr>
+        <w:rPr>
+          <w:rFonts w:cstheme="minorHAnsi"/>
+          <w:sz w:val="24"/>
+          <w:szCs w:val="24"/>
+        </w:rPr>
+      </w:pPr>
       <w:r>
         <w:rPr>
           <w:rFonts w:ascii="Arial" w:hAnsi="Arial" w:cs="Arial"/>
@@ -11549,7 +10028,6 @@
         </w:rPr>
         <w:t>UserName</w:t>
       </w:r>
-      <w:proofErr w:type="spellEnd"/>
     </w:p>
     <w:p>
       <w:pPr>
@@ -11635,18 +10113,8 @@
           <w:sz w:val="24"/>
           <w:szCs w:val="24"/>
         </w:rPr>
-        <w:t>Thanks you</w:t>
-      </w:r>
-      <w:proofErr w:type="gramStart"/>
-      <w:r>
-        <w:rPr>
-          <w:rFonts w:cstheme="minorHAnsi"/>
-          <w:sz w:val="24"/>
-          <w:szCs w:val="24"/>
-        </w:rPr>
-        <w:t xml:space="preserve"> ..</w:t>
-      </w:r>
-      <w:proofErr w:type="gramEnd"/>
+        <w:t>Thanks you ..</w:t>
+      </w:r>
     </w:p>
     <w:p>
       <w:pPr>

</xml_diff>

<commit_message>
my final commit for 20-12-2022
</commit_message>
<xml_diff>
--- a/GitLeran/GIT.docx
+++ b/GitLeran/GIT.docx
@@ -158,25 +158,14 @@
           <w:lang w:eastAsia="en-IN"/>
         </w:rPr>
       </w:pPr>
-      <w:proofErr w:type="spellStart"/>
-      <w:r>
-        <w:rPr>
-          <w:rFonts w:eastAsia="Times New Roman" w:cstheme="minorHAnsi"/>
-          <w:sz w:val="24"/>
-          <w:szCs w:val="24"/>
-          <w:lang w:eastAsia="en-IN"/>
-        </w:rPr>
-        <w:t>Git</w:t>
-      </w:r>
-      <w:proofErr w:type="spellEnd"/>
-      <w:r>
-        <w:rPr>
-          <w:rFonts w:eastAsia="Times New Roman" w:cstheme="minorHAnsi"/>
-          <w:sz w:val="24"/>
-          <w:szCs w:val="24"/>
-          <w:lang w:eastAsia="en-IN"/>
-        </w:rPr>
-        <w:t xml:space="preserve"> also helps you synchronise code between multiple people.</w:t>
+      <w:r>
+        <w:rPr>
+          <w:rFonts w:eastAsia="Times New Roman" w:cstheme="minorHAnsi"/>
+          <w:sz w:val="24"/>
+          <w:szCs w:val="24"/>
+          <w:lang w:eastAsia="en-IN"/>
+        </w:rPr>
+        <w:t>Git also helps you synchronise code between multiple people.</w:t>
       </w:r>
     </w:p>
     <w:p>
@@ -986,27 +975,7 @@
           <w:szCs w:val="24"/>
           <w:lang w:eastAsia="en-IN"/>
         </w:rPr>
-        <w:t xml:space="preserve">Step 1: Make sure you have Git installed on </w:t>
-      </w:r>
-      <w:proofErr w:type="spellStart"/>
-      <w:r>
-        <w:rPr>
-          <w:rFonts w:eastAsia="Times New Roman" w:cstheme="minorHAnsi"/>
-          <w:sz w:val="24"/>
-          <w:szCs w:val="24"/>
-          <w:lang w:eastAsia="en-IN"/>
-        </w:rPr>
-        <w:t>you</w:t>
-      </w:r>
-      <w:proofErr w:type="spellEnd"/>
-      <w:r>
-        <w:rPr>
-          <w:rFonts w:eastAsia="Times New Roman" w:cstheme="minorHAnsi"/>
-          <w:sz w:val="24"/>
-          <w:szCs w:val="24"/>
-          <w:lang w:eastAsia="en-IN"/>
-        </w:rPr>
-        <w:t xml:space="preserve"> machine. If you are running Linux(deb), enter the following in the terminal</w:t>
+        <w:t>Step 1: Make sure you have Git installed on you machine. If you are running Linux(deb), enter the following in the terminal</w:t>
       </w:r>
     </w:p>
     <w:p>
@@ -1038,29 +1007,16 @@
         </w:rPr>
         <w:t xml:space="preserve">$ </w:t>
       </w:r>
-      <w:proofErr w:type="spellStart"/>
-      <w:r>
-        <w:rPr>
-          <w:rFonts w:eastAsia="Times New Roman" w:cstheme="minorHAnsi"/>
-          <w:b/>
-          <w:bCs/>
-          <w:sz w:val="24"/>
-          <w:szCs w:val="24"/>
-          <w:lang w:eastAsia="en-IN"/>
-        </w:rPr>
-        <w:t>sudo</w:t>
-      </w:r>
-      <w:proofErr w:type="spellEnd"/>
-      <w:r>
-        <w:rPr>
-          <w:rFonts w:eastAsia="Times New Roman" w:cstheme="minorHAnsi"/>
-          <w:b/>
-          <w:bCs/>
-          <w:sz w:val="24"/>
-          <w:szCs w:val="24"/>
-          <w:lang w:eastAsia="en-IN"/>
-        </w:rPr>
-        <w:t xml:space="preserve"> apt install git-all</w:t>
+      <w:r>
+        <w:rPr>
+          <w:rFonts w:eastAsia="Times New Roman" w:cstheme="minorHAnsi"/>
+          <w:b/>
+          <w:bCs/>
+          <w:sz w:val="24"/>
+          <w:szCs w:val="24"/>
+          <w:lang w:eastAsia="en-IN"/>
+        </w:rPr>
+        <w:t>sudo apt install git-all</w:t>
       </w:r>
     </w:p>
     <w:p>
@@ -1152,31 +1108,7 @@
           <w:szCs w:val="24"/>
           <w:lang w:eastAsia="en-IN"/>
         </w:rPr>
-        <w:t xml:space="preserve">git config --global </w:t>
-      </w:r>
-      <w:proofErr w:type="spellStart"/>
-      <w:r>
-        <w:rPr>
-          <w:rFonts w:eastAsia="Times New Roman" w:cstheme="minorHAnsi"/>
-          <w:b/>
-          <w:bCs/>
-          <w:sz w:val="24"/>
-          <w:szCs w:val="24"/>
-          <w:lang w:eastAsia="en-IN"/>
-        </w:rPr>
-        <w:t>user.email</w:t>
-      </w:r>
-      <w:proofErr w:type="spellEnd"/>
-      <w:r>
-        <w:rPr>
-          <w:rFonts w:eastAsia="Times New Roman" w:cstheme="minorHAnsi"/>
-          <w:b/>
-          <w:bCs/>
-          <w:sz w:val="24"/>
-          <w:szCs w:val="24"/>
-          <w:lang w:eastAsia="en-IN"/>
-        </w:rPr>
-        <w:t xml:space="preserve"> "im_satoshi@musk.com"</w:t>
+        <w:t>git config --global user.email "im_satoshi@musk.com"</w:t>
       </w:r>
     </w:p>
     <w:p>
@@ -1245,27 +1177,7 @@
           <w:szCs w:val="24"/>
           <w:lang w:eastAsia="en-IN"/>
         </w:rPr>
-        <w:t xml:space="preserve">create new file and changes on file push this file in </w:t>
-      </w:r>
-      <w:proofErr w:type="spellStart"/>
-      <w:r>
-        <w:rPr>
-          <w:rFonts w:eastAsia="Times New Roman" w:cstheme="minorHAnsi"/>
-          <w:sz w:val="24"/>
-          <w:szCs w:val="24"/>
-          <w:lang w:eastAsia="en-IN"/>
-        </w:rPr>
-        <w:t>git</w:t>
-      </w:r>
-      <w:proofErr w:type="spellEnd"/>
-      <w:r>
-        <w:rPr>
-          <w:rFonts w:eastAsia="Times New Roman" w:cstheme="minorHAnsi"/>
-          <w:sz w:val="24"/>
-          <w:szCs w:val="24"/>
-          <w:lang w:eastAsia="en-IN"/>
-        </w:rPr>
-        <w:t xml:space="preserve"> repo</w:t>
+        <w:t>create new file and changes on file push this file in git repo</w:t>
       </w:r>
     </w:p>
     <w:p>
@@ -1420,27 +1332,7 @@
           <w:szCs w:val="24"/>
           <w:lang w:eastAsia="en-IN"/>
         </w:rPr>
-        <w:t xml:space="preserve">Uncommit Changes you just made to your </w:t>
-      </w:r>
-      <w:proofErr w:type="spellStart"/>
-      <w:r>
-        <w:rPr>
-          <w:rFonts w:eastAsia="Times New Roman" w:cstheme="minorHAnsi"/>
-          <w:sz w:val="24"/>
-          <w:szCs w:val="24"/>
-          <w:lang w:eastAsia="en-IN"/>
-        </w:rPr>
-        <w:t>Git</w:t>
-      </w:r>
-      <w:proofErr w:type="spellEnd"/>
-      <w:r>
-        <w:rPr>
-          <w:rFonts w:eastAsia="Times New Roman" w:cstheme="minorHAnsi"/>
-          <w:sz w:val="24"/>
-          <w:szCs w:val="24"/>
-          <w:lang w:eastAsia="en-IN"/>
-        </w:rPr>
-        <w:t xml:space="preserve"> Repo</w:t>
+        <w:t>Uncommit Changes you just made to your Git Repo</w:t>
       </w:r>
     </w:p>
     <w:p>
@@ -1500,19 +1392,8 @@
           <w:szCs w:val="24"/>
           <w:lang w:eastAsia="en-IN"/>
         </w:rPr>
-        <w:t xml:space="preserve">git remote add origin </w:t>
-      </w:r>
-      <w:proofErr w:type="spellStart"/>
-      <w:r>
-        <w:rPr>
-          <w:rFonts w:eastAsia="Times New Roman" w:cstheme="minorHAnsi"/>
-          <w:sz w:val="24"/>
-          <w:szCs w:val="24"/>
-          <w:lang w:eastAsia="en-IN"/>
-        </w:rPr>
-        <w:t>remote_repository_URL</w:t>
-      </w:r>
-      <w:proofErr w:type="spellEnd"/>
+        <w:t>git remote add origin remote_repository_URL</w:t>
+      </w:r>
     </w:p>
     <w:p>
       <w:pPr>
@@ -1638,27 +1519,7 @@
           <w:szCs w:val="24"/>
           <w:lang w:eastAsia="en-IN"/>
         </w:rPr>
-        <w:t xml:space="preserve">Code push local code to live repo in </w:t>
-      </w:r>
-      <w:proofErr w:type="spellStart"/>
-      <w:r>
-        <w:rPr>
-          <w:rFonts w:eastAsia="Times New Roman" w:cstheme="minorHAnsi"/>
-          <w:sz w:val="24"/>
-          <w:szCs w:val="24"/>
-          <w:lang w:eastAsia="en-IN"/>
-        </w:rPr>
-        <w:t>github</w:t>
-      </w:r>
-      <w:proofErr w:type="spellEnd"/>
-      <w:r>
-        <w:rPr>
-          <w:rFonts w:eastAsia="Times New Roman" w:cstheme="minorHAnsi"/>
-          <w:sz w:val="24"/>
-          <w:szCs w:val="24"/>
-          <w:lang w:eastAsia="en-IN"/>
-        </w:rPr>
-        <w:t xml:space="preserve"> </w:t>
+        <w:t xml:space="preserve">Code push local code to live repo in github </w:t>
       </w:r>
     </w:p>
     <w:p>
@@ -1802,27 +1663,7 @@
           <w:szCs w:val="24"/>
           <w:lang w:eastAsia="en-IN"/>
         </w:rPr>
-        <w:t xml:space="preserve">Revert back to the last committed version to the </w:t>
-      </w:r>
-      <w:proofErr w:type="spellStart"/>
-      <w:r>
-        <w:rPr>
-          <w:rFonts w:eastAsia="Times New Roman" w:cstheme="minorHAnsi"/>
-          <w:sz w:val="24"/>
-          <w:szCs w:val="24"/>
-          <w:lang w:eastAsia="en-IN"/>
-        </w:rPr>
-        <w:t>Git</w:t>
-      </w:r>
-      <w:proofErr w:type="spellEnd"/>
-      <w:r>
-        <w:rPr>
-          <w:rFonts w:eastAsia="Times New Roman" w:cstheme="minorHAnsi"/>
-          <w:sz w:val="24"/>
-          <w:szCs w:val="24"/>
-          <w:lang w:eastAsia="en-IN"/>
-        </w:rPr>
-        <w:t xml:space="preserve"> Repo</w:t>
+        <w:t>Revert back to the last committed version to the Git Repo</w:t>
       </w:r>
     </w:p>
     <w:p>
@@ -2245,27 +2086,7 @@
           <w:szCs w:val="24"/>
           <w:lang w:eastAsia="en-IN"/>
         </w:rPr>
-        <w:t xml:space="preserve">Cloning a </w:t>
-      </w:r>
-      <w:proofErr w:type="spellStart"/>
-      <w:r>
-        <w:rPr>
-          <w:rFonts w:eastAsia="Times New Roman" w:cstheme="minorHAnsi"/>
-          <w:sz w:val="24"/>
-          <w:szCs w:val="24"/>
-          <w:lang w:eastAsia="en-IN"/>
-        </w:rPr>
-        <w:t>Git</w:t>
-      </w:r>
-      <w:proofErr w:type="spellEnd"/>
-      <w:r>
-        <w:rPr>
-          <w:rFonts w:eastAsia="Times New Roman" w:cstheme="minorHAnsi"/>
-          <w:sz w:val="24"/>
-          <w:szCs w:val="24"/>
-          <w:lang w:eastAsia="en-IN"/>
-        </w:rPr>
-        <w:t xml:space="preserve"> Repo</w:t>
+        <w:t>Cloning a Git Repo</w:t>
       </w:r>
     </w:p>
     <w:p>
@@ -2298,21 +2119,8 @@
           <w:lang w:eastAsia="en-IN"/>
         </w:rPr>
         <w:lastRenderedPageBreak/>
-        <w:t xml:space="preserve">git clone </w:t>
-      </w:r>
-      <w:proofErr w:type="spellStart"/>
-      <w:r>
-        <w:rPr>
-          <w:rFonts w:eastAsia="Times New Roman" w:cstheme="minorHAnsi"/>
-          <w:b/>
-          <w:bCs/>
-          <w:sz w:val="24"/>
-          <w:szCs w:val="24"/>
-          <w:lang w:eastAsia="en-IN"/>
-        </w:rPr>
-        <w:t>remote_repository_URL</w:t>
-      </w:r>
-      <w:proofErr w:type="spellEnd"/>
+        <w:t>git clone remote_repository_URL</w:t>
+      </w:r>
     </w:p>
     <w:p>
       <w:pPr>
@@ -2367,47 +2175,7 @@
           <w:szCs w:val="24"/>
           <w:lang w:eastAsia="en-IN"/>
         </w:rPr>
-        <w:t xml:space="preserve">So imagine you and your friend are collaborating on a project. You both are working on the same project files. Each time you make some changes and push it into the master repo, your friend has to pull the changes that you pushed into the </w:t>
-      </w:r>
-      <w:proofErr w:type="spellStart"/>
-      <w:r>
-        <w:rPr>
-          <w:rFonts w:eastAsia="Times New Roman" w:cstheme="minorHAnsi"/>
-          <w:sz w:val="24"/>
-          <w:szCs w:val="24"/>
-          <w:lang w:eastAsia="en-IN"/>
-        </w:rPr>
-        <w:t>git</w:t>
-      </w:r>
-      <w:proofErr w:type="spellEnd"/>
-      <w:r>
-        <w:rPr>
-          <w:rFonts w:eastAsia="Times New Roman" w:cstheme="minorHAnsi"/>
-          <w:sz w:val="24"/>
-          <w:szCs w:val="24"/>
-          <w:lang w:eastAsia="en-IN"/>
-        </w:rPr>
-        <w:t xml:space="preserve"> repo. Meaning to make sure you’re working on the latest version of the </w:t>
-      </w:r>
-      <w:proofErr w:type="spellStart"/>
-      <w:r>
-        <w:rPr>
-          <w:rFonts w:eastAsia="Times New Roman" w:cstheme="minorHAnsi"/>
-          <w:sz w:val="24"/>
-          <w:szCs w:val="24"/>
-          <w:lang w:eastAsia="en-IN"/>
-        </w:rPr>
-        <w:t>git</w:t>
-      </w:r>
-      <w:proofErr w:type="spellEnd"/>
-      <w:r>
-        <w:rPr>
-          <w:rFonts w:eastAsia="Times New Roman" w:cstheme="minorHAnsi"/>
-          <w:sz w:val="24"/>
-          <w:szCs w:val="24"/>
-          <w:lang w:eastAsia="en-IN"/>
-        </w:rPr>
-        <w:t xml:space="preserve"> repo each time you start working, a git pull command is the way to go.</w:t>
+        <w:t>So imagine you and your friend are collaborating on a project. You both are working on the same project files. Each time you make some changes and push it into the master repo, your friend has to pull the changes that you pushed into the git repo. Meaning to make sure you’re working on the latest version of the git repo each time you start working, a git pull command is the way to go.</w:t>
       </w:r>
     </w:p>
     <w:p>
@@ -2490,7 +2258,6 @@
           <w:lang w:eastAsia="en-IN"/>
         </w:rPr>
       </w:pPr>
-      <w:proofErr w:type="spellStart"/>
       <w:r>
         <w:rPr>
           <w:rFonts w:eastAsia="Times New Roman" w:cstheme="minorHAnsi"/>
@@ -2502,7 +2269,6 @@
         </w:rPr>
         <w:t>Gitignore</w:t>
       </w:r>
-      <w:proofErr w:type="spellEnd"/>
     </w:p>
     <w:p>
       <w:pPr>
@@ -2529,27 +2295,7 @@
           <w:szCs w:val="24"/>
           <w:lang w:eastAsia="en-IN"/>
         </w:rPr>
-        <w:t>.</w:t>
-      </w:r>
-      <w:proofErr w:type="spellStart"/>
-      <w:r>
-        <w:rPr>
-          <w:rFonts w:eastAsia="Times New Roman" w:cstheme="minorHAnsi"/>
-          <w:sz w:val="24"/>
-          <w:szCs w:val="24"/>
-          <w:lang w:eastAsia="en-IN"/>
-        </w:rPr>
-        <w:t>gitignore</w:t>
-      </w:r>
-      <w:proofErr w:type="spellEnd"/>
-      <w:r>
-        <w:rPr>
-          <w:rFonts w:eastAsia="Times New Roman" w:cstheme="minorHAnsi"/>
-          <w:sz w:val="24"/>
-          <w:szCs w:val="24"/>
-          <w:lang w:eastAsia="en-IN"/>
-        </w:rPr>
-        <w:t xml:space="preserve"> tells git which files (or patterns) it should ignore</w:t>
+        <w:t>.gitignore tells git which files (or patterns) it should ignore</w:t>
       </w:r>
     </w:p>
     <w:p>
@@ -2608,57 +2354,29 @@
           <w:sz w:val="24"/>
           <w:szCs w:val="24"/>
         </w:rPr>
-        <w:t xml:space="preserve">Create account or login </w:t>
-      </w:r>
-      <w:proofErr w:type="spellStart"/>
-      <w:r>
-        <w:rPr>
-          <w:rFonts w:cstheme="minorHAnsi"/>
-          <w:sz w:val="24"/>
-          <w:szCs w:val="24"/>
-        </w:rPr>
-        <w:t>accont</w:t>
-      </w:r>
-      <w:proofErr w:type="spellEnd"/>
-    </w:p>
-    <w:p>
-      <w:pPr>
-        <w:pStyle w:val="ListParagraph"/>
-        <w:numPr>
-          <w:ilvl w:val="1"/>
-          <w:numId w:val="2"/>
-        </w:numPr>
-        <w:rPr>
-          <w:rFonts w:cstheme="minorHAnsi"/>
-          <w:sz w:val="24"/>
-          <w:szCs w:val="24"/>
-        </w:rPr>
-      </w:pPr>
-      <w:r>
-        <w:rPr>
-          <w:rFonts w:cstheme="minorHAnsi"/>
-          <w:sz w:val="24"/>
-          <w:szCs w:val="24"/>
-        </w:rPr>
-        <w:t xml:space="preserve">Create  new repository </w:t>
-      </w:r>
-      <w:proofErr w:type="spellStart"/>
-      <w:r>
-        <w:rPr>
-          <w:rFonts w:cstheme="minorHAnsi"/>
-          <w:sz w:val="24"/>
-          <w:szCs w:val="24"/>
-        </w:rPr>
-        <w:t>github</w:t>
-      </w:r>
-      <w:proofErr w:type="spellEnd"/>
-      <w:r>
-        <w:rPr>
-          <w:rFonts w:cstheme="minorHAnsi"/>
-          <w:sz w:val="24"/>
-          <w:szCs w:val="24"/>
-        </w:rPr>
-        <w:t xml:space="preserve"> account  near profile plus to new repository option it click </w:t>
+        <w:t>Create account or login accont</w:t>
+      </w:r>
+    </w:p>
+    <w:p>
+      <w:pPr>
+        <w:pStyle w:val="ListParagraph"/>
+        <w:numPr>
+          <w:ilvl w:val="1"/>
+          <w:numId w:val="2"/>
+        </w:numPr>
+        <w:rPr>
+          <w:rFonts w:cstheme="minorHAnsi"/>
+          <w:sz w:val="24"/>
+          <w:szCs w:val="24"/>
+        </w:rPr>
+      </w:pPr>
+      <w:r>
+        <w:rPr>
+          <w:rFonts w:cstheme="minorHAnsi"/>
+          <w:sz w:val="24"/>
+          <w:szCs w:val="24"/>
+        </w:rPr>
+        <w:t xml:space="preserve">Create  new repository github account  near profile plus to new repository option it click </w:t>
       </w:r>
     </w:p>
     <w:p>
@@ -2974,29 +2692,7 @@
           <w:sz w:val="24"/>
           <w:szCs w:val="24"/>
         </w:rPr>
-        <w:t xml:space="preserve">Add global </w:t>
-      </w:r>
-      <w:proofErr w:type="spellStart"/>
-      <w:r>
-        <w:rPr>
-          <w:rFonts w:cstheme="minorHAnsi"/>
-          <w:b/>
-          <w:bCs/>
-          <w:sz w:val="24"/>
-          <w:szCs w:val="24"/>
-        </w:rPr>
-        <w:t>conguration</w:t>
-      </w:r>
-      <w:proofErr w:type="spellEnd"/>
-      <w:r>
-        <w:rPr>
-          <w:rFonts w:cstheme="minorHAnsi"/>
-          <w:b/>
-          <w:bCs/>
-          <w:sz w:val="24"/>
-          <w:szCs w:val="24"/>
-        </w:rPr>
-        <w:t xml:space="preserve"> like name, email</w:t>
+        <w:t>Add global conguration like name, email</w:t>
       </w:r>
     </w:p>
     <w:p>
@@ -3075,27 +2771,7 @@
           <w:szCs w:val="24"/>
           <w:lang w:eastAsia="en-IN"/>
         </w:rPr>
-        <w:t xml:space="preserve">git config --global </w:t>
-      </w:r>
-      <w:proofErr w:type="spellStart"/>
-      <w:r>
-        <w:rPr>
-          <w:rFonts w:eastAsia="Times New Roman" w:cstheme="minorHAnsi"/>
-          <w:sz w:val="24"/>
-          <w:szCs w:val="24"/>
-          <w:lang w:eastAsia="en-IN"/>
-        </w:rPr>
-        <w:t>user.email</w:t>
-      </w:r>
-      <w:proofErr w:type="spellEnd"/>
-      <w:r>
-        <w:rPr>
-          <w:rFonts w:eastAsia="Times New Roman" w:cstheme="minorHAnsi"/>
-          <w:sz w:val="24"/>
-          <w:szCs w:val="24"/>
-          <w:lang w:eastAsia="en-IN"/>
-        </w:rPr>
-        <w:t xml:space="preserve"> "im_satoshi@musk.com"</w:t>
+        <w:t>git config --global user.email "im_satoshi@musk.com"</w:t>
       </w:r>
     </w:p>
     <w:p>
@@ -3245,25 +2921,7 @@
           <w:szCs w:val="24"/>
         </w:rPr>
         <w:lastRenderedPageBreak/>
-        <w:t xml:space="preserve">git </w:t>
-      </w:r>
-      <w:proofErr w:type="spellStart"/>
-      <w:r>
-        <w:rPr>
-          <w:rFonts w:cstheme="minorHAnsi"/>
-          <w:sz w:val="24"/>
-          <w:szCs w:val="24"/>
-        </w:rPr>
-        <w:t>init</w:t>
-      </w:r>
-      <w:proofErr w:type="spellEnd"/>
-      <w:r>
-        <w:rPr>
-          <w:rFonts w:cstheme="minorHAnsi"/>
-          <w:sz w:val="24"/>
-          <w:szCs w:val="24"/>
-        </w:rPr>
-        <w:t xml:space="preserve"> -b main</w:t>
+        <w:t>git init -b main</w:t>
       </w:r>
     </w:p>
     <w:p>
@@ -3832,25 +3490,7 @@
           <w:sz w:val="24"/>
           <w:szCs w:val="24"/>
         </w:rPr>
-        <w:t>git diff HEAD &lt;</w:t>
-      </w:r>
-      <w:proofErr w:type="spellStart"/>
-      <w:r>
-        <w:rPr>
-          <w:rFonts w:cstheme="minorHAnsi"/>
-          <w:sz w:val="24"/>
-          <w:szCs w:val="24"/>
-        </w:rPr>
-        <w:t>file_name</w:t>
-      </w:r>
-      <w:proofErr w:type="spellEnd"/>
-      <w:r>
-        <w:rPr>
-          <w:rFonts w:cstheme="minorHAnsi"/>
-          <w:sz w:val="24"/>
-          <w:szCs w:val="24"/>
-        </w:rPr>
-        <w:t>&gt;</w:t>
+        <w:t>git diff HEAD &lt;file_name&gt;</w:t>
       </w:r>
     </w:p>
     <w:p>
@@ -3895,25 +3535,7 @@
           <w:szCs w:val="24"/>
         </w:rPr>
         <w:tab/>
-        <w:t>git diff &lt;</w:t>
-      </w:r>
-      <w:proofErr w:type="spellStart"/>
-      <w:r>
-        <w:rPr>
-          <w:rFonts w:cstheme="minorHAnsi"/>
-          <w:sz w:val="24"/>
-          <w:szCs w:val="24"/>
-        </w:rPr>
-        <w:t>file_name</w:t>
-      </w:r>
-      <w:proofErr w:type="spellEnd"/>
-      <w:r>
-        <w:rPr>
-          <w:rFonts w:cstheme="minorHAnsi"/>
-          <w:sz w:val="24"/>
-          <w:szCs w:val="24"/>
-        </w:rPr>
-        <w:t>&gt;</w:t>
+        <w:t>git diff &lt;file_name&gt;</w:t>
       </w:r>
     </w:p>
     <w:p>
@@ -3958,25 +3580,7 @@
           <w:szCs w:val="24"/>
         </w:rPr>
         <w:tab/>
-        <w:t>git diff --staged &lt;</w:t>
-      </w:r>
-      <w:proofErr w:type="spellStart"/>
-      <w:r>
-        <w:rPr>
-          <w:rFonts w:cstheme="minorHAnsi"/>
-          <w:sz w:val="24"/>
-          <w:szCs w:val="24"/>
-        </w:rPr>
-        <w:t>file_name</w:t>
-      </w:r>
-      <w:proofErr w:type="spellEnd"/>
-      <w:r>
-        <w:rPr>
-          <w:rFonts w:cstheme="minorHAnsi"/>
-          <w:sz w:val="24"/>
-          <w:szCs w:val="24"/>
-        </w:rPr>
-        <w:t>&gt;</w:t>
+        <w:t>git diff --staged &lt;file_name&gt;</w:t>
       </w:r>
     </w:p>
     <w:p>
@@ -4022,25 +3626,7 @@
           <w:szCs w:val="24"/>
         </w:rPr>
         <w:tab/>
-        <w:t>git diff &lt;branch_name1&gt; &lt;branch_name2&gt; &lt;</w:t>
-      </w:r>
-      <w:proofErr w:type="spellStart"/>
-      <w:r>
-        <w:rPr>
-          <w:rFonts w:cstheme="minorHAnsi"/>
-          <w:sz w:val="24"/>
-          <w:szCs w:val="24"/>
-        </w:rPr>
-        <w:t>file_name</w:t>
-      </w:r>
-      <w:proofErr w:type="spellEnd"/>
-      <w:r>
-        <w:rPr>
-          <w:rFonts w:cstheme="minorHAnsi"/>
-          <w:sz w:val="24"/>
-          <w:szCs w:val="24"/>
-        </w:rPr>
-        <w:t>&gt;</w:t>
+        <w:t>git diff &lt;branch_name1&gt; &lt;branch_name2&gt; &lt;file_name&gt;</w:t>
       </w:r>
     </w:p>
     <w:p>
@@ -4085,61 +3671,7 @@
           <w:szCs w:val="24"/>
         </w:rPr>
         <w:tab/>
-        <w:t>git diff &lt;</w:t>
-      </w:r>
-      <w:proofErr w:type="spellStart"/>
-      <w:r>
-        <w:rPr>
-          <w:rFonts w:cstheme="minorHAnsi"/>
-          <w:sz w:val="24"/>
-          <w:szCs w:val="24"/>
-        </w:rPr>
-        <w:t>commit_hash</w:t>
-      </w:r>
-      <w:proofErr w:type="spellEnd"/>
-      <w:r>
-        <w:rPr>
-          <w:rFonts w:cstheme="minorHAnsi"/>
-          <w:sz w:val="24"/>
-          <w:szCs w:val="24"/>
-        </w:rPr>
-        <w:t>&gt; &lt;</w:t>
-      </w:r>
-      <w:proofErr w:type="spellStart"/>
-      <w:r>
-        <w:rPr>
-          <w:rFonts w:cstheme="minorHAnsi"/>
-          <w:sz w:val="24"/>
-          <w:szCs w:val="24"/>
-        </w:rPr>
-        <w:t>commit_hash</w:t>
-      </w:r>
-      <w:proofErr w:type="spellEnd"/>
-      <w:r>
-        <w:rPr>
-          <w:rFonts w:cstheme="minorHAnsi"/>
-          <w:sz w:val="24"/>
-          <w:szCs w:val="24"/>
-        </w:rPr>
-        <w:t>&gt; &lt;</w:t>
-      </w:r>
-      <w:proofErr w:type="spellStart"/>
-      <w:r>
-        <w:rPr>
-          <w:rFonts w:cstheme="minorHAnsi"/>
-          <w:sz w:val="24"/>
-          <w:szCs w:val="24"/>
-        </w:rPr>
-        <w:t>file_name</w:t>
-      </w:r>
-      <w:proofErr w:type="spellEnd"/>
-      <w:r>
-        <w:rPr>
-          <w:rFonts w:cstheme="minorHAnsi"/>
-          <w:sz w:val="24"/>
-          <w:szCs w:val="24"/>
-        </w:rPr>
-        <w:t>&gt;</w:t>
+        <w:t>git diff &lt;commit_hash&gt; &lt;commit_hash&gt; &lt;file_name&gt;</w:t>
       </w:r>
     </w:p>
     <w:p>
@@ -4481,18 +4013,8 @@
           <w:sz w:val="24"/>
           <w:szCs w:val="24"/>
         </w:rPr>
-        <w:t>git log –</w:t>
-      </w:r>
-      <w:proofErr w:type="spellStart"/>
-      <w:r>
-        <w:rPr>
-          <w:rFonts w:cstheme="minorHAnsi"/>
-          <w:sz w:val="24"/>
-          <w:szCs w:val="24"/>
-        </w:rPr>
-        <w:t>oneline</w:t>
-      </w:r>
-      <w:proofErr w:type="spellEnd"/>
+        <w:t>git log –oneline</w:t>
+      </w:r>
     </w:p>
     <w:p>
       <w:pPr>
@@ -4605,25 +4127,7 @@
           <w:sz w:val="24"/>
           <w:szCs w:val="24"/>
         </w:rPr>
-        <w:t xml:space="preserve">List which files are staged, </w:t>
-      </w:r>
-      <w:proofErr w:type="spellStart"/>
-      <w:r>
-        <w:rPr>
-          <w:rFonts w:cstheme="minorHAnsi"/>
-          <w:sz w:val="24"/>
-          <w:szCs w:val="24"/>
-        </w:rPr>
-        <w:t>unstaged</w:t>
-      </w:r>
-      <w:proofErr w:type="spellEnd"/>
-      <w:r>
-        <w:rPr>
-          <w:rFonts w:cstheme="minorHAnsi"/>
-          <w:sz w:val="24"/>
-          <w:szCs w:val="24"/>
-        </w:rPr>
-        <w:t>, and untracked.</w:t>
+        <w:t>List which files are staged, unstaged, and untracked.</w:t>
       </w:r>
     </w:p>
     <w:p>
@@ -5281,25 +4785,7 @@
           <w:sz w:val="24"/>
           <w:szCs w:val="24"/>
         </w:rPr>
-        <w:t xml:space="preserve">The other type of undo involves your staging area. This contains the changes you’ll commit next to the repository. If you’ve staged a version of a file and later decide you don’t want to include it in the next commit, you’ll want to </w:t>
-      </w:r>
-      <w:proofErr w:type="spellStart"/>
-      <w:r>
-        <w:rPr>
-          <w:rFonts w:cstheme="minorHAnsi"/>
-          <w:sz w:val="24"/>
-          <w:szCs w:val="24"/>
-        </w:rPr>
-        <w:t>unstage</w:t>
-      </w:r>
-      <w:proofErr w:type="spellEnd"/>
-      <w:r>
-        <w:rPr>
-          <w:rFonts w:cstheme="minorHAnsi"/>
-          <w:sz w:val="24"/>
-          <w:szCs w:val="24"/>
-        </w:rPr>
-        <w:t xml:space="preserve"> it first</w:t>
+        <w:t>The other type of undo involves your staging area. This contains the changes you’ll commit next to the repository. If you’ve staged a version of a file and later decide you don’t want to include it in the next commit, you’ll want to unstage it first</w:t>
       </w:r>
     </w:p>
     <w:p>
@@ -5321,25 +4807,7 @@
           <w:sz w:val="24"/>
           <w:szCs w:val="24"/>
         </w:rPr>
-        <w:t xml:space="preserve">You can use the git reset command to </w:t>
-      </w:r>
-      <w:proofErr w:type="spellStart"/>
-      <w:r>
-        <w:rPr>
-          <w:rFonts w:cstheme="minorHAnsi"/>
-          <w:sz w:val="24"/>
-          <w:szCs w:val="24"/>
-        </w:rPr>
-        <w:t>unstage</w:t>
-      </w:r>
-      <w:proofErr w:type="spellEnd"/>
-      <w:r>
-        <w:rPr>
-          <w:rFonts w:cstheme="minorHAnsi"/>
-          <w:sz w:val="24"/>
-          <w:szCs w:val="24"/>
-        </w:rPr>
-        <w:t xml:space="preserve"> a staged file:</w:t>
+        <w:t>You can use the git reset command to unstage a staged file:</w:t>
       </w:r>
     </w:p>
     <w:p>
@@ -5757,25 +5225,7 @@
           <w:sz w:val="24"/>
           <w:szCs w:val="24"/>
         </w:rPr>
-        <w:t xml:space="preserve">When the --soft argument is passed, the ref pointers are updated and the reset stops there. The Staging Index and the Working Directory are left untouched. This </w:t>
-      </w:r>
-      <w:proofErr w:type="spellStart"/>
-      <w:r>
-        <w:rPr>
-          <w:rFonts w:cstheme="minorHAnsi"/>
-          <w:sz w:val="24"/>
-          <w:szCs w:val="24"/>
-        </w:rPr>
-        <w:t>behavior</w:t>
-      </w:r>
-      <w:proofErr w:type="spellEnd"/>
-      <w:r>
-        <w:rPr>
-          <w:rFonts w:cstheme="minorHAnsi"/>
-          <w:sz w:val="24"/>
-          <w:szCs w:val="24"/>
-        </w:rPr>
-        <w:t xml:space="preserve"> can be hard to clearly demonstrate. Let's continue with our demo repo and prepare it for a soft reset.</w:t>
+        <w:t>When the --soft argument is passed, the ref pointers are updated and the reset stops there. The Staging Index and the Working Directory are left untouched. This behavior can be hard to clearly demonstrate. Let's continue with our demo repo and prepare it for a soft reset.</w:t>
       </w:r>
     </w:p>
     <w:p>
@@ -6279,7 +5729,6 @@
           <w:szCs w:val="24"/>
         </w:rPr>
       </w:pPr>
-      <w:proofErr w:type="spellStart"/>
       <w:r>
         <w:rPr>
           <w:rFonts w:cstheme="minorHAnsi"/>
@@ -6288,7 +5737,6 @@
         </w:rPr>
         <w:t>Oneline</w:t>
       </w:r>
-      <w:proofErr w:type="spellEnd"/>
     </w:p>
     <w:p>
       <w:pPr>
@@ -6309,25 +5757,7 @@
           <w:sz w:val="24"/>
           <w:szCs w:val="24"/>
         </w:rPr>
-        <w:t>The --</w:t>
-      </w:r>
-      <w:proofErr w:type="spellStart"/>
-      <w:r>
-        <w:rPr>
-          <w:rFonts w:cstheme="minorHAnsi"/>
-          <w:sz w:val="24"/>
-          <w:szCs w:val="24"/>
-        </w:rPr>
-        <w:t>oneline</w:t>
-      </w:r>
-      <w:proofErr w:type="spellEnd"/>
-      <w:r>
-        <w:rPr>
-          <w:rFonts w:cstheme="minorHAnsi"/>
-          <w:sz w:val="24"/>
-          <w:szCs w:val="24"/>
-        </w:rPr>
-        <w:t xml:space="preserve"> flag condenses each commit to a single line</w:t>
+        <w:t>The --oneline flag condenses each commit to a single line</w:t>
       </w:r>
     </w:p>
     <w:p>
@@ -6350,18 +5780,8 @@
           <w:szCs w:val="24"/>
         </w:rPr>
         <w:lastRenderedPageBreak/>
-        <w:t>git log –</w:t>
-      </w:r>
-      <w:proofErr w:type="spellStart"/>
-      <w:r>
-        <w:rPr>
-          <w:rFonts w:cstheme="minorHAnsi"/>
-          <w:sz w:val="24"/>
-          <w:szCs w:val="24"/>
-        </w:rPr>
-        <w:t>oneline</w:t>
-      </w:r>
-      <w:proofErr w:type="spellEnd"/>
+        <w:t>git log –oneline</w:t>
+      </w:r>
     </w:p>
     <w:p>
       <w:pPr>
@@ -6426,25 +5846,7 @@
           <w:sz w:val="24"/>
           <w:szCs w:val="24"/>
         </w:rPr>
-        <w:t>git log --</w:t>
-      </w:r>
-      <w:proofErr w:type="spellStart"/>
-      <w:r>
-        <w:rPr>
-          <w:rFonts w:cstheme="minorHAnsi"/>
-          <w:sz w:val="24"/>
-          <w:szCs w:val="24"/>
-        </w:rPr>
-        <w:t>oneline</w:t>
-      </w:r>
-      <w:proofErr w:type="spellEnd"/>
-      <w:r>
-        <w:rPr>
-          <w:rFonts w:cstheme="minorHAnsi"/>
-          <w:sz w:val="24"/>
-          <w:szCs w:val="24"/>
-        </w:rPr>
-        <w:t xml:space="preserve"> –decorate</w:t>
+        <w:t>git log --oneline –decorate</w:t>
       </w:r>
     </w:p>
     <w:p>
@@ -6504,7 +5906,6 @@
           <w:szCs w:val="24"/>
         </w:rPr>
       </w:pPr>
-      <w:proofErr w:type="spellStart"/>
       <w:r>
         <w:rPr>
           <w:rFonts w:cstheme="minorHAnsi"/>
@@ -6513,7 +5914,6 @@
         </w:rPr>
         <w:t>Shortlog</w:t>
       </w:r>
-      <w:proofErr w:type="spellEnd"/>
     </w:p>
     <w:p>
       <w:pPr>
@@ -6534,18 +5934,8 @@
           <w:sz w:val="24"/>
           <w:szCs w:val="24"/>
         </w:rPr>
-        <w:t xml:space="preserve">git </w:t>
-      </w:r>
-      <w:proofErr w:type="spellStart"/>
-      <w:r>
-        <w:rPr>
-          <w:rFonts w:cstheme="minorHAnsi"/>
-          <w:sz w:val="24"/>
-          <w:szCs w:val="24"/>
-        </w:rPr>
-        <w:t>shortlog</w:t>
-      </w:r>
-      <w:proofErr w:type="spellEnd"/>
+        <w:t>git shortlog</w:t>
+      </w:r>
     </w:p>
     <w:p>
       <w:pPr>
@@ -6640,25 +6030,7 @@
           <w:sz w:val="24"/>
           <w:szCs w:val="24"/>
         </w:rPr>
-        <w:t>--</w:t>
-      </w:r>
-      <w:proofErr w:type="spellStart"/>
-      <w:r>
-        <w:rPr>
-          <w:rFonts w:cstheme="minorHAnsi"/>
-          <w:sz w:val="24"/>
-          <w:szCs w:val="24"/>
-        </w:rPr>
-        <w:t>oneline</w:t>
-      </w:r>
-      <w:proofErr w:type="spellEnd"/>
-      <w:r>
-        <w:rPr>
-          <w:rFonts w:cstheme="minorHAnsi"/>
-          <w:sz w:val="24"/>
-          <w:szCs w:val="24"/>
-        </w:rPr>
-        <w:t xml:space="preserve"> –decorate</w:t>
+        <w:t>--oneline –decorate</w:t>
       </w:r>
     </w:p>
     <w:p>
@@ -7104,25 +6476,7 @@
           <w:sz w:val="24"/>
           <w:szCs w:val="24"/>
         </w:rPr>
-        <w:t>git log -</w:t>
-      </w:r>
-      <w:proofErr w:type="spellStart"/>
-      <w:r>
-        <w:rPr>
-          <w:rFonts w:cstheme="minorHAnsi"/>
-          <w:sz w:val="24"/>
-          <w:szCs w:val="24"/>
-        </w:rPr>
-        <w:t>S"Hello</w:t>
-      </w:r>
-      <w:proofErr w:type="spellEnd"/>
-      <w:r>
-        <w:rPr>
-          <w:rFonts w:cstheme="minorHAnsi"/>
-          <w:sz w:val="24"/>
-          <w:szCs w:val="24"/>
-        </w:rPr>
-        <w:t>, World!"</w:t>
+        <w:t>git log -S"Hello, World!"</w:t>
       </w:r>
     </w:p>
     <w:p>
@@ -7317,25 +6671,7 @@
           <w:sz w:val="24"/>
           <w:szCs w:val="24"/>
         </w:rPr>
-        <w:t>--pretty=</w:t>
-      </w:r>
-      <w:proofErr w:type="spellStart"/>
-      <w:r>
-        <w:rPr>
-          <w:rFonts w:cstheme="minorHAnsi"/>
-          <w:sz w:val="24"/>
-          <w:szCs w:val="24"/>
-        </w:rPr>
-        <w:t>oneline</w:t>
-      </w:r>
-      <w:proofErr w:type="spellEnd"/>
-      <w:r>
-        <w:rPr>
-          <w:rFonts w:cstheme="minorHAnsi"/>
-          <w:sz w:val="24"/>
-          <w:szCs w:val="24"/>
-        </w:rPr>
-        <w:t xml:space="preserve"> can produce a highly succinct git log output</w:t>
+        <w:t>--pretty=oneline can produce a highly succinct git log output</w:t>
       </w:r>
     </w:p>
     <w:p>
@@ -7379,58 +6715,30 @@
           <w:sz w:val="24"/>
           <w:szCs w:val="24"/>
         </w:rPr>
-        <w:t>Always Show the full 40 character commit ID. This will ignore --abbrev-commit and any other options that abbreviate commit IDs like the --</w:t>
-      </w:r>
-      <w:proofErr w:type="spellStart"/>
-      <w:r>
-        <w:rPr>
-          <w:rFonts w:cstheme="minorHAnsi"/>
-          <w:sz w:val="24"/>
-          <w:szCs w:val="24"/>
-        </w:rPr>
-        <w:t>oneline</w:t>
-      </w:r>
-      <w:proofErr w:type="spellEnd"/>
-      <w:r>
-        <w:rPr>
-          <w:rFonts w:cstheme="minorHAnsi"/>
-          <w:sz w:val="24"/>
-          <w:szCs w:val="24"/>
-        </w:rPr>
-        <w:t xml:space="preserve"> forma</w:t>
-      </w:r>
-    </w:p>
-    <w:p>
-      <w:pPr>
-        <w:pStyle w:val="ListParagraph"/>
-        <w:numPr>
-          <w:ilvl w:val="1"/>
-          <w:numId w:val="2"/>
-        </w:numPr>
-        <w:rPr>
-          <w:rFonts w:cstheme="minorHAnsi"/>
-          <w:sz w:val="24"/>
-          <w:szCs w:val="24"/>
-        </w:rPr>
-      </w:pPr>
-      <w:r>
-        <w:rPr>
-          <w:rFonts w:cstheme="minorHAnsi"/>
-          <w:sz w:val="24"/>
-          <w:szCs w:val="24"/>
-        </w:rPr>
-        <w:t>–</w:t>
-      </w:r>
-      <w:proofErr w:type="spellStart"/>
-      <w:r>
-        <w:rPr>
-          <w:rFonts w:cstheme="minorHAnsi"/>
-          <w:sz w:val="24"/>
-          <w:szCs w:val="24"/>
-        </w:rPr>
-        <w:t>oneline</w:t>
-      </w:r>
-      <w:proofErr w:type="spellEnd"/>
+        <w:t>Always Show the full 40 character commit ID. This will ignore --abbrev-commit and any other options that abbreviate commit IDs like the --oneline forma</w:t>
+      </w:r>
+    </w:p>
+    <w:p>
+      <w:pPr>
+        <w:pStyle w:val="ListParagraph"/>
+        <w:numPr>
+          <w:ilvl w:val="1"/>
+          <w:numId w:val="2"/>
+        </w:numPr>
+        <w:rPr>
+          <w:rFonts w:cstheme="minorHAnsi"/>
+          <w:sz w:val="24"/>
+          <w:szCs w:val="24"/>
+        </w:rPr>
+      </w:pPr>
+      <w:r>
+        <w:rPr>
+          <w:rFonts w:cstheme="minorHAnsi"/>
+          <w:sz w:val="24"/>
+          <w:szCs w:val="24"/>
+        </w:rPr>
+        <w:t>–oneline</w:t>
+      </w:r>
     </w:p>
     <w:p>
       <w:pPr>
@@ -7473,36 +6781,8 @@
           <w:sz w:val="24"/>
           <w:szCs w:val="24"/>
         </w:rPr>
-        <w:t xml:space="preserve">git show </w:t>
-      </w:r>
-      <w:proofErr w:type="spellStart"/>
-      <w:r>
-        <w:rPr>
-          <w:rFonts w:cstheme="minorHAnsi"/>
-          <w:sz w:val="24"/>
-          <w:szCs w:val="24"/>
-        </w:rPr>
-        <w:t>commitA</w:t>
-      </w:r>
-      <w:proofErr w:type="spellEnd"/>
-      <w:r>
-        <w:rPr>
-          <w:rFonts w:cstheme="minorHAnsi"/>
-          <w:sz w:val="24"/>
-          <w:szCs w:val="24"/>
-        </w:rPr>
-        <w:t>...</w:t>
-      </w:r>
-      <w:proofErr w:type="spellStart"/>
-      <w:r>
-        <w:rPr>
-          <w:rFonts w:cstheme="minorHAnsi"/>
-          <w:sz w:val="24"/>
-          <w:szCs w:val="24"/>
-        </w:rPr>
-        <w:t>commitD</w:t>
-      </w:r>
-      <w:proofErr w:type="spellEnd"/>
+        <w:t>git show commitA...commitD</w:t>
+      </w:r>
     </w:p>
     <w:p>
       <w:pPr>
@@ -8131,89 +7411,51 @@
           <w:sz w:val="24"/>
           <w:szCs w:val="24"/>
         </w:rPr>
-        <w:t xml:space="preserve">git checkout -b </w:t>
-      </w:r>
-      <w:proofErr w:type="spellStart"/>
-      <w:r>
-        <w:rPr>
-          <w:rFonts w:cstheme="minorHAnsi"/>
-          <w:sz w:val="24"/>
-          <w:szCs w:val="24"/>
-        </w:rPr>
-        <w:t>foo_contents</w:t>
-      </w:r>
-      <w:proofErr w:type="spellEnd"/>
-    </w:p>
-    <w:p>
-      <w:pPr>
-        <w:pStyle w:val="ListParagraph"/>
-        <w:numPr>
-          <w:ilvl w:val="1"/>
-          <w:numId w:val="2"/>
-        </w:numPr>
-        <w:rPr>
-          <w:rFonts w:cstheme="minorHAnsi"/>
-          <w:sz w:val="24"/>
-          <w:szCs w:val="24"/>
-        </w:rPr>
-      </w:pPr>
-      <w:r>
-        <w:rPr>
-          <w:rFonts w:cstheme="minorHAnsi"/>
-          <w:sz w:val="24"/>
-          <w:szCs w:val="24"/>
-        </w:rPr>
-        <w:t xml:space="preserve">Git </w:t>
-      </w:r>
-      <w:proofErr w:type="spellStart"/>
-      <w:r>
-        <w:rPr>
-          <w:rFonts w:cstheme="minorHAnsi"/>
-          <w:sz w:val="24"/>
-          <w:szCs w:val="24"/>
-        </w:rPr>
-        <w:t>worktree</w:t>
-      </w:r>
-      <w:proofErr w:type="spellEnd"/>
-    </w:p>
-    <w:p>
-      <w:pPr>
-        <w:pStyle w:val="ListParagraph"/>
-        <w:numPr>
-          <w:ilvl w:val="2"/>
-          <w:numId w:val="2"/>
-        </w:numPr>
-        <w:rPr>
-          <w:rFonts w:cstheme="minorHAnsi"/>
-          <w:sz w:val="24"/>
-          <w:szCs w:val="24"/>
-        </w:rPr>
-      </w:pPr>
-      <w:r>
-        <w:rPr>
-          <w:rFonts w:cstheme="minorHAnsi"/>
-          <w:sz w:val="24"/>
-          <w:szCs w:val="24"/>
-        </w:rPr>
-        <w:t xml:space="preserve">Git </w:t>
-      </w:r>
-      <w:proofErr w:type="spellStart"/>
-      <w:r>
-        <w:rPr>
-          <w:rFonts w:cstheme="minorHAnsi"/>
-          <w:sz w:val="24"/>
-          <w:szCs w:val="24"/>
-        </w:rPr>
-        <w:t>worktree</w:t>
-      </w:r>
-      <w:proofErr w:type="spellEnd"/>
-      <w:r>
-        <w:rPr>
-          <w:rFonts w:cstheme="minorHAnsi"/>
-          <w:sz w:val="24"/>
-          <w:szCs w:val="24"/>
-        </w:rPr>
-        <w:t xml:space="preserve"> is one of the underrated features of Git that helps you to create a copy of the working repo so that you can work on it too.</w:t>
+        <w:t>git checkout -b foo_contents</w:t>
+      </w:r>
+    </w:p>
+    <w:p>
+      <w:pPr>
+        <w:pStyle w:val="ListParagraph"/>
+        <w:numPr>
+          <w:ilvl w:val="1"/>
+          <w:numId w:val="2"/>
+        </w:numPr>
+        <w:rPr>
+          <w:rFonts w:cstheme="minorHAnsi"/>
+          <w:sz w:val="24"/>
+          <w:szCs w:val="24"/>
+        </w:rPr>
+      </w:pPr>
+      <w:r>
+        <w:rPr>
+          <w:rFonts w:cstheme="minorHAnsi"/>
+          <w:sz w:val="24"/>
+          <w:szCs w:val="24"/>
+        </w:rPr>
+        <w:t>Git worktree</w:t>
+      </w:r>
+    </w:p>
+    <w:p>
+      <w:pPr>
+        <w:pStyle w:val="ListParagraph"/>
+        <w:numPr>
+          <w:ilvl w:val="2"/>
+          <w:numId w:val="2"/>
+        </w:numPr>
+        <w:rPr>
+          <w:rFonts w:cstheme="minorHAnsi"/>
+          <w:sz w:val="24"/>
+          <w:szCs w:val="24"/>
+        </w:rPr>
+      </w:pPr>
+      <w:r>
+        <w:rPr>
+          <w:rFonts w:cstheme="minorHAnsi"/>
+          <w:sz w:val="24"/>
+          <w:szCs w:val="24"/>
+        </w:rPr>
+        <w:t>Git worktree is one of the underrated features of Git that helps you to create a copy of the working repo so that you can work on it too.</w:t>
       </w:r>
     </w:p>
     <w:p>
@@ -8230,23 +7472,13 @@
           <w:szCs w:val="24"/>
         </w:rPr>
       </w:pPr>
-      <w:proofErr w:type="spellStart"/>
-      <w:r>
-        <w:rPr>
-          <w:rFonts w:cstheme="minorHAnsi"/>
-          <w:sz w:val="24"/>
-          <w:szCs w:val="24"/>
-        </w:rPr>
-        <w:t>Worktree</w:t>
-      </w:r>
-      <w:proofErr w:type="spellEnd"/>
-      <w:r>
-        <w:rPr>
-          <w:rFonts w:cstheme="minorHAnsi"/>
-          <w:sz w:val="24"/>
-          <w:szCs w:val="24"/>
-        </w:rPr>
-        <w:t xml:space="preserve"> unlike cloning is a soft copy of the repo so that it is lightweight and fast.</w:t>
+      <w:r>
+        <w:rPr>
+          <w:rFonts w:cstheme="minorHAnsi"/>
+          <w:sz w:val="24"/>
+          <w:szCs w:val="24"/>
+        </w:rPr>
+        <w:t>Worktree unlike cloning is a soft copy of the repo so that it is lightweight and fast.</w:t>
       </w:r>
     </w:p>
     <w:p>
@@ -8269,205 +7501,95 @@
           <w:sz w:val="24"/>
           <w:szCs w:val="24"/>
         </w:rPr>
-        <w:t xml:space="preserve">git </w:t>
-      </w:r>
-      <w:proofErr w:type="spellStart"/>
-      <w:r>
-        <w:rPr>
-          <w:rFonts w:cstheme="minorHAnsi"/>
-          <w:sz w:val="24"/>
-          <w:szCs w:val="24"/>
-        </w:rPr>
-        <w:t>worktree</w:t>
-      </w:r>
-      <w:proofErr w:type="spellEnd"/>
-      <w:r>
-        <w:rPr>
-          <w:rFonts w:cstheme="minorHAnsi"/>
-          <w:sz w:val="24"/>
-          <w:szCs w:val="24"/>
-        </w:rPr>
-        <w:t xml:space="preserve"> add &lt;path&gt; &lt;</w:t>
-      </w:r>
-      <w:proofErr w:type="spellStart"/>
-      <w:r>
-        <w:rPr>
-          <w:rFonts w:cstheme="minorHAnsi"/>
-          <w:sz w:val="24"/>
-          <w:szCs w:val="24"/>
-        </w:rPr>
-        <w:t>branch_name</w:t>
-      </w:r>
-      <w:proofErr w:type="spellEnd"/>
-      <w:r>
-        <w:rPr>
-          <w:rFonts w:cstheme="minorHAnsi"/>
-          <w:sz w:val="24"/>
-          <w:szCs w:val="24"/>
-        </w:rPr>
-        <w:t>&gt;</w:t>
-      </w:r>
-    </w:p>
-    <w:p>
-      <w:pPr>
-        <w:pStyle w:val="ListParagraph"/>
-        <w:numPr>
-          <w:ilvl w:val="1"/>
-          <w:numId w:val="2"/>
-        </w:numPr>
-        <w:rPr>
-          <w:rFonts w:cstheme="minorHAnsi"/>
-          <w:sz w:val="24"/>
-          <w:szCs w:val="24"/>
-        </w:rPr>
-      </w:pPr>
-      <w:r>
-        <w:rPr>
-          <w:rFonts w:cstheme="minorHAnsi"/>
-          <w:sz w:val="24"/>
-          <w:szCs w:val="24"/>
-        </w:rPr>
-        <w:t xml:space="preserve">Listing </w:t>
-      </w:r>
-      <w:proofErr w:type="spellStart"/>
-      <w:r>
-        <w:rPr>
-          <w:rFonts w:cstheme="minorHAnsi"/>
-          <w:sz w:val="24"/>
-          <w:szCs w:val="24"/>
-        </w:rPr>
-        <w:t>worktrees</w:t>
-      </w:r>
-      <w:proofErr w:type="spellEnd"/>
-    </w:p>
-    <w:p>
-      <w:pPr>
-        <w:pStyle w:val="ListParagraph"/>
-        <w:numPr>
-          <w:ilvl w:val="2"/>
-          <w:numId w:val="2"/>
-        </w:numPr>
-        <w:rPr>
-          <w:rFonts w:cstheme="minorHAnsi"/>
-          <w:sz w:val="24"/>
-          <w:szCs w:val="24"/>
-        </w:rPr>
-      </w:pPr>
-      <w:r>
-        <w:rPr>
-          <w:rFonts w:cstheme="minorHAnsi"/>
-          <w:sz w:val="24"/>
-          <w:szCs w:val="24"/>
-        </w:rPr>
-        <w:t xml:space="preserve">git </w:t>
-      </w:r>
-      <w:proofErr w:type="spellStart"/>
-      <w:r>
-        <w:rPr>
-          <w:rFonts w:cstheme="minorHAnsi"/>
-          <w:sz w:val="24"/>
-          <w:szCs w:val="24"/>
-        </w:rPr>
-        <w:t>worktree</w:t>
-      </w:r>
-      <w:proofErr w:type="spellEnd"/>
-      <w:r>
-        <w:rPr>
-          <w:rFonts w:cstheme="minorHAnsi"/>
-          <w:sz w:val="24"/>
-          <w:szCs w:val="24"/>
-        </w:rPr>
-        <w:t xml:space="preserve"> list</w:t>
-      </w:r>
-    </w:p>
-    <w:p>
-      <w:pPr>
-        <w:pStyle w:val="ListParagraph"/>
-        <w:numPr>
-          <w:ilvl w:val="1"/>
-          <w:numId w:val="2"/>
-        </w:numPr>
-        <w:rPr>
-          <w:rFonts w:cstheme="minorHAnsi"/>
-          <w:sz w:val="24"/>
-          <w:szCs w:val="24"/>
-        </w:rPr>
-      </w:pPr>
-      <w:r>
-        <w:rPr>
-          <w:rFonts w:cstheme="minorHAnsi"/>
-          <w:sz w:val="24"/>
-          <w:szCs w:val="24"/>
-        </w:rPr>
-        <w:t xml:space="preserve">Removing </w:t>
-      </w:r>
-      <w:proofErr w:type="spellStart"/>
-      <w:r>
-        <w:rPr>
-          <w:rFonts w:cstheme="minorHAnsi"/>
-          <w:sz w:val="24"/>
-          <w:szCs w:val="24"/>
-        </w:rPr>
-        <w:t>worktrees</w:t>
-      </w:r>
-      <w:proofErr w:type="spellEnd"/>
-    </w:p>
-    <w:p>
-      <w:pPr>
-        <w:pStyle w:val="ListParagraph"/>
-        <w:numPr>
-          <w:ilvl w:val="2"/>
-          <w:numId w:val="2"/>
-        </w:numPr>
-        <w:rPr>
-          <w:rFonts w:cstheme="minorHAnsi"/>
-          <w:sz w:val="24"/>
-          <w:szCs w:val="24"/>
-        </w:rPr>
-      </w:pPr>
-      <w:r>
-        <w:rPr>
-          <w:rFonts w:cstheme="minorHAnsi"/>
-          <w:sz w:val="24"/>
-          <w:szCs w:val="24"/>
-        </w:rPr>
-        <w:t xml:space="preserve">git </w:t>
-      </w:r>
-      <w:proofErr w:type="spellStart"/>
-      <w:r>
-        <w:rPr>
-          <w:rFonts w:cstheme="minorHAnsi"/>
-          <w:sz w:val="24"/>
-          <w:szCs w:val="24"/>
-        </w:rPr>
-        <w:t>worktree</w:t>
-      </w:r>
-      <w:proofErr w:type="spellEnd"/>
-      <w:r>
-        <w:rPr>
-          <w:rFonts w:cstheme="minorHAnsi"/>
-          <w:sz w:val="24"/>
-          <w:szCs w:val="24"/>
-        </w:rPr>
-        <w:t xml:space="preserve"> remove &lt;</w:t>
-      </w:r>
-      <w:proofErr w:type="spellStart"/>
-      <w:r>
-        <w:rPr>
-          <w:rFonts w:cstheme="minorHAnsi"/>
-          <w:sz w:val="24"/>
-          <w:szCs w:val="24"/>
-        </w:rPr>
-        <w:t>worktree</w:t>
-      </w:r>
-      <w:proofErr w:type="spellEnd"/>
-      <w:r>
-        <w:rPr>
-          <w:rFonts w:cstheme="minorHAnsi"/>
-          <w:sz w:val="24"/>
-          <w:szCs w:val="24"/>
-        </w:rPr>
-        <w:t>-name&gt;</w:t>
+        <w:t>git worktree add &lt;path&gt; &lt;branch_name&gt;</w:t>
+      </w:r>
+    </w:p>
+    <w:p>
+      <w:pPr>
+        <w:pStyle w:val="ListParagraph"/>
+        <w:numPr>
+          <w:ilvl w:val="1"/>
+          <w:numId w:val="2"/>
+        </w:numPr>
+        <w:rPr>
+          <w:rFonts w:cstheme="minorHAnsi"/>
+          <w:sz w:val="24"/>
+          <w:szCs w:val="24"/>
+        </w:rPr>
+      </w:pPr>
+      <w:r>
+        <w:rPr>
+          <w:rFonts w:cstheme="minorHAnsi"/>
+          <w:sz w:val="24"/>
+          <w:szCs w:val="24"/>
+        </w:rPr>
+        <w:t>Listing worktrees</w:t>
+      </w:r>
+    </w:p>
+    <w:p>
+      <w:pPr>
+        <w:pStyle w:val="ListParagraph"/>
+        <w:numPr>
+          <w:ilvl w:val="2"/>
+          <w:numId w:val="2"/>
+        </w:numPr>
+        <w:rPr>
+          <w:rFonts w:cstheme="minorHAnsi"/>
+          <w:sz w:val="24"/>
+          <w:szCs w:val="24"/>
+        </w:rPr>
+      </w:pPr>
+      <w:r>
+        <w:rPr>
+          <w:rFonts w:cstheme="minorHAnsi"/>
+          <w:sz w:val="24"/>
+          <w:szCs w:val="24"/>
+        </w:rPr>
+        <w:t>git worktree list</w:t>
+      </w:r>
+    </w:p>
+    <w:p>
+      <w:pPr>
+        <w:pStyle w:val="ListParagraph"/>
+        <w:numPr>
+          <w:ilvl w:val="1"/>
+          <w:numId w:val="2"/>
+        </w:numPr>
+        <w:rPr>
+          <w:rFonts w:cstheme="minorHAnsi"/>
+          <w:sz w:val="24"/>
+          <w:szCs w:val="24"/>
+        </w:rPr>
+      </w:pPr>
+      <w:r>
+        <w:rPr>
+          <w:rFonts w:cstheme="minorHAnsi"/>
+          <w:sz w:val="24"/>
+          <w:szCs w:val="24"/>
+        </w:rPr>
+        <w:t>Removing worktrees</w:t>
+      </w:r>
+    </w:p>
+    <w:p>
+      <w:pPr>
+        <w:pStyle w:val="ListParagraph"/>
+        <w:numPr>
+          <w:ilvl w:val="2"/>
+          <w:numId w:val="2"/>
+        </w:numPr>
+        <w:rPr>
+          <w:rFonts w:cstheme="minorHAnsi"/>
+          <w:sz w:val="24"/>
+          <w:szCs w:val="24"/>
+        </w:rPr>
+      </w:pPr>
+      <w:r>
+        <w:rPr>
+          <w:rFonts w:cstheme="minorHAnsi"/>
+          <w:sz w:val="24"/>
+          <w:szCs w:val="24"/>
+        </w:rPr>
+        <w:t>git worktree remove &lt;worktree-name&gt;</w:t>
       </w:r>
     </w:p>
     <w:p>
@@ -8866,25 +7988,7 @@
           <w:szCs w:val="24"/>
         </w:rPr>
         <w:lastRenderedPageBreak/>
-        <w:t xml:space="preserve">git </w:t>
-      </w:r>
-      <w:proofErr w:type="spellStart"/>
-      <w:r>
-        <w:rPr>
-          <w:rFonts w:cstheme="minorHAnsi"/>
-          <w:sz w:val="24"/>
-          <w:szCs w:val="24"/>
-        </w:rPr>
-        <w:t>init</w:t>
-      </w:r>
-      <w:proofErr w:type="spellEnd"/>
-      <w:r>
-        <w:rPr>
-          <w:rFonts w:cstheme="minorHAnsi"/>
-          <w:sz w:val="24"/>
-          <w:szCs w:val="24"/>
-        </w:rPr>
-        <w:t xml:space="preserve"> for initializing a local repository</w:t>
+        <w:t>git init for initializing a local repository</w:t>
       </w:r>
     </w:p>
     <w:p>
@@ -9579,18 +8683,8 @@
           <w:sz w:val="24"/>
           <w:szCs w:val="24"/>
         </w:rPr>
-        <w:t xml:space="preserve">git cherry-pick </w:t>
-      </w:r>
-      <w:proofErr w:type="spellStart"/>
-      <w:r>
-        <w:rPr>
-          <w:rFonts w:cstheme="minorHAnsi"/>
-          <w:sz w:val="24"/>
-          <w:szCs w:val="24"/>
-        </w:rPr>
-        <w:t>commitSha</w:t>
-      </w:r>
-      <w:proofErr w:type="spellEnd"/>
+        <w:t>git cherry-pick commitSha</w:t>
+      </w:r>
     </w:p>
     <w:p>
       <w:pPr>
@@ -9605,23 +8699,13 @@
           <w:szCs w:val="24"/>
         </w:rPr>
       </w:pPr>
-      <w:proofErr w:type="spellStart"/>
-      <w:r>
-        <w:rPr>
-          <w:rFonts w:cstheme="minorHAnsi"/>
-          <w:sz w:val="24"/>
-          <w:szCs w:val="24"/>
-        </w:rPr>
-        <w:t>commitSha</w:t>
-      </w:r>
-      <w:proofErr w:type="spellEnd"/>
-      <w:r>
-        <w:rPr>
-          <w:rFonts w:cstheme="minorHAnsi"/>
-          <w:sz w:val="24"/>
-          <w:szCs w:val="24"/>
-        </w:rPr>
-        <w:t xml:space="preserve"> is a commit reference</w:t>
+      <w:r>
+        <w:rPr>
+          <w:rFonts w:cstheme="minorHAnsi"/>
+          <w:sz w:val="24"/>
+          <w:szCs w:val="24"/>
+        </w:rPr>
+        <w:t>commitSha is a commit reference</w:t>
       </w:r>
     </w:p>
     <w:p>
@@ -10500,25 +9584,7 @@
           <w:sz w:val="24"/>
           <w:szCs w:val="24"/>
         </w:rPr>
-        <w:t xml:space="preserve">To begin an interactive rebasing session, pass the </w:t>
-      </w:r>
-      <w:proofErr w:type="spellStart"/>
-      <w:r>
-        <w:rPr>
-          <w:rFonts w:cstheme="minorHAnsi"/>
-          <w:sz w:val="24"/>
-          <w:szCs w:val="24"/>
-        </w:rPr>
-        <w:t>i</w:t>
-      </w:r>
-      <w:proofErr w:type="spellEnd"/>
-      <w:r>
-        <w:rPr>
-          <w:rFonts w:cstheme="minorHAnsi"/>
-          <w:sz w:val="24"/>
-          <w:szCs w:val="24"/>
-        </w:rPr>
-        <w:t xml:space="preserve"> option to the git rebase command:</w:t>
+        <w:t>To begin an interactive rebasing session, pass the i option to the git rebase command:</w:t>
       </w:r>
     </w:p>
     <w:p>
@@ -10562,65 +9628,29 @@
           <w:sz w:val="24"/>
           <w:szCs w:val="24"/>
         </w:rPr>
-        <w:t>git rebase -</w:t>
-      </w:r>
-      <w:proofErr w:type="spellStart"/>
-      <w:r>
-        <w:rPr>
-          <w:rFonts w:cstheme="minorHAnsi"/>
-          <w:sz w:val="24"/>
-          <w:szCs w:val="24"/>
-        </w:rPr>
-        <w:t>i</w:t>
-      </w:r>
-      <w:proofErr w:type="spellEnd"/>
-      <w:r>
-        <w:rPr>
-          <w:rFonts w:cstheme="minorHAnsi"/>
-          <w:sz w:val="24"/>
-          <w:szCs w:val="24"/>
-        </w:rPr>
-        <w:t xml:space="preserve"> main</w:t>
-      </w:r>
-    </w:p>
-    <w:p>
-      <w:pPr>
-        <w:pStyle w:val="ListParagraph"/>
-        <w:numPr>
-          <w:ilvl w:val="2"/>
-          <w:numId w:val="2"/>
-        </w:numPr>
-        <w:rPr>
-          <w:rFonts w:cstheme="minorHAnsi"/>
-          <w:sz w:val="24"/>
-          <w:szCs w:val="24"/>
-        </w:rPr>
-      </w:pPr>
-      <w:r>
-        <w:rPr>
-          <w:rFonts w:cstheme="minorHAnsi"/>
-          <w:sz w:val="24"/>
-          <w:szCs w:val="24"/>
-        </w:rPr>
-        <w:t>git checkout feature git rebase -</w:t>
-      </w:r>
-      <w:proofErr w:type="spellStart"/>
-      <w:r>
-        <w:rPr>
-          <w:rFonts w:cstheme="minorHAnsi"/>
-          <w:sz w:val="24"/>
-          <w:szCs w:val="24"/>
-        </w:rPr>
-        <w:t>i</w:t>
-      </w:r>
-      <w:proofErr w:type="spellEnd"/>
-      <w:r>
-        <w:rPr>
-          <w:rFonts w:cstheme="minorHAnsi"/>
-          <w:sz w:val="24"/>
-          <w:szCs w:val="24"/>
-        </w:rPr>
-        <w:t xml:space="preserve"> HEAD~3</w:t>
+        <w:t>git rebase -i main</w:t>
+      </w:r>
+    </w:p>
+    <w:p>
+      <w:pPr>
+        <w:pStyle w:val="ListParagraph"/>
+        <w:numPr>
+          <w:ilvl w:val="2"/>
+          <w:numId w:val="2"/>
+        </w:numPr>
+        <w:rPr>
+          <w:rFonts w:cstheme="minorHAnsi"/>
+          <w:sz w:val="24"/>
+          <w:szCs w:val="24"/>
+        </w:rPr>
+      </w:pPr>
+      <w:r>
+        <w:rPr>
+          <w:rFonts w:cstheme="minorHAnsi"/>
+          <w:sz w:val="24"/>
+          <w:szCs w:val="24"/>
+        </w:rPr>
+        <w:t>git checkout feature git rebase -i HEAD~3</w:t>
       </w:r>
     </w:p>
     <w:p>
@@ -10789,101 +9819,29 @@
           <w:sz w:val="24"/>
           <w:szCs w:val="24"/>
         </w:rPr>
-        <w:t>git clone --branch &lt;</w:t>
-      </w:r>
-      <w:proofErr w:type="spellStart"/>
-      <w:r>
-        <w:rPr>
-          <w:rFonts w:cstheme="minorHAnsi"/>
-          <w:sz w:val="24"/>
-          <w:szCs w:val="24"/>
-        </w:rPr>
-        <w:t>branchname</w:t>
-      </w:r>
-      <w:proofErr w:type="spellEnd"/>
-      <w:r>
-        <w:rPr>
-          <w:rFonts w:cstheme="minorHAnsi"/>
-          <w:sz w:val="24"/>
-          <w:szCs w:val="24"/>
-        </w:rPr>
-        <w:t>&gt; &lt;remote-repo-</w:t>
-      </w:r>
-      <w:proofErr w:type="spellStart"/>
-      <w:r>
-        <w:rPr>
-          <w:rFonts w:cstheme="minorHAnsi"/>
-          <w:sz w:val="24"/>
-          <w:szCs w:val="24"/>
-        </w:rPr>
-        <w:t>url</w:t>
-      </w:r>
-      <w:proofErr w:type="spellEnd"/>
-      <w:r>
-        <w:rPr>
-          <w:rFonts w:cstheme="minorHAnsi"/>
-          <w:sz w:val="24"/>
-          <w:szCs w:val="24"/>
-        </w:rPr>
-        <w:t>&gt;</w:t>
-      </w:r>
-    </w:p>
-    <w:p>
-      <w:pPr>
-        <w:pStyle w:val="ListParagraph"/>
-        <w:numPr>
-          <w:ilvl w:val="1"/>
-          <w:numId w:val="2"/>
-        </w:numPr>
-        <w:rPr>
-          <w:rFonts w:cstheme="minorHAnsi"/>
-          <w:sz w:val="24"/>
-          <w:szCs w:val="24"/>
-        </w:rPr>
-      </w:pPr>
-      <w:r>
-        <w:rPr>
-          <w:rFonts w:cstheme="minorHAnsi"/>
-          <w:sz w:val="24"/>
-          <w:szCs w:val="24"/>
-        </w:rPr>
-        <w:t>git clone -b &lt;</w:t>
-      </w:r>
-      <w:proofErr w:type="spellStart"/>
-      <w:r>
-        <w:rPr>
-          <w:rFonts w:cstheme="minorHAnsi"/>
-          <w:sz w:val="24"/>
-          <w:szCs w:val="24"/>
-        </w:rPr>
-        <w:t>branchname</w:t>
-      </w:r>
-      <w:proofErr w:type="spellEnd"/>
-      <w:r>
-        <w:rPr>
-          <w:rFonts w:cstheme="minorHAnsi"/>
-          <w:sz w:val="24"/>
-          <w:szCs w:val="24"/>
-        </w:rPr>
-        <w:t>&gt; &lt;remote-repo-</w:t>
-      </w:r>
-      <w:proofErr w:type="spellStart"/>
-      <w:r>
-        <w:rPr>
-          <w:rFonts w:cstheme="minorHAnsi"/>
-          <w:sz w:val="24"/>
-          <w:szCs w:val="24"/>
-        </w:rPr>
-        <w:t>url</w:t>
-      </w:r>
-      <w:proofErr w:type="spellEnd"/>
-      <w:r>
-        <w:rPr>
-          <w:rFonts w:cstheme="minorHAnsi"/>
-          <w:sz w:val="24"/>
-          <w:szCs w:val="24"/>
-        </w:rPr>
-        <w:t>&gt;</w:t>
+        <w:t>git clone --branch &lt;branchname&gt; &lt;remote-repo-url&gt;</w:t>
+      </w:r>
+    </w:p>
+    <w:p>
+      <w:pPr>
+        <w:pStyle w:val="ListParagraph"/>
+        <w:numPr>
+          <w:ilvl w:val="1"/>
+          <w:numId w:val="2"/>
+        </w:numPr>
+        <w:rPr>
+          <w:rFonts w:cstheme="minorHAnsi"/>
+          <w:sz w:val="24"/>
+          <w:szCs w:val="24"/>
+        </w:rPr>
+      </w:pPr>
+      <w:r>
+        <w:rPr>
+          <w:rFonts w:cstheme="minorHAnsi"/>
+          <w:sz w:val="24"/>
+          <w:szCs w:val="24"/>
+        </w:rPr>
+        <w:t>git clone -b &lt;branchname&gt; &lt;remote-repo-url&gt;</w:t>
       </w:r>
     </w:p>
     <w:p>
@@ -10927,25 +9885,7 @@
           <w:sz w:val="24"/>
           <w:szCs w:val="24"/>
         </w:rPr>
-        <w:t xml:space="preserve">git clone -b </w:t>
-      </w:r>
-      <w:proofErr w:type="spellStart"/>
-      <w:r>
-        <w:rPr>
-          <w:rFonts w:cstheme="minorHAnsi"/>
-          <w:sz w:val="24"/>
-          <w:szCs w:val="24"/>
-        </w:rPr>
-        <w:t>passwordless</w:t>
-      </w:r>
-      <w:proofErr w:type="spellEnd"/>
-      <w:r>
-        <w:rPr>
-          <w:rFonts w:cstheme="minorHAnsi"/>
-          <w:sz w:val="24"/>
-          <w:szCs w:val="24"/>
-        </w:rPr>
-        <w:t xml:space="preserve">-auth </w:t>
+        <w:t xml:space="preserve">git clone -b passwordless-auth </w:t>
       </w:r>
       <w:hyperlink r:id="rId7" w:history="1">
         <w:r>
@@ -11077,129 +10017,15 @@
       <w:pPr>
         <w:pStyle w:val="ListParagraph"/>
         <w:numPr>
-          <w:ilvl w:val="2"/>
-          <w:numId w:val="2"/>
-        </w:numPr>
-        <w:rPr>
-          <w:rFonts w:cstheme="minorHAnsi"/>
-          <w:sz w:val="24"/>
-          <w:szCs w:val="24"/>
-        </w:rPr>
-      </w:pPr>
-      <w:r>
-        <w:rPr>
-          <w:rFonts w:cstheme="minorHAnsi"/>
-          <w:sz w:val="24"/>
-          <w:szCs w:val="24"/>
-        </w:rPr>
-        <w:t xml:space="preserve">Password and </w:t>
-      </w:r>
-      <w:proofErr w:type="spellStart"/>
-      <w:r>
-        <w:rPr>
-          <w:rFonts w:cstheme="minorHAnsi"/>
-          <w:sz w:val="24"/>
-          <w:szCs w:val="24"/>
-        </w:rPr>
-        <w:t>UserName</w:t>
-      </w:r>
-      <w:proofErr w:type="spellEnd"/>
-    </w:p>
-    <w:p>
-      <w:pPr>
-        <w:pStyle w:val="ListParagraph"/>
-        <w:numPr>
-          <w:ilvl w:val="2"/>
-          <w:numId w:val="2"/>
-        </w:numPr>
-        <w:rPr>
-          <w:rFonts w:cstheme="minorHAnsi"/>
-          <w:sz w:val="24"/>
-          <w:szCs w:val="24"/>
-        </w:rPr>
-      </w:pPr>
-      <w:proofErr w:type="spellStart"/>
-      <w:r>
-        <w:rPr>
-          <w:rFonts w:ascii="Arial" w:hAnsi="Arial" w:cs="Arial"/>
-          <w:color w:val="1D1C1D"/>
-          <w:sz w:val="23"/>
-          <w:szCs w:val="23"/>
-          <w:shd w:val="clear" w:color="auto" w:fill="F8F8F8"/>
-        </w:rPr>
-        <w:t>UserName</w:t>
-      </w:r>
-      <w:proofErr w:type="spellEnd"/>
-    </w:p>
-    <w:p>
-      <w:pPr>
-        <w:pStyle w:val="ListParagraph"/>
-        <w:numPr>
-          <w:ilvl w:val="3"/>
-          <w:numId w:val="2"/>
-        </w:numPr>
-        <w:rPr>
-          <w:rFonts w:cstheme="minorHAnsi"/>
-          <w:sz w:val="24"/>
-          <w:szCs w:val="24"/>
-        </w:rPr>
-      </w:pPr>
-      <w:r>
-        <w:rPr>
-          <w:rFonts w:ascii="Arial" w:hAnsi="Arial" w:cs="Arial"/>
-          <w:color w:val="1D1C1D"/>
-          <w:sz w:val="23"/>
-          <w:szCs w:val="23"/>
-          <w:shd w:val="clear" w:color="auto" w:fill="F8F8F8"/>
-        </w:rPr>
-        <w:t xml:space="preserve">internal </w:t>
-      </w:r>
-    </w:p>
-    <w:p>
-      <w:pPr>
-        <w:pStyle w:val="ListParagraph"/>
-        <w:numPr>
-          <w:ilvl w:val="2"/>
-          <w:numId w:val="2"/>
-        </w:numPr>
-        <w:rPr>
-          <w:rFonts w:cstheme="minorHAnsi"/>
-          <w:sz w:val="24"/>
-          <w:szCs w:val="24"/>
-        </w:rPr>
-      </w:pPr>
-      <w:r>
-        <w:rPr>
-          <w:rFonts w:cstheme="minorHAnsi"/>
-          <w:sz w:val="24"/>
-          <w:szCs w:val="24"/>
-        </w:rPr>
-        <w:t>Password</w:t>
-      </w:r>
-    </w:p>
-    <w:p>
-      <w:pPr>
-        <w:pStyle w:val="ListParagraph"/>
-        <w:numPr>
-          <w:ilvl w:val="3"/>
-          <w:numId w:val="2"/>
-        </w:numPr>
-        <w:rPr>
-          <w:rFonts w:cstheme="minorHAnsi"/>
-          <w:sz w:val="24"/>
-          <w:szCs w:val="24"/>
-        </w:rPr>
-      </w:pPr>
-      <w:r>
-        <w:rPr>
-          <w:rFonts w:ascii="Arial" w:hAnsi="Arial" w:cs="Arial"/>
-          <w:color w:val="1D1C1D"/>
-          <w:sz w:val="23"/>
-          <w:szCs w:val="23"/>
-          <w:shd w:val="clear" w:color="auto" w:fill="F8F8F8"/>
-        </w:rPr>
-        <w:t xml:space="preserve"> internal@fads6docs</w:t>
-      </w:r>
+          <w:ilvl w:val="1"/>
+          <w:numId w:val="2"/>
+        </w:numPr>
+        <w:rPr>
+          <w:rFonts w:cstheme="minorHAnsi"/>
+          <w:sz w:val="24"/>
+          <w:szCs w:val="24"/>
+        </w:rPr>
+      </w:pPr>
     </w:p>
     <w:p>
       <w:pPr>

</xml_diff>